<commit_message>
Changed business code from TwitterServiceClient to StatusServiceController.
</commit_message>
<xml_diff>
--- a/docs/trab3/reltrab3.docx
+++ b/docs/trab3/reltrab3.docx
@@ -1,14 +1,12 @@
 
 <file path=word/document.xml><?xml version="1.0" encoding="utf-8"?>
-<w:document xmlns:wpc="http://schemas.microsoft.com/office/word/2010/wordprocessingCanvas" xmlns:mc="http://schemas.openxmlformats.org/markup-compatibility/2006" xmlns:o="urn:schemas-microsoft-com:office:office" xmlns:r="http://schemas.openxmlformats.org/officeDocument/2006/relationships" xmlns:m="http://schemas.openxmlformats.org/officeDocument/2006/math" xmlns:v="urn:schemas-microsoft-com:vml" xmlns:wp14="http://schemas.microsoft.com/office/word/2010/wordprocessingDrawing" xmlns:wp="http://schemas.openxmlformats.org/drawingml/2006/wordprocessingDrawing" xmlns:w10="urn:schemas-microsoft-com:office:word" xmlns:w="http://schemas.openxmlformats.org/wordprocessingml/2006/main" xmlns:w14="http://schemas.microsoft.com/office/word/2010/wordml" xmlns:wpg="http://schemas.microsoft.com/office/word/2010/wordprocessingGroup" xmlns:wpi="http://schemas.microsoft.com/office/word/2010/wordprocessingInk" xmlns:wne="http://schemas.microsoft.com/office/word/2006/wordml" xmlns:wps="http://schemas.microsoft.com/office/word/2010/wordprocessingShape" mc:Ignorable="w14 wp14">
+<w:document xmlns:ve="http://schemas.openxmlformats.org/markup-compatibility/2006" xmlns:o="urn:schemas-microsoft-com:office:office" xmlns:r="http://schemas.openxmlformats.org/officeDocument/2006/relationships" xmlns:m="http://schemas.openxmlformats.org/officeDocument/2006/math" xmlns:v="urn:schemas-microsoft-com:vml" xmlns:wp="http://schemas.openxmlformats.org/drawingml/2006/wordprocessingDrawing" xmlns:w10="urn:schemas-microsoft-com:office:word" xmlns:w="http://schemas.openxmlformats.org/wordprocessingml/2006/main" xmlns:wne="http://schemas.microsoft.com/office/word/2006/wordml">
   <w:body>
     <w:p>
-      <w:bookmarkStart w:id="0" w:name="_GoBack"/>
-      <w:bookmarkEnd w:id="0"/>
       <w:r>
         <w:rPr>
           <w:noProof/>
-          <w:lang w:eastAsia="pt-PT"/>
+          <w:lang w:val="en-US"/>
         </w:rPr>
         <w:drawing>
           <wp:anchor distT="0" distB="0" distL="114300" distR="114300" simplePos="0" relativeHeight="251660288" behindDoc="0" locked="0" layoutInCell="1" allowOverlap="1">
@@ -34,7 +32,7 @@
                     <pic:cNvPicPr/>
                   </pic:nvPicPr>
                   <pic:blipFill>
-                    <a:blip r:embed="rId7" cstate="print"/>
+                    <a:blip r:embed="rId6" cstate="print"/>
                     <a:stretch>
                       <a:fillRect/>
                     </a:stretch>
@@ -57,6 +55,8 @@
     </w:p>
     <w:p/>
     <w:p>
+      <w:bookmarkStart w:id="0" w:name="_GoBack"/>
+      <w:bookmarkEnd w:id="0"/>
       <w:r>
         <w:rPr>
           <w:noProof/>
@@ -271,7 +271,23 @@
                       <w:sz w:val="40"/>
                       <w:szCs w:val="40"/>
                     </w:rPr>
-                    <w:t>Relatório do 1º Trabalho</w:t>
+                    <w:t xml:space="preserve">Relatório do </w:t>
+                  </w:r>
+                  <w:r>
+                    <w:rPr>
+                      <w:rFonts w:cs="Times New Roman"/>
+                      <w:sz w:val="40"/>
+                      <w:szCs w:val="40"/>
+                    </w:rPr>
+                    <w:t>3</w:t>
+                  </w:r>
+                  <w:r>
+                    <w:rPr>
+                      <w:rFonts w:cs="Times New Roman"/>
+                      <w:sz w:val="40"/>
+                      <w:szCs w:val="40"/>
+                    </w:rPr>
+                    <w:t>º Trabalho</w:t>
                   </w:r>
                 </w:p>
               </w:txbxContent>
@@ -388,7 +404,15 @@
           <w:sz w:val="32"/>
           <w:szCs w:val="32"/>
         </w:rPr>
-        <w:t xml:space="preserve">Abril </w:t>
+        <w:t>Junho</w:t>
+      </w:r>
+      <w:r>
+        <w:rPr>
+          <w:rFonts w:cs="Times New Roman"/>
+          <w:sz w:val="32"/>
+          <w:szCs w:val="32"/>
+        </w:rPr>
+        <w:t xml:space="preserve"> </w:t>
       </w:r>
       <w:r>
         <w:rPr>
@@ -417,11 +441,10 @@
           <w:docPartUnique/>
         </w:docPartObj>
       </w:sdtPr>
-      <w:sdtEndPr/>
       <w:sdtContent>
         <w:p>
           <w:pPr>
-            <w:pStyle w:val="CabealhodoSumrio"/>
+            <w:pStyle w:val="Ttulodondice"/>
           </w:pPr>
           <w:r>
             <w:t>Conteúdo</w:t>
@@ -429,7 +452,7 @@
         </w:p>
         <w:p>
           <w:pPr>
-            <w:pStyle w:val="Sumrio1"/>
+            <w:pStyle w:val="ndice1"/>
             <w:tabs>
               <w:tab w:val="right" w:leader="dot" w:pos="9350"/>
             </w:tabs>
@@ -449,10 +472,10 @@
           <w:r>
             <w:fldChar w:fldCharType="separate"/>
           </w:r>
-          <w:hyperlink w:anchor="_Toc324708952" w:history="1">
-            <w:r>
-              <w:rPr>
-                <w:rStyle w:val="Hyperlink"/>
+          <w:hyperlink w:anchor="_Toc327188401" w:history="1">
+            <w:r>
+              <w:rPr>
+                <w:rStyle w:val="Hiperligao"/>
                 <w:noProof/>
               </w:rPr>
               <w:t>Introdução</w:t>
@@ -476,7 +499,7 @@
                 <w:noProof/>
                 <w:webHidden/>
               </w:rPr>
-              <w:instrText xml:space="preserve"> PAGEREF _Toc324708952 \h </w:instrText>
+              <w:instrText xml:space="preserve"> PAGEREF _Toc327188401 \h </w:instrText>
             </w:r>
             <w:r>
               <w:rPr>
@@ -509,7 +532,7 @@
         </w:p>
         <w:p>
           <w:pPr>
-            <w:pStyle w:val="Sumrio1"/>
+            <w:pStyle w:val="ndice2"/>
             <w:tabs>
               <w:tab w:val="right" w:leader="dot" w:pos="9350"/>
             </w:tabs>
@@ -520,13 +543,13 @@
               <w:lang w:val="en-US"/>
             </w:rPr>
           </w:pPr>
-          <w:hyperlink w:anchor="_Toc324708953" w:history="1">
-            <w:r>
-              <w:rPr>
-                <w:rStyle w:val="Hyperlink"/>
-                <w:noProof/>
-              </w:rPr>
-              <w:t>Integração de Serviços</w:t>
+          <w:hyperlink w:anchor="_Toc327188402" w:history="1">
+            <w:r>
+              <w:rPr>
+                <w:rStyle w:val="Hiperligao"/>
+                <w:noProof/>
+              </w:rPr>
+              <w:t>Notificação assíncrona</w:t>
             </w:r>
             <w:r>
               <w:rPr>
@@ -547,7 +570,7 @@
                 <w:noProof/>
                 <w:webHidden/>
               </w:rPr>
-              <w:instrText xml:space="preserve"> PAGEREF _Toc324708953 \h </w:instrText>
+              <w:instrText xml:space="preserve"> PAGEREF _Toc327188402 \h </w:instrText>
             </w:r>
             <w:r>
               <w:rPr>
@@ -567,7 +590,7 @@
                 <w:noProof/>
                 <w:webHidden/>
               </w:rPr>
-              <w:t>4</w:t>
+              <w:t>3</w:t>
             </w:r>
             <w:r>
               <w:rPr>
@@ -580,7 +603,7 @@
         </w:p>
         <w:p>
           <w:pPr>
-            <w:pStyle w:val="Sumrio2"/>
+            <w:pStyle w:val="ndice1"/>
             <w:tabs>
               <w:tab w:val="right" w:leader="dot" w:pos="9350"/>
             </w:tabs>
@@ -591,14 +614,13 @@
               <w:lang w:val="en-US"/>
             </w:rPr>
           </w:pPr>
-          <w:hyperlink w:anchor="_Toc324708954" w:history="1">
-            <w:r>
-              <w:rPr>
-                <w:rStyle w:val="Hyperlink"/>
-                <w:noProof/>
-                <w:lang w:val="en-US"/>
-              </w:rPr>
-              <w:t>Started Services</w:t>
+          <w:hyperlink w:anchor="_Toc327188403" w:history="1">
+            <w:r>
+              <w:rPr>
+                <w:rStyle w:val="Hiperligao"/>
+                <w:noProof/>
+              </w:rPr>
+              <w:t>Activities</w:t>
             </w:r>
             <w:r>
               <w:rPr>
@@ -619,7 +641,7 @@
                 <w:noProof/>
                 <w:webHidden/>
               </w:rPr>
-              <w:instrText xml:space="preserve"> PAGEREF _Toc324708954 \h </w:instrText>
+              <w:instrText xml:space="preserve"> PAGEREF _Toc327188403 \h </w:instrText>
             </w:r>
             <w:r>
               <w:rPr>
@@ -639,7 +661,7 @@
                 <w:noProof/>
                 <w:webHidden/>
               </w:rPr>
-              <w:t>4</w:t>
+              <w:t>3</w:t>
             </w:r>
             <w:r>
               <w:rPr>
@@ -652,75 +674,7 @@
         </w:p>
         <w:p>
           <w:pPr>
-            <w:pStyle w:val="Sumrio3"/>
-            <w:tabs>
-              <w:tab w:val="right" w:leader="dot" w:pos="9350"/>
-            </w:tabs>
-            <w:rPr>
-              <w:noProof/>
-            </w:rPr>
-          </w:pPr>
-          <w:hyperlink w:anchor="_Toc324708955" w:history="1">
-            <w:r>
-              <w:rPr>
-                <w:rStyle w:val="Hyperlink"/>
-                <w:noProof/>
-              </w:rPr>
-              <w:t>Implementação</w:t>
-            </w:r>
-            <w:r>
-              <w:rPr>
-                <w:noProof/>
-                <w:webHidden/>
-              </w:rPr>
-              <w:tab/>
-            </w:r>
-            <w:r>
-              <w:rPr>
-                <w:noProof/>
-                <w:webHidden/>
-              </w:rPr>
-              <w:fldChar w:fldCharType="begin"/>
-            </w:r>
-            <w:r>
-              <w:rPr>
-                <w:noProof/>
-                <w:webHidden/>
-              </w:rPr>
-              <w:instrText xml:space="preserve"> PAGEREF _Toc324708955 \h </w:instrText>
-            </w:r>
-            <w:r>
-              <w:rPr>
-                <w:noProof/>
-                <w:webHidden/>
-              </w:rPr>
-            </w:r>
-            <w:r>
-              <w:rPr>
-                <w:noProof/>
-                <w:webHidden/>
-              </w:rPr>
-              <w:fldChar w:fldCharType="separate"/>
-            </w:r>
-            <w:r>
-              <w:rPr>
-                <w:noProof/>
-                <w:webHidden/>
-              </w:rPr>
-              <w:t>5</w:t>
-            </w:r>
-            <w:r>
-              <w:rPr>
-                <w:noProof/>
-                <w:webHidden/>
-              </w:rPr>
-              <w:fldChar w:fldCharType="end"/>
-            </w:r>
-          </w:hyperlink>
-        </w:p>
-        <w:p>
-          <w:pPr>
-            <w:pStyle w:val="Sumrio2"/>
+            <w:pStyle w:val="ndice2"/>
             <w:tabs>
               <w:tab w:val="right" w:leader="dot" w:pos="9350"/>
             </w:tabs>
@@ -731,13 +685,13 @@
               <w:lang w:val="en-US"/>
             </w:rPr>
           </w:pPr>
-          <w:hyperlink w:anchor="_Toc324708956" w:history="1">
-            <w:r>
-              <w:rPr>
-                <w:rStyle w:val="Hyperlink"/>
-                <w:noProof/>
-              </w:rPr>
-              <w:t>Bounded Service</w:t>
+          <w:hyperlink w:anchor="_Toc327188404" w:history="1">
+            <w:r>
+              <w:rPr>
+                <w:rStyle w:val="Hiperligao"/>
+                <w:noProof/>
+              </w:rPr>
+              <w:t>Comunicação entre activities</w:t>
             </w:r>
             <w:r>
               <w:rPr>
@@ -758,7 +712,7 @@
                 <w:noProof/>
                 <w:webHidden/>
               </w:rPr>
-              <w:instrText xml:space="preserve"> PAGEREF _Toc324708956 \h </w:instrText>
+              <w:instrText xml:space="preserve"> PAGEREF _Toc327188404 \h </w:instrText>
             </w:r>
             <w:r>
               <w:rPr>
@@ -778,7 +732,7 @@
                 <w:noProof/>
                 <w:webHidden/>
               </w:rPr>
-              <w:t>7</w:t>
+              <w:t>3</w:t>
             </w:r>
             <w:r>
               <w:rPr>
@@ -791,7 +745,7 @@
         </w:p>
         <w:p>
           <w:pPr>
-            <w:pStyle w:val="Sumrio1"/>
+            <w:pStyle w:val="ndice2"/>
             <w:tabs>
               <w:tab w:val="right" w:leader="dot" w:pos="9350"/>
             </w:tabs>
@@ -802,10 +756,720 @@
               <w:lang w:val="en-US"/>
             </w:rPr>
           </w:pPr>
-          <w:hyperlink w:anchor="_Toc324708957" w:history="1">
-            <w:r>
-              <w:rPr>
-                <w:rStyle w:val="Hyperlink"/>
+          <w:hyperlink w:anchor="_Toc327188405" w:history="1">
+            <w:r>
+              <w:rPr>
+                <w:rStyle w:val="Hiperligao"/>
+                <w:noProof/>
+              </w:rPr>
+              <w:t>Inicio da aplicação</w:t>
+            </w:r>
+            <w:r>
+              <w:rPr>
+                <w:noProof/>
+                <w:webHidden/>
+              </w:rPr>
+              <w:tab/>
+            </w:r>
+            <w:r>
+              <w:rPr>
+                <w:noProof/>
+                <w:webHidden/>
+              </w:rPr>
+              <w:fldChar w:fldCharType="begin"/>
+            </w:r>
+            <w:r>
+              <w:rPr>
+                <w:noProof/>
+                <w:webHidden/>
+              </w:rPr>
+              <w:instrText xml:space="preserve"> PAGEREF _Toc327188405 \h </w:instrText>
+            </w:r>
+            <w:r>
+              <w:rPr>
+                <w:noProof/>
+                <w:webHidden/>
+              </w:rPr>
+            </w:r>
+            <w:r>
+              <w:rPr>
+                <w:noProof/>
+                <w:webHidden/>
+              </w:rPr>
+              <w:fldChar w:fldCharType="separate"/>
+            </w:r>
+            <w:r>
+              <w:rPr>
+                <w:noProof/>
+                <w:webHidden/>
+              </w:rPr>
+              <w:t>3</w:t>
+            </w:r>
+            <w:r>
+              <w:rPr>
+                <w:noProof/>
+                <w:webHidden/>
+              </w:rPr>
+              <w:fldChar w:fldCharType="end"/>
+            </w:r>
+          </w:hyperlink>
+        </w:p>
+        <w:p>
+          <w:pPr>
+            <w:pStyle w:val="ndice1"/>
+            <w:tabs>
+              <w:tab w:val="right" w:leader="dot" w:pos="9350"/>
+            </w:tabs>
+            <w:rPr>
+              <w:rFonts w:asciiTheme="minorHAnsi" w:eastAsiaTheme="minorEastAsia" w:hAnsiTheme="minorHAnsi"/>
+              <w:noProof/>
+              <w:sz w:val="22"/>
+              <w:lang w:val="en-US"/>
+            </w:rPr>
+          </w:pPr>
+          <w:hyperlink w:anchor="_Toc327188406" w:history="1">
+            <w:r>
+              <w:rPr>
+                <w:rStyle w:val="Hiperligao"/>
+                <w:noProof/>
+              </w:rPr>
+              <w:t>Controlo</w:t>
+            </w:r>
+            <w:r>
+              <w:rPr>
+                <w:noProof/>
+                <w:webHidden/>
+              </w:rPr>
+              <w:tab/>
+            </w:r>
+            <w:r>
+              <w:rPr>
+                <w:noProof/>
+                <w:webHidden/>
+              </w:rPr>
+              <w:fldChar w:fldCharType="begin"/>
+            </w:r>
+            <w:r>
+              <w:rPr>
+                <w:noProof/>
+                <w:webHidden/>
+              </w:rPr>
+              <w:instrText xml:space="preserve"> PAGEREF _Toc327188406 \h </w:instrText>
+            </w:r>
+            <w:r>
+              <w:rPr>
+                <w:noProof/>
+                <w:webHidden/>
+              </w:rPr>
+            </w:r>
+            <w:r>
+              <w:rPr>
+                <w:noProof/>
+                <w:webHidden/>
+              </w:rPr>
+              <w:fldChar w:fldCharType="separate"/>
+            </w:r>
+            <w:r>
+              <w:rPr>
+                <w:noProof/>
+                <w:webHidden/>
+              </w:rPr>
+              <w:t>3</w:t>
+            </w:r>
+            <w:r>
+              <w:rPr>
+                <w:noProof/>
+                <w:webHidden/>
+              </w:rPr>
+              <w:fldChar w:fldCharType="end"/>
+            </w:r>
+          </w:hyperlink>
+        </w:p>
+        <w:p>
+          <w:pPr>
+            <w:pStyle w:val="ndice2"/>
+            <w:tabs>
+              <w:tab w:val="right" w:leader="dot" w:pos="9350"/>
+            </w:tabs>
+            <w:rPr>
+              <w:rFonts w:asciiTheme="minorHAnsi" w:eastAsiaTheme="minorEastAsia" w:hAnsiTheme="minorHAnsi"/>
+              <w:noProof/>
+              <w:sz w:val="22"/>
+              <w:lang w:val="en-US"/>
+            </w:rPr>
+          </w:pPr>
+          <w:hyperlink w:anchor="_Toc327188407" w:history="1">
+            <w:r>
+              <w:rPr>
+                <w:rStyle w:val="Hiperligao"/>
+                <w:noProof/>
+              </w:rPr>
+              <w:t>Activity Endpoint</w:t>
+            </w:r>
+            <w:r>
+              <w:rPr>
+                <w:noProof/>
+                <w:webHidden/>
+              </w:rPr>
+              <w:tab/>
+            </w:r>
+            <w:r>
+              <w:rPr>
+                <w:noProof/>
+                <w:webHidden/>
+              </w:rPr>
+              <w:fldChar w:fldCharType="begin"/>
+            </w:r>
+            <w:r>
+              <w:rPr>
+                <w:noProof/>
+                <w:webHidden/>
+              </w:rPr>
+              <w:instrText xml:space="preserve"> PAGEREF _Toc327188407 \h </w:instrText>
+            </w:r>
+            <w:r>
+              <w:rPr>
+                <w:noProof/>
+                <w:webHidden/>
+              </w:rPr>
+            </w:r>
+            <w:r>
+              <w:rPr>
+                <w:noProof/>
+                <w:webHidden/>
+              </w:rPr>
+              <w:fldChar w:fldCharType="separate"/>
+            </w:r>
+            <w:r>
+              <w:rPr>
+                <w:noProof/>
+                <w:webHidden/>
+              </w:rPr>
+              <w:t>3</w:t>
+            </w:r>
+            <w:r>
+              <w:rPr>
+                <w:noProof/>
+                <w:webHidden/>
+              </w:rPr>
+              <w:fldChar w:fldCharType="end"/>
+            </w:r>
+          </w:hyperlink>
+        </w:p>
+        <w:p>
+          <w:pPr>
+            <w:pStyle w:val="ndice2"/>
+            <w:tabs>
+              <w:tab w:val="right" w:leader="dot" w:pos="9350"/>
+            </w:tabs>
+            <w:rPr>
+              <w:rFonts w:asciiTheme="minorHAnsi" w:eastAsiaTheme="minorEastAsia" w:hAnsiTheme="minorHAnsi"/>
+              <w:noProof/>
+              <w:sz w:val="22"/>
+              <w:lang w:val="en-US"/>
+            </w:rPr>
+          </w:pPr>
+          <w:hyperlink w:anchor="_Toc327188408" w:history="1">
+            <w:r>
+              <w:rPr>
+                <w:rStyle w:val="Hiperligao"/>
+                <w:noProof/>
+              </w:rPr>
+              <w:t>Controllers</w:t>
+            </w:r>
+            <w:r>
+              <w:rPr>
+                <w:noProof/>
+                <w:webHidden/>
+              </w:rPr>
+              <w:tab/>
+            </w:r>
+            <w:r>
+              <w:rPr>
+                <w:noProof/>
+                <w:webHidden/>
+              </w:rPr>
+              <w:fldChar w:fldCharType="begin"/>
+            </w:r>
+            <w:r>
+              <w:rPr>
+                <w:noProof/>
+                <w:webHidden/>
+              </w:rPr>
+              <w:instrText xml:space="preserve"> PAGEREF _Toc327188408 \h </w:instrText>
+            </w:r>
+            <w:r>
+              <w:rPr>
+                <w:noProof/>
+                <w:webHidden/>
+              </w:rPr>
+            </w:r>
+            <w:r>
+              <w:rPr>
+                <w:noProof/>
+                <w:webHidden/>
+              </w:rPr>
+              <w:fldChar w:fldCharType="separate"/>
+            </w:r>
+            <w:r>
+              <w:rPr>
+                <w:noProof/>
+                <w:webHidden/>
+              </w:rPr>
+              <w:t>3</w:t>
+            </w:r>
+            <w:r>
+              <w:rPr>
+                <w:noProof/>
+                <w:webHidden/>
+              </w:rPr>
+              <w:fldChar w:fldCharType="end"/>
+            </w:r>
+          </w:hyperlink>
+        </w:p>
+        <w:p>
+          <w:pPr>
+            <w:pStyle w:val="ndice2"/>
+            <w:tabs>
+              <w:tab w:val="right" w:leader="dot" w:pos="9350"/>
+            </w:tabs>
+            <w:rPr>
+              <w:rFonts w:asciiTheme="minorHAnsi" w:eastAsiaTheme="minorEastAsia" w:hAnsiTheme="minorHAnsi"/>
+              <w:noProof/>
+              <w:sz w:val="22"/>
+              <w:lang w:val="en-US"/>
+            </w:rPr>
+          </w:pPr>
+          <w:hyperlink w:anchor="_Toc327188409" w:history="1">
+            <w:r>
+              <w:rPr>
+                <w:rStyle w:val="Hiperligao"/>
+                <w:noProof/>
+              </w:rPr>
+              <w:t>Bounded clients</w:t>
+            </w:r>
+            <w:r>
+              <w:rPr>
+                <w:noProof/>
+                <w:webHidden/>
+              </w:rPr>
+              <w:tab/>
+            </w:r>
+            <w:r>
+              <w:rPr>
+                <w:noProof/>
+                <w:webHidden/>
+              </w:rPr>
+              <w:fldChar w:fldCharType="begin"/>
+            </w:r>
+            <w:r>
+              <w:rPr>
+                <w:noProof/>
+                <w:webHidden/>
+              </w:rPr>
+              <w:instrText xml:space="preserve"> PAGEREF _Toc327188409 \h </w:instrText>
+            </w:r>
+            <w:r>
+              <w:rPr>
+                <w:noProof/>
+                <w:webHidden/>
+              </w:rPr>
+            </w:r>
+            <w:r>
+              <w:rPr>
+                <w:noProof/>
+                <w:webHidden/>
+              </w:rPr>
+              <w:fldChar w:fldCharType="separate"/>
+            </w:r>
+            <w:r>
+              <w:rPr>
+                <w:noProof/>
+                <w:webHidden/>
+              </w:rPr>
+              <w:t>3</w:t>
+            </w:r>
+            <w:r>
+              <w:rPr>
+                <w:noProof/>
+                <w:webHidden/>
+              </w:rPr>
+              <w:fldChar w:fldCharType="end"/>
+            </w:r>
+          </w:hyperlink>
+        </w:p>
+        <w:p>
+          <w:pPr>
+            <w:pStyle w:val="ndice2"/>
+            <w:tabs>
+              <w:tab w:val="right" w:leader="dot" w:pos="9350"/>
+            </w:tabs>
+            <w:rPr>
+              <w:rFonts w:asciiTheme="minorHAnsi" w:eastAsiaTheme="minorEastAsia" w:hAnsiTheme="minorHAnsi"/>
+              <w:noProof/>
+              <w:sz w:val="22"/>
+              <w:lang w:val="en-US"/>
+            </w:rPr>
+          </w:pPr>
+          <w:hyperlink w:anchor="_Toc327188410" w:history="1">
+            <w:r>
+              <w:rPr>
+                <w:rStyle w:val="Hiperligao"/>
+                <w:noProof/>
+              </w:rPr>
+              <w:t>Controlo concorrente</w:t>
+            </w:r>
+            <w:r>
+              <w:rPr>
+                <w:noProof/>
+                <w:webHidden/>
+              </w:rPr>
+              <w:tab/>
+            </w:r>
+            <w:r>
+              <w:rPr>
+                <w:noProof/>
+                <w:webHidden/>
+              </w:rPr>
+              <w:fldChar w:fldCharType="begin"/>
+            </w:r>
+            <w:r>
+              <w:rPr>
+                <w:noProof/>
+                <w:webHidden/>
+              </w:rPr>
+              <w:instrText xml:space="preserve"> PAGEREF _Toc327188410 \h </w:instrText>
+            </w:r>
+            <w:r>
+              <w:rPr>
+                <w:noProof/>
+                <w:webHidden/>
+              </w:rPr>
+            </w:r>
+            <w:r>
+              <w:rPr>
+                <w:noProof/>
+                <w:webHidden/>
+              </w:rPr>
+              <w:fldChar w:fldCharType="separate"/>
+            </w:r>
+            <w:r>
+              <w:rPr>
+                <w:noProof/>
+                <w:webHidden/>
+              </w:rPr>
+              <w:t>3</w:t>
+            </w:r>
+            <w:r>
+              <w:rPr>
+                <w:noProof/>
+                <w:webHidden/>
+              </w:rPr>
+              <w:fldChar w:fldCharType="end"/>
+            </w:r>
+          </w:hyperlink>
+        </w:p>
+        <w:p>
+          <w:pPr>
+            <w:pStyle w:val="ndice1"/>
+            <w:tabs>
+              <w:tab w:val="right" w:leader="dot" w:pos="9350"/>
+            </w:tabs>
+            <w:rPr>
+              <w:rFonts w:asciiTheme="minorHAnsi" w:eastAsiaTheme="minorEastAsia" w:hAnsiTheme="minorHAnsi"/>
+              <w:noProof/>
+              <w:sz w:val="22"/>
+              <w:lang w:val="en-US"/>
+            </w:rPr>
+          </w:pPr>
+          <w:hyperlink w:anchor="_Toc327188411" w:history="1">
+            <w:r>
+              <w:rPr>
+                <w:rStyle w:val="Hiperligao"/>
+                <w:noProof/>
+              </w:rPr>
+              <w:t>Serviços</w:t>
+            </w:r>
+            <w:r>
+              <w:rPr>
+                <w:noProof/>
+                <w:webHidden/>
+              </w:rPr>
+              <w:tab/>
+            </w:r>
+            <w:r>
+              <w:rPr>
+                <w:noProof/>
+                <w:webHidden/>
+              </w:rPr>
+              <w:fldChar w:fldCharType="begin"/>
+            </w:r>
+            <w:r>
+              <w:rPr>
+                <w:noProof/>
+                <w:webHidden/>
+              </w:rPr>
+              <w:instrText xml:space="preserve"> PAGEREF _Toc327188411 \h </w:instrText>
+            </w:r>
+            <w:r>
+              <w:rPr>
+                <w:noProof/>
+                <w:webHidden/>
+              </w:rPr>
+            </w:r>
+            <w:r>
+              <w:rPr>
+                <w:noProof/>
+                <w:webHidden/>
+              </w:rPr>
+              <w:fldChar w:fldCharType="separate"/>
+            </w:r>
+            <w:r>
+              <w:rPr>
+                <w:noProof/>
+                <w:webHidden/>
+              </w:rPr>
+              <w:t>3</w:t>
+            </w:r>
+            <w:r>
+              <w:rPr>
+                <w:noProof/>
+                <w:webHidden/>
+              </w:rPr>
+              <w:fldChar w:fldCharType="end"/>
+            </w:r>
+          </w:hyperlink>
+        </w:p>
+        <w:p>
+          <w:pPr>
+            <w:pStyle w:val="ndice2"/>
+            <w:tabs>
+              <w:tab w:val="right" w:leader="dot" w:pos="9350"/>
+            </w:tabs>
+            <w:rPr>
+              <w:rFonts w:asciiTheme="minorHAnsi" w:eastAsiaTheme="minorEastAsia" w:hAnsiTheme="minorHAnsi"/>
+              <w:noProof/>
+              <w:sz w:val="22"/>
+              <w:lang w:val="en-US"/>
+            </w:rPr>
+          </w:pPr>
+          <w:hyperlink w:anchor="_Toc327188412" w:history="1">
+            <w:r>
+              <w:rPr>
+                <w:rStyle w:val="Hiperligao"/>
+                <w:noProof/>
+              </w:rPr>
+              <w:t>Bounded Services</w:t>
+            </w:r>
+            <w:r>
+              <w:rPr>
+                <w:noProof/>
+                <w:webHidden/>
+              </w:rPr>
+              <w:tab/>
+            </w:r>
+            <w:r>
+              <w:rPr>
+                <w:noProof/>
+                <w:webHidden/>
+              </w:rPr>
+              <w:fldChar w:fldCharType="begin"/>
+            </w:r>
+            <w:r>
+              <w:rPr>
+                <w:noProof/>
+                <w:webHidden/>
+              </w:rPr>
+              <w:instrText xml:space="preserve"> PAGEREF _Toc327188412 \h </w:instrText>
+            </w:r>
+            <w:r>
+              <w:rPr>
+                <w:noProof/>
+                <w:webHidden/>
+              </w:rPr>
+            </w:r>
+            <w:r>
+              <w:rPr>
+                <w:noProof/>
+                <w:webHidden/>
+              </w:rPr>
+              <w:fldChar w:fldCharType="separate"/>
+            </w:r>
+            <w:r>
+              <w:rPr>
+                <w:noProof/>
+                <w:webHidden/>
+              </w:rPr>
+              <w:t>3</w:t>
+            </w:r>
+            <w:r>
+              <w:rPr>
+                <w:noProof/>
+                <w:webHidden/>
+              </w:rPr>
+              <w:fldChar w:fldCharType="end"/>
+            </w:r>
+          </w:hyperlink>
+        </w:p>
+        <w:p>
+          <w:pPr>
+            <w:pStyle w:val="ndice2"/>
+            <w:tabs>
+              <w:tab w:val="right" w:leader="dot" w:pos="9350"/>
+            </w:tabs>
+            <w:rPr>
+              <w:rFonts w:asciiTheme="minorHAnsi" w:eastAsiaTheme="minorEastAsia" w:hAnsiTheme="minorHAnsi"/>
+              <w:noProof/>
+              <w:sz w:val="22"/>
+              <w:lang w:val="en-US"/>
+            </w:rPr>
+          </w:pPr>
+          <w:hyperlink w:anchor="_Toc327188413" w:history="1">
+            <w:r>
+              <w:rPr>
+                <w:rStyle w:val="Hiperligao"/>
+                <w:noProof/>
+              </w:rPr>
+              <w:t>Content provider</w:t>
+            </w:r>
+            <w:r>
+              <w:rPr>
+                <w:noProof/>
+                <w:webHidden/>
+              </w:rPr>
+              <w:tab/>
+            </w:r>
+            <w:r>
+              <w:rPr>
+                <w:noProof/>
+                <w:webHidden/>
+              </w:rPr>
+              <w:fldChar w:fldCharType="begin"/>
+            </w:r>
+            <w:r>
+              <w:rPr>
+                <w:noProof/>
+                <w:webHidden/>
+              </w:rPr>
+              <w:instrText xml:space="preserve"> PAGEREF _Toc327188413 \h </w:instrText>
+            </w:r>
+            <w:r>
+              <w:rPr>
+                <w:noProof/>
+                <w:webHidden/>
+              </w:rPr>
+            </w:r>
+            <w:r>
+              <w:rPr>
+                <w:noProof/>
+                <w:webHidden/>
+              </w:rPr>
+              <w:fldChar w:fldCharType="separate"/>
+            </w:r>
+            <w:r>
+              <w:rPr>
+                <w:noProof/>
+                <w:webHidden/>
+              </w:rPr>
+              <w:t>3</w:t>
+            </w:r>
+            <w:r>
+              <w:rPr>
+                <w:noProof/>
+                <w:webHidden/>
+              </w:rPr>
+              <w:fldChar w:fldCharType="end"/>
+            </w:r>
+          </w:hyperlink>
+        </w:p>
+        <w:p>
+          <w:pPr>
+            <w:pStyle w:val="ndice2"/>
+            <w:tabs>
+              <w:tab w:val="right" w:leader="dot" w:pos="9350"/>
+            </w:tabs>
+            <w:rPr>
+              <w:rFonts w:asciiTheme="minorHAnsi" w:eastAsiaTheme="minorEastAsia" w:hAnsiTheme="minorHAnsi"/>
+              <w:noProof/>
+              <w:sz w:val="22"/>
+              <w:lang w:val="en-US"/>
+            </w:rPr>
+          </w:pPr>
+          <w:hyperlink w:anchor="_Toc327188414" w:history="1">
+            <w:r>
+              <w:rPr>
+                <w:rStyle w:val="Hiperligao"/>
+                <w:noProof/>
+              </w:rPr>
+              <w:t>Started services</w:t>
+            </w:r>
+            <w:r>
+              <w:rPr>
+                <w:noProof/>
+                <w:webHidden/>
+              </w:rPr>
+              <w:tab/>
+            </w:r>
+            <w:r>
+              <w:rPr>
+                <w:noProof/>
+                <w:webHidden/>
+              </w:rPr>
+              <w:fldChar w:fldCharType="begin"/>
+            </w:r>
+            <w:r>
+              <w:rPr>
+                <w:noProof/>
+                <w:webHidden/>
+              </w:rPr>
+              <w:instrText xml:space="preserve"> PAGEREF _Toc327188414 \h </w:instrText>
+            </w:r>
+            <w:r>
+              <w:rPr>
+                <w:noProof/>
+                <w:webHidden/>
+              </w:rPr>
+            </w:r>
+            <w:r>
+              <w:rPr>
+                <w:noProof/>
+                <w:webHidden/>
+              </w:rPr>
+              <w:fldChar w:fldCharType="separate"/>
+            </w:r>
+            <w:r>
+              <w:rPr>
+                <w:noProof/>
+                <w:webHidden/>
+              </w:rPr>
+              <w:t>3</w:t>
+            </w:r>
+            <w:r>
+              <w:rPr>
+                <w:noProof/>
+                <w:webHidden/>
+              </w:rPr>
+              <w:fldChar w:fldCharType="end"/>
+            </w:r>
+          </w:hyperlink>
+        </w:p>
+        <w:p>
+          <w:pPr>
+            <w:pStyle w:val="ndice1"/>
+            <w:tabs>
+              <w:tab w:val="right" w:leader="dot" w:pos="9350"/>
+            </w:tabs>
+            <w:rPr>
+              <w:rFonts w:asciiTheme="minorHAnsi" w:eastAsiaTheme="minorEastAsia" w:hAnsiTheme="minorHAnsi"/>
+              <w:noProof/>
+              <w:sz w:val="22"/>
+              <w:lang w:val="en-US"/>
+            </w:rPr>
+          </w:pPr>
+          <w:hyperlink w:anchor="_Toc327188415" w:history="1">
+            <w:r>
+              <w:rPr>
+                <w:rStyle w:val="Hiperligao"/>
                 <w:noProof/>
               </w:rPr>
               <w:t>Conclusão</w:t>
@@ -829,7 +1493,7 @@
                 <w:noProof/>
                 <w:webHidden/>
               </w:rPr>
-              <w:instrText xml:space="preserve"> PAGEREF _Toc324708957 \h </w:instrText>
+              <w:instrText xml:space="preserve"> PAGEREF _Toc327188415 \h </w:instrText>
             </w:r>
             <w:r>
               <w:rPr>
@@ -849,7 +1513,7 @@
                 <w:noProof/>
                 <w:webHidden/>
               </w:rPr>
-              <w:t>8</w:t>
+              <w:t>5</w:t>
             </w:r>
             <w:r>
               <w:rPr>
@@ -888,7 +1552,7 @@
       <w:pPr>
         <w:pStyle w:val="Ttulo1"/>
       </w:pPr>
-      <w:bookmarkStart w:id="1" w:name="_Toc324708952"/>
+      <w:bookmarkStart w:id="1" w:name="_Toc327188401"/>
       <w:r>
         <w:lastRenderedPageBreak/>
         <w:t>Introdução</w:t>
@@ -903,7 +1567,7 @@
         <w:ind w:firstLine="720"/>
       </w:pPr>
       <w:r>
-        <w:t xml:space="preserve">Este relatório aborda as soluções adotadas na realização do segundo trabalho da unidade curricular </w:t>
+        <w:t xml:space="preserve">Este relatório aborda as soluções adotadas na realização do terceiro trabalho da unidade curricular </w:t>
       </w:r>
       <w:r>
         <w:rPr>
@@ -918,656 +1582,107 @@
         <w:t xml:space="preserve">. </w:t>
       </w:r>
       <w:r>
-        <w:t xml:space="preserve">O objetivo do trabalho era a familiarização com o componente </w:t>
+        <w:t xml:space="preserve">O objetivo do trabalho era a finalização da aplicação iniciada nos outros trabalhos, sem qualquer restrição de funcionalidades da infraestrutura. </w:t>
+      </w:r>
+    </w:p>
+    <w:p>
+      <w:pPr>
+        <w:ind w:firstLine="720"/>
+      </w:pPr>
+      <w:r>
+        <w:t xml:space="preserve">Nesta fase grande parte do módulo de negócio foi alterado para utilizar os mecanismos da plataforma </w:t>
       </w:r>
       <w:r>
         <w:rPr>
           <w:i/>
         </w:rPr>
-        <w:t>Service</w:t>
-      </w:r>
-      <w:r>
-        <w:t xml:space="preserve"> pertencente à plataforma </w:t>
+        <w:t>android</w:t>
+      </w:r>
+      <w:r>
+        <w:t xml:space="preserve">, nomeadamente ao que diz respeito a comunicação entre serviços e </w:t>
       </w:r>
       <w:r>
         <w:rPr>
           <w:i/>
         </w:rPr>
-        <w:t>android</w:t>
-      </w:r>
-      <w:r>
-        <w:t>.</w:t>
-      </w:r>
-    </w:p>
-    <w:p>
-      <w:r>
-        <w:tab/>
-        <w:t xml:space="preserve">Devido à solução desenvolvida na primeira fase do trabalho, o foco deste trabalho passou apenas pela integração com da solução anterior com os serviços da plataforma. Esta alteração foi realizada sobre a abstração criada anteriormente para acesso ao serviço </w:t>
-      </w:r>
+        <w:t>activities</w:t>
+      </w:r>
+      <w:r>
+        <w:t xml:space="preserve">. </w:t>
+      </w:r>
+    </w:p>
+    <w:p>
+      <w:pPr>
+        <w:ind w:firstLine="720"/>
+      </w:pPr>
+      <w:r>
+        <w:t xml:space="preserve">A aplicação desenvolvida está dividida em três módulos singulares, os mesmos que o padrão </w:t>
+      </w:r>
+      <w:proofErr w:type="spellStart"/>
       <w:r>
         <w:rPr>
           <w:i/>
         </w:rPr>
-        <w:t>Yamba</w:t>
-      </w:r>
-      <w:r>
-        <w:t>.</w:t>
-      </w:r>
-    </w:p>
-    <w:p/>
-    <w:p/>
-    <w:p>
-      <w:pPr>
-        <w:spacing w:line="276" w:lineRule="auto"/>
-        <w:jc w:val="left"/>
-      </w:pPr>
-      <w:r>
-        <w:br w:type="page"/>
-      </w:r>
-    </w:p>
-    <w:p>
-      <w:pPr>
-        <w:pStyle w:val="Ttulo1"/>
-      </w:pPr>
-      <w:bookmarkStart w:id="2" w:name="_Toc324708953"/>
-      <w:r>
-        <w:lastRenderedPageBreak/>
-        <w:t>Integração de Serviços</w:t>
-      </w:r>
-      <w:bookmarkEnd w:id="2"/>
-    </w:p>
-    <w:p>
-      <w:r>
-        <w:br/>
-        <w:t>A solução deveria usar três serviços:</w:t>
-      </w:r>
-    </w:p>
-    <w:p>
-      <w:pPr>
-        <w:pStyle w:val="PargrafodaLista"/>
-        <w:numPr>
-          <w:ilvl w:val="0"/>
-          <w:numId w:val="5"/>
-        </w:numPr>
-      </w:pPr>
-      <w:proofErr w:type="gramStart"/>
-      <w:r>
-        <w:t>StatusUploadService</w:t>
-      </w:r>
-      <w:proofErr w:type="gramEnd"/>
-      <w:r>
-        <w:t xml:space="preserve"> - serviço que trata de realizar o </w:t>
-      </w:r>
+        <w:t>Model</w:t>
+      </w:r>
+      <w:proofErr w:type="spellEnd"/>
       <w:r>
         <w:rPr>
           <w:i/>
         </w:rPr>
-        <w:t>upload</w:t>
-      </w:r>
-      <w:r>
-        <w:t xml:space="preserve"> de um </w:t>
-      </w:r>
+        <w:t xml:space="preserve"> </w:t>
+      </w:r>
+      <w:proofErr w:type="spellStart"/>
       <w:r>
         <w:rPr>
           <w:i/>
         </w:rPr>
-        <w:t>status</w:t>
-      </w:r>
-      <w:r>
-        <w:t>.</w:t>
-      </w:r>
-    </w:p>
-    <w:p>
-      <w:pPr>
-        <w:pStyle w:val="PargrafodaLista"/>
-        <w:numPr>
-          <w:ilvl w:val="0"/>
-          <w:numId w:val="5"/>
-        </w:numPr>
-      </w:pPr>
-      <w:proofErr w:type="gramStart"/>
-      <w:r>
-        <w:t>TimelinePullService</w:t>
-      </w:r>
-      <w:proofErr w:type="gramEnd"/>
-      <w:r>
-        <w:t xml:space="preserve"> - serviço que verifica periodicamente se existem alterações na </w:t>
-      </w:r>
+        <w:t>View</w:t>
+      </w:r>
+      <w:proofErr w:type="spellEnd"/>
       <w:r>
         <w:rPr>
           <w:i/>
         </w:rPr>
-        <w:t>feed</w:t>
-      </w:r>
-      <w:r>
-        <w:t xml:space="preserve"> de status do utilizador.</w:t>
-      </w:r>
-    </w:p>
-    <w:p>
-      <w:pPr>
-        <w:pStyle w:val="PargrafodaLista"/>
-        <w:numPr>
-          <w:ilvl w:val="0"/>
-          <w:numId w:val="5"/>
-        </w:numPr>
-      </w:pPr>
-      <w:proofErr w:type="gramStart"/>
-      <w:r>
-        <w:t>UserInfoPullService</w:t>
-      </w:r>
-      <w:proofErr w:type="gramEnd"/>
-      <w:r>
-        <w:t xml:space="preserve"> - serviço que sabe </w:t>
-      </w:r>
-      <w:r>
-        <w:t>obter a</w:t>
-      </w:r>
-      <w:r>
-        <w:t xml:space="preserve"> informação sobre o utilizador.</w:t>
-      </w:r>
-    </w:p>
-    <w:p>
-      <w:r>
-        <w:tab/>
-      </w:r>
-      <w:r>
-        <w:t xml:space="preserve">Destes três serviços dois deles são do tipo </w:t>
-      </w:r>
-      <w:proofErr w:type="gramStart"/>
+        <w:t xml:space="preserve"> </w:t>
+      </w:r>
+      <w:proofErr w:type="spellStart"/>
       <w:r>
         <w:rPr>
           <w:i/>
         </w:rPr>
-        <w:t>StartedService</w:t>
-      </w:r>
-      <w:proofErr w:type="gramEnd"/>
+        <w:t>Controller</w:t>
+      </w:r>
+      <w:proofErr w:type="spellEnd"/>
+      <w:r>
+        <w:t xml:space="preserve"> (</w:t>
+      </w:r>
       <w:r>
         <w:rPr>
           <w:i/>
         </w:rPr>
-        <w:t xml:space="preserve"> </w:t>
-      </w:r>
-      <w:r>
-        <w:t>(</w:t>
-      </w:r>
-      <w:r>
-        <w:t>StatusUploadService e TimelinePullService</w:t>
-      </w:r>
-      <w:r>
-        <w:t>)</w:t>
-      </w:r>
-      <w:r>
-        <w:t xml:space="preserve"> </w:t>
-      </w:r>
-      <w:r>
-        <w:t xml:space="preserve">e um do tipo </w:t>
-      </w:r>
-      <w:r>
-        <w:rPr>
-          <w:i/>
-        </w:rPr>
-        <w:t>BoundedService</w:t>
-      </w:r>
-      <w:r>
-        <w:rPr>
-          <w:i/>
-        </w:rPr>
-        <w:t xml:space="preserve"> </w:t>
-      </w:r>
-      <w:r>
-        <w:t>(UserinfoPullService)</w:t>
-      </w:r>
-      <w:r>
-        <w:t xml:space="preserve">, os serviços do tipo </w:t>
-      </w:r>
-      <w:r>
-        <w:rPr>
-          <w:i/>
-        </w:rPr>
-        <w:t>Started</w:t>
-      </w:r>
-      <w:r>
-        <w:t xml:space="preserve"> executam-se no mesmo processo que a aplicação enquanto que o serviço </w:t>
-      </w:r>
-      <w:r>
-        <w:rPr>
-          <w:i/>
-        </w:rPr>
-        <w:t>Bounded</w:t>
-      </w:r>
-      <w:r>
-        <w:t xml:space="preserve"> executa-se num processo isolado.</w:t>
-      </w:r>
-    </w:p>
-    <w:p>
-      <w:pPr>
-        <w:pStyle w:val="Ttulo2"/>
-      </w:pPr>
-      <w:bookmarkStart w:id="3" w:name="_Toc324708954"/>
-      <w:r>
-        <w:t>Started Services</w:t>
-      </w:r>
-      <w:bookmarkEnd w:id="3"/>
-    </w:p>
-    <w:p>
-      <w:r>
-        <w:tab/>
-      </w:r>
-      <w:r>
-        <w:t xml:space="preserve">A </w:t>
-      </w:r>
-      <w:proofErr w:type="gramStart"/>
-      <w:r>
-        <w:t>implementação</w:t>
-      </w:r>
-      <w:proofErr w:type="gramEnd"/>
-      <w:r>
-        <w:t xml:space="preserve"> do comportamento dos serviços foi bastante simple</w:t>
-      </w:r>
-      <w:r>
-        <w:t>s já que o código utilizado no ú</w:t>
-      </w:r>
-      <w:r>
-        <w:t xml:space="preserve">ltimo trabalho foi reaproveitado, a maior diferença está no comportamento desde que a </w:t>
-      </w:r>
-      <w:r>
-        <w:rPr>
-          <w:i/>
-        </w:rPr>
-        <w:t>activity</w:t>
-      </w:r>
-      <w:r>
-        <w:t xml:space="preserve"> inicia a operação assíncrona até que é reportado o resultado dessa operação.</w:t>
-      </w:r>
-    </w:p>
-    <w:p>
-      <w:r>
-        <w:t>Anteriormente o fluxo de execução era o seguinte:</w:t>
-      </w:r>
-    </w:p>
-    <w:p>
-      <w:pPr>
-        <w:pStyle w:val="PargrafodaLista"/>
-        <w:numPr>
-          <w:ilvl w:val="0"/>
-          <w:numId w:val="6"/>
-        </w:numPr>
-      </w:pPr>
-      <w:r>
-        <w:rPr>
-          <w:i/>
-        </w:rPr>
-        <w:t>Activity</w:t>
-      </w:r>
-      <w:r>
-        <w:t xml:space="preserve"> regista um </w:t>
-      </w:r>
-      <w:r>
-        <w:rPr>
-          <w:i/>
-        </w:rPr>
-        <w:t>handler</w:t>
-      </w:r>
-      <w:r>
-        <w:t xml:space="preserve"> </w:t>
-      </w:r>
-      <w:r>
-        <w:t xml:space="preserve">na instancia de </w:t>
-      </w:r>
-      <w:proofErr w:type="gramStart"/>
-      <w:r>
-        <w:rPr>
-          <w:i/>
-        </w:rPr>
-        <w:t>TwitterServiceClient</w:t>
-      </w:r>
-      <w:proofErr w:type="gramEnd"/>
-      <w:r>
-        <w:t xml:space="preserve">, </w:t>
-      </w:r>
-      <w:r>
-        <w:t>para ser chamado quando uma operação assíncrona tenha acabado.</w:t>
-      </w:r>
-    </w:p>
-    <w:p>
-      <w:pPr>
-        <w:pStyle w:val="PargrafodaLista"/>
-        <w:numPr>
-          <w:ilvl w:val="0"/>
-          <w:numId w:val="6"/>
-        </w:numPr>
-      </w:pPr>
-      <w:r>
-        <w:rPr>
-          <w:i/>
-        </w:rPr>
-        <w:t>Activity</w:t>
-      </w:r>
-      <w:r>
-        <w:t xml:space="preserve"> inicia a operação assíncrona.</w:t>
-      </w:r>
-    </w:p>
-    <w:p>
-      <w:pPr>
-        <w:pStyle w:val="PargrafodaLista"/>
-        <w:numPr>
-          <w:ilvl w:val="0"/>
-          <w:numId w:val="6"/>
-        </w:numPr>
-      </w:pPr>
-      <w:r>
-        <w:t xml:space="preserve">Uma </w:t>
-      </w:r>
-      <w:proofErr w:type="gramStart"/>
-      <w:r>
-        <w:rPr>
-          <w:i/>
-        </w:rPr>
-        <w:t>AsyncTask</w:t>
-      </w:r>
-      <w:proofErr w:type="gramEnd"/>
-      <w:r>
-        <w:t xml:space="preserve"> é lançada para realizar a operação.</w:t>
-      </w:r>
-    </w:p>
-    <w:p>
-      <w:pPr>
-        <w:pStyle w:val="PargrafodaLista"/>
-        <w:numPr>
-          <w:ilvl w:val="0"/>
-          <w:numId w:val="6"/>
-        </w:numPr>
-      </w:pPr>
-      <w:r>
-        <w:t xml:space="preserve">A </w:t>
-      </w:r>
-      <w:proofErr w:type="gramStart"/>
-      <w:r>
-        <w:rPr>
-          <w:i/>
-        </w:rPr>
-        <w:t>AsyncTask</w:t>
-      </w:r>
-      <w:proofErr w:type="gramEnd"/>
-      <w:r>
-        <w:t xml:space="preserve"> retorna e chama o </w:t>
-      </w:r>
-      <w:r>
-        <w:rPr>
-          <w:i/>
-        </w:rPr>
-        <w:t>handler</w:t>
-      </w:r>
-      <w:r>
-        <w:t xml:space="preserve"> previamente registado pela </w:t>
-      </w:r>
-      <w:r>
-        <w:rPr>
-          <w:i/>
-        </w:rPr>
-        <w:t>activity</w:t>
-      </w:r>
-      <w:r>
-        <w:t>.</w:t>
-      </w:r>
-    </w:p>
-    <w:p>
-      <w:r>
-        <w:t>Com a integração dos serviços o fluxo de execução é:</w:t>
-      </w:r>
-    </w:p>
-    <w:p>
-      <w:pPr>
-        <w:pStyle w:val="PargrafodaLista"/>
-        <w:numPr>
-          <w:ilvl w:val="0"/>
-          <w:numId w:val="6"/>
-        </w:numPr>
-      </w:pPr>
-      <w:r>
-        <w:rPr>
-          <w:i/>
-        </w:rPr>
-        <w:t>Activity</w:t>
-      </w:r>
-      <w:r>
-        <w:t xml:space="preserve"> regista um </w:t>
-      </w:r>
-      <w:r>
-        <w:rPr>
-          <w:i/>
-        </w:rPr>
-        <w:t>handler</w:t>
-      </w:r>
-      <w:r>
-        <w:t xml:space="preserve"> na instancia de </w:t>
-      </w:r>
-      <w:proofErr w:type="gramStart"/>
-      <w:r>
-        <w:rPr>
-          <w:i/>
-        </w:rPr>
-        <w:t>TwitterServiceClient</w:t>
-      </w:r>
-      <w:proofErr w:type="gramEnd"/>
-      <w:r>
-        <w:t>, para ser chamado quando uma operação assíncrona tenha acabado.</w:t>
-      </w:r>
-    </w:p>
-    <w:p>
-      <w:pPr>
-        <w:pStyle w:val="PargrafodaLista"/>
-        <w:numPr>
-          <w:ilvl w:val="0"/>
-          <w:numId w:val="6"/>
-        </w:numPr>
-      </w:pPr>
-      <w:r>
-        <w:rPr>
-          <w:i/>
-        </w:rPr>
-        <w:t>Activity</w:t>
-      </w:r>
-      <w:r>
-        <w:t xml:space="preserve"> inicia a operação assíncrona.</w:t>
-      </w:r>
-    </w:p>
-    <w:p>
-      <w:pPr>
-        <w:pStyle w:val="PargrafodaLista"/>
-        <w:numPr>
-          <w:ilvl w:val="0"/>
-          <w:numId w:val="6"/>
-        </w:numPr>
-      </w:pPr>
-      <w:r>
-        <w:t xml:space="preserve">A instancia de </w:t>
-      </w:r>
-      <w:proofErr w:type="gramStart"/>
-      <w:r>
-        <w:rPr>
-          <w:i/>
-        </w:rPr>
-        <w:t>TwitterServiceClient</w:t>
-      </w:r>
-      <w:proofErr w:type="gramEnd"/>
-      <w:r>
-        <w:t xml:space="preserve"> inicia o serviço passando como </w:t>
-      </w:r>
-      <w:r>
-        <w:t>parâmetro</w:t>
-      </w:r>
-      <w:r>
-        <w:t xml:space="preserve"> um </w:t>
-      </w:r>
-      <w:r>
-        <w:rPr>
-          <w:i/>
-        </w:rPr>
-        <w:t>handler</w:t>
-      </w:r>
-      <w:r>
-        <w:t xml:space="preserve"> de forma a que este possa notificar quando a sua operação tiver completa.</w:t>
-      </w:r>
-    </w:p>
-    <w:p>
-      <w:pPr>
-        <w:pStyle w:val="PargrafodaLista"/>
-        <w:numPr>
-          <w:ilvl w:val="0"/>
-          <w:numId w:val="6"/>
-        </w:numPr>
-      </w:pPr>
-      <w:r>
-        <w:lastRenderedPageBreak/>
-        <w:t xml:space="preserve">O serviço arranca e realiza a operação de forma </w:t>
-      </w:r>
-      <w:r>
-        <w:t>assíncrona</w:t>
-      </w:r>
-      <w:r>
-        <w:t>.</w:t>
-      </w:r>
-    </w:p>
-    <w:p>
-      <w:pPr>
-        <w:pStyle w:val="PargrafodaLista"/>
-        <w:numPr>
-          <w:ilvl w:val="0"/>
-          <w:numId w:val="6"/>
-        </w:numPr>
-      </w:pPr>
-      <w:r>
-        <w:t xml:space="preserve">O serviço chama o </w:t>
-      </w:r>
-      <w:r>
-        <w:rPr>
-          <w:i/>
-        </w:rPr>
-        <w:t>handler</w:t>
-      </w:r>
-      <w:r>
-        <w:t xml:space="preserve"> de </w:t>
-      </w:r>
-      <w:proofErr w:type="gramStart"/>
-      <w:r>
-        <w:rPr>
-          <w:i/>
-        </w:rPr>
-        <w:t>TwitterServiceClient</w:t>
-      </w:r>
-      <w:proofErr w:type="gramEnd"/>
-      <w:r>
-        <w:t xml:space="preserve"> de forma a que este notifique a </w:t>
-      </w:r>
-      <w:r>
-        <w:rPr>
-          <w:i/>
-        </w:rPr>
-        <w:t>activity</w:t>
-      </w:r>
-      <w:r>
-        <w:t>.</w:t>
-      </w:r>
-    </w:p>
-    <w:p>
-      <w:pPr>
-        <w:pStyle w:val="PargrafodaLista"/>
-        <w:numPr>
-          <w:ilvl w:val="0"/>
-          <w:numId w:val="6"/>
-        </w:numPr>
-      </w:pPr>
-      <w:r>
-        <w:t xml:space="preserve">A instancia de </w:t>
-      </w:r>
-      <w:proofErr w:type="gramStart"/>
-      <w:r>
-        <w:rPr>
-          <w:i/>
-        </w:rPr>
-        <w:t>TwitterServiceClient</w:t>
-      </w:r>
-      <w:proofErr w:type="gramEnd"/>
-      <w:r>
-        <w:t xml:space="preserve"> trata de garantir que o </w:t>
-      </w:r>
-      <w:r>
-        <w:rPr>
-          <w:i/>
-        </w:rPr>
-        <w:t>handler</w:t>
-      </w:r>
-      <w:r>
-        <w:t xml:space="preserve"> registado pela </w:t>
-      </w:r>
-      <w:r>
-        <w:rPr>
-          <w:i/>
-        </w:rPr>
-        <w:t>activity</w:t>
-      </w:r>
-      <w:r>
-        <w:t xml:space="preserve"> é chamado no contexto da </w:t>
-      </w:r>
-      <w:r>
-        <w:rPr>
-          <w:i/>
-        </w:rPr>
-        <w:t>thread main</w:t>
-      </w:r>
-      <w:r>
-        <w:t>.</w:t>
-      </w:r>
-    </w:p>
-    <w:p>
-      <w:pPr>
-        <w:jc w:val="left"/>
-      </w:pPr>
-      <w:r>
-        <w:tab/>
-      </w:r>
-      <w:r>
-        <w:t xml:space="preserve">Este sistema faz com que toda a infraestrutura seja </w:t>
-      </w:r>
-      <w:r>
-        <w:rPr>
-          <w:i/>
-        </w:rPr>
-        <w:t>event driven</w:t>
-      </w:r>
-      <w:r>
-        <w:t xml:space="preserve"> tornando-a flexível e simples de utilizar. </w:t>
-      </w:r>
-    </w:p>
-    <w:p>
-      <w:pPr>
-        <w:pStyle w:val="Ttulo3"/>
-      </w:pPr>
-      <w:bookmarkStart w:id="4" w:name="_Toc324708955"/>
-      <w:proofErr w:type="gramStart"/>
-      <w:r>
-        <w:t>Implementação</w:t>
-      </w:r>
-      <w:bookmarkEnd w:id="4"/>
-      <w:proofErr w:type="gramEnd"/>
-    </w:p>
-    <w:p/>
+        <w:t>MVC</w:t>
+      </w:r>
+      <w:r>
+        <w:t xml:space="preserve">), este documento encontra-se dividido de forma a explicar as opções tomadas em cada um dos módulos. </w:t>
+      </w:r>
+    </w:p>
     <w:p>
       <w:pPr>
         <w:keepNext/>
+        <w:ind w:firstLine="720"/>
         <w:jc w:val="center"/>
       </w:pPr>
       <w:r>
         <w:rPr>
           <w:noProof/>
-          <w:lang w:eastAsia="pt-PT"/>
+          <w:lang w:val="en-US"/>
         </w:rPr>
         <w:drawing>
           <wp:inline distT="0" distB="0" distL="0" distR="0">
-            <wp:extent cx="4962525" cy="2876550"/>
-            <wp:effectExtent l="19050" t="0" r="9525" b="0"/>
-            <wp:docPr id="9" name="Imagem 2" descr="D:\FAC\LEIC\PDM\Trabalhos\working-copy\docs\trab2\imgs\services.png"/>
+            <wp:extent cx="4502268" cy="3144325"/>
+            <wp:effectExtent l="19050" t="0" r="0" b="0"/>
+            <wp:docPr id="1" name="Imagem 1" descr="D:\FAC\LEIC\PDM\Trabalhos\working-copy\docs\trab3\pics\overallArch.png"/>
             <wp:cNvGraphicFramePr>
               <a:graphicFrameLocks xmlns:a="http://schemas.openxmlformats.org/drawingml/2006/main" noChangeAspect="1"/>
             </wp:cNvGraphicFramePr>
@@ -1575,13 +1690,13 @@
               <a:graphicData uri="http://schemas.openxmlformats.org/drawingml/2006/picture">
                 <pic:pic xmlns:pic="http://schemas.openxmlformats.org/drawingml/2006/picture">
                   <pic:nvPicPr>
-                    <pic:cNvPr id="0" name="Picture 2" descr="D:\FAC\LEIC\PDM\Trabalhos\working-copy\docs\trab2\imgs\services.png"/>
+                    <pic:cNvPr id="0" name="Picture 1" descr="D:\FAC\LEIC\PDM\Trabalhos\working-copy\docs\trab3\pics\overallArch.png"/>
                     <pic:cNvPicPr>
                       <a:picLocks noChangeAspect="1" noChangeArrowheads="1"/>
                     </pic:cNvPicPr>
                   </pic:nvPicPr>
                   <pic:blipFill>
-                    <a:blip r:embed="rId8" cstate="print"/>
+                    <a:blip r:embed="rId7" cstate="print"/>
                     <a:srcRect/>
                     <a:stretch>
                       <a:fillRect/>
@@ -1590,7 +1705,7 @@
                   <pic:spPr bwMode="auto">
                     <a:xfrm>
                       <a:off x="0" y="0"/>
-                      <a:ext cx="4962525" cy="2876550"/>
+                      <a:ext cx="4504931" cy="3146185"/>
                     </a:xfrm>
                     <a:prstGeom prst="rect">
                       <a:avLst/>
@@ -1615,228 +1730,89 @@
         <w:pStyle w:val="Legenda"/>
         <w:jc w:val="center"/>
       </w:pPr>
-      <w:bookmarkStart w:id="5" w:name="_Ref324707901"/>
+      <w:bookmarkStart w:id="2" w:name="_Ref327190019"/>
       <w:r>
         <w:t xml:space="preserve">Figura </w:t>
       </w:r>
+      <w:fldSimple w:instr=" SEQ Figura \* ARABIC ">
+        <w:r>
+          <w:rPr>
+            <w:noProof/>
+          </w:rPr>
+          <w:t>1</w:t>
+        </w:r>
+      </w:fldSimple>
+      <w:bookmarkEnd w:id="2"/>
+      <w:r>
+        <w:t xml:space="preserve"> - Arquitetura Geral da aplicação.</w:t>
+      </w:r>
+    </w:p>
+    <w:p/>
+    <w:p>
+      <w:pPr>
+        <w:pStyle w:val="Ttulo2"/>
+      </w:pPr>
+      <w:bookmarkStart w:id="3" w:name="_Toc327188402"/>
+    </w:p>
+    <w:p>
+      <w:pPr>
+        <w:spacing w:line="276" w:lineRule="auto"/>
+        <w:jc w:val="left"/>
+        <w:rPr>
+          <w:rFonts w:asciiTheme="majorHAnsi" w:eastAsiaTheme="majorEastAsia" w:hAnsiTheme="majorHAnsi" w:cstheme="majorBidi"/>
+          <w:b/>
+          <w:bCs/>
+          <w:color w:val="4F81BD" w:themeColor="accent1"/>
+          <w:sz w:val="26"/>
+          <w:szCs w:val="26"/>
+        </w:rPr>
+      </w:pPr>
+      <w:r>
+        <w:br w:type="page"/>
+      </w:r>
+    </w:p>
+    <w:p>
+      <w:pPr>
+        <w:pStyle w:val="Ttulo2"/>
+      </w:pPr>
+      <w:r>
+        <w:lastRenderedPageBreak/>
+        <w:t>Notificação assíncrona</w:t>
+      </w:r>
+      <w:bookmarkEnd w:id="3"/>
+      <w:r>
+        <w:t xml:space="preserve"> </w:t>
+      </w:r>
+    </w:p>
+    <w:p>
+      <w:r>
+        <w:t xml:space="preserve">A </w:t>
+      </w:r>
       <w:r>
         <w:fldChar w:fldCharType="begin"/>
       </w:r>
       <w:r>
-        <w:instrText xml:space="preserve"> SEQ Figura \* ARABIC </w:instrText>
+        <w:instrText xml:space="preserve"> REF _Ref321984290 \h </w:instrText>
       </w:r>
       <w:r>
         <w:fldChar w:fldCharType="separate"/>
       </w:r>
       <w:r>
+        <w:t xml:space="preserve">Figura </w:t>
+      </w:r>
+      <w:r>
         <w:rPr>
           <w:noProof/>
         </w:rPr>
-        <w:t>1</w:t>
-      </w:r>
-      <w:r>
-        <w:rPr>
-          <w:noProof/>
-        </w:rPr>
+        <w:t>2</w:t>
+      </w:r>
+      <w:r>
         <w:fldChar w:fldCharType="end"/>
       </w:r>
-      <w:bookmarkEnd w:id="5"/>
-      <w:r>
-        <w:t xml:space="preserve"> - Diagrama dos serviços </w:t>
-      </w:r>
-      <w:proofErr w:type="gramStart"/>
-      <w:r>
-        <w:t>implementados</w:t>
-      </w:r>
-      <w:proofErr w:type="gramEnd"/>
-      <w:r>
-        <w:t>.</w:t>
-      </w:r>
-    </w:p>
-    <w:p>
-      <w:r>
-        <w:br/>
-      </w:r>
-      <w:r>
-        <w:tab/>
-      </w:r>
-      <w:r>
-        <w:t xml:space="preserve">A </w:t>
-      </w:r>
-      <w:r>
-        <w:fldChar w:fldCharType="begin"/>
-      </w:r>
-      <w:r>
-        <w:instrText xml:space="preserve"> REF _Ref324707901 \h </w:instrText>
-      </w:r>
-      <w:r>
-        <w:fldChar w:fldCharType="separate"/>
-      </w:r>
-      <w:r>
-        <w:t xml:space="preserve">Figura </w:t>
-      </w:r>
-      <w:r>
-        <w:rPr>
-          <w:noProof/>
-        </w:rPr>
-        <w:t>1</w:t>
-      </w:r>
-      <w:r>
-        <w:fldChar w:fldCharType="end"/>
-      </w:r>
-      <w:r>
-        <w:t xml:space="preserve"> ilustra os três serviços </w:t>
-      </w:r>
-      <w:proofErr w:type="gramStart"/>
-      <w:r>
-        <w:t>implementados</w:t>
-      </w:r>
-      <w:proofErr w:type="gramEnd"/>
-      <w:r>
-        <w:t xml:space="preserve"> no </w:t>
-      </w:r>
-      <w:r>
-        <w:t>âmbito</w:t>
-      </w:r>
-      <w:r>
-        <w:t xml:space="preserve"> deste trabalho. As classes </w:t>
-      </w:r>
-      <w:proofErr w:type="gramStart"/>
-      <w:r>
-        <w:rPr>
-          <w:i/>
-        </w:rPr>
-        <w:t>BaseService</w:t>
-      </w:r>
-      <w:proofErr w:type="gramEnd"/>
-      <w:r>
-        <w:t xml:space="preserve"> e </w:t>
-      </w:r>
-      <w:r>
-        <w:rPr>
-          <w:i/>
-        </w:rPr>
-        <w:t>YambaBaseService</w:t>
-      </w:r>
-      <w:r>
-        <w:t xml:space="preserve"> são classes </w:t>
-      </w:r>
-      <w:r>
-        <w:t xml:space="preserve">de extensão à infraestrutura </w:t>
-      </w:r>
-      <w:r>
-        <w:rPr>
-          <w:i/>
-        </w:rPr>
-        <w:t>android</w:t>
-      </w:r>
-      <w:r>
-        <w:t xml:space="preserve"> contendo </w:t>
-      </w:r>
-      <w:r>
-        <w:t xml:space="preserve">neste momento </w:t>
-      </w:r>
-      <w:r>
-        <w:t xml:space="preserve">apenas o acesso tipificado à instancia de </w:t>
-      </w:r>
-      <w:r>
-        <w:rPr>
-          <w:i/>
-        </w:rPr>
-        <w:t>Application</w:t>
-      </w:r>
-      <w:r>
-        <w:t xml:space="preserve"> e o acesso à instancia de </w:t>
-      </w:r>
-      <w:r>
-        <w:rPr>
-          <w:i/>
-        </w:rPr>
-        <w:t>NavigationMessenger</w:t>
-      </w:r>
-      <w:r>
-        <w:t>.</w:t>
-      </w:r>
-    </w:p>
-    <w:p>
-      <w:r>
-        <w:tab/>
-      </w:r>
-      <w:r>
-        <w:t xml:space="preserve">Dos dois serviços do tipo </w:t>
-      </w:r>
-      <w:proofErr w:type="gramStart"/>
-      <w:r>
-        <w:rPr>
-          <w:i/>
-        </w:rPr>
-        <w:t>StartedService</w:t>
-      </w:r>
-      <w:proofErr w:type="gramEnd"/>
-      <w:r>
-        <w:t xml:space="preserve"> o único que mereceu especial atenção foi o </w:t>
-      </w:r>
-      <w:r>
-        <w:rPr>
-          <w:i/>
-        </w:rPr>
-        <w:t>TimelinePullService</w:t>
-      </w:r>
-      <w:r>
-        <w:t xml:space="preserve">, devido à natureza da sua funcionalidade. O serviço </w:t>
-      </w:r>
-      <w:proofErr w:type="gramStart"/>
-      <w:r>
-        <w:rPr>
-          <w:i/>
-        </w:rPr>
-        <w:t>TimelinePullService</w:t>
-      </w:r>
-      <w:proofErr w:type="gramEnd"/>
-      <w:r>
-        <w:t xml:space="preserve"> </w:t>
-      </w:r>
-      <w:r>
-        <w:lastRenderedPageBreak/>
-        <w:t xml:space="preserve">deverá periodicamente verificar se existem novas </w:t>
-      </w:r>
-      <w:r>
-        <w:rPr>
-          <w:i/>
-        </w:rPr>
-        <w:t>status</w:t>
-      </w:r>
-      <w:r>
-        <w:t xml:space="preserve"> presentes na </w:t>
-      </w:r>
-      <w:r>
-        <w:rPr>
-          <w:i/>
-        </w:rPr>
-        <w:t>timeline</w:t>
-      </w:r>
-      <w:r>
-        <w:t xml:space="preserve"> do utilizador, para tal é necessário utilizar algo que seja chamado periodicamente. </w:t>
-      </w:r>
-      <w:r>
-        <w:t xml:space="preserve">A solução passou por utilizar uma </w:t>
-      </w:r>
-      <w:proofErr w:type="gramStart"/>
-      <w:r>
-        <w:rPr>
-          <w:i/>
-        </w:rPr>
-        <w:t>TimerTask</w:t>
-      </w:r>
-      <w:proofErr w:type="gramEnd"/>
-      <w:r>
-        <w:t xml:space="preserve"> </w:t>
-      </w:r>
-      <w:r>
-        <w:t xml:space="preserve">que implementa o comportamento de chamar um objeto função de forma periódica. </w:t>
-      </w:r>
-    </w:p>
-    <w:p/>
+      <w:r>
+        <w:t xml:space="preserve"> ilustra as interfaces base do mecanismo de notificação assíncrona criado.</w:t>
+      </w:r>
+    </w:p>
     <w:p>
       <w:pPr>
         <w:keepNext/>
@@ -1845,13 +1821,13 @@
       <w:r>
         <w:rPr>
           <w:noProof/>
-          <w:lang w:eastAsia="pt-PT"/>
+          <w:lang w:val="en-US"/>
         </w:rPr>
         <w:drawing>
           <wp:inline distT="0" distB="0" distL="0" distR="0">
-            <wp:extent cx="5600700" cy="2152650"/>
-            <wp:effectExtent l="19050" t="0" r="0" b="0"/>
-            <wp:docPr id="6" name="Imagem 1" descr="D:\FAC\LEIC\PDM\Trabalhos\working-copy\docs\trab2\imgs\diagram.png"/>
+            <wp:extent cx="4676775" cy="2400300"/>
+            <wp:effectExtent l="19050" t="0" r="9525" b="0"/>
+            <wp:docPr id="2" name="Imagem 2" descr="D:\FAC\LEIC\PDM\Trabalhos\working-copy\docs\trab3\pics\events.png"/>
             <wp:cNvGraphicFramePr>
               <a:graphicFrameLocks xmlns:a="http://schemas.openxmlformats.org/drawingml/2006/main" noChangeAspect="1"/>
             </wp:cNvGraphicFramePr>
@@ -1859,13 +1835,13 @@
               <a:graphicData uri="http://schemas.openxmlformats.org/drawingml/2006/picture">
                 <pic:pic xmlns:pic="http://schemas.openxmlformats.org/drawingml/2006/picture">
                   <pic:nvPicPr>
-                    <pic:cNvPr id="0" name="Picture 1" descr="D:\FAC\LEIC\PDM\Trabalhos\working-copy\docs\trab2\imgs\diagram.png"/>
+                    <pic:cNvPr id="0" name="Picture 2" descr="D:\FAC\LEIC\PDM\Trabalhos\working-copy\docs\trab3\pics\events.png"/>
                     <pic:cNvPicPr>
                       <a:picLocks noChangeAspect="1" noChangeArrowheads="1"/>
                     </pic:cNvPicPr>
                   </pic:nvPicPr>
                   <pic:blipFill>
-                    <a:blip r:embed="rId9" cstate="print"/>
+                    <a:blip r:embed="rId8" cstate="print"/>
                     <a:srcRect/>
                     <a:stretch>
                       <a:fillRect/>
@@ -1874,7 +1850,7 @@
                   <pic:spPr bwMode="auto">
                     <a:xfrm>
                       <a:off x="0" y="0"/>
-                      <a:ext cx="5600700" cy="2152650"/>
+                      <a:ext cx="4676775" cy="2400300"/>
                     </a:xfrm>
                     <a:prstGeom prst="rect">
                       <a:avLst/>
@@ -1899,61 +1875,734 @@
         <w:pStyle w:val="Legenda"/>
         <w:jc w:val="center"/>
       </w:pPr>
-      <w:bookmarkStart w:id="6" w:name="_Ref324707349"/>
       <w:r>
         <w:t xml:space="preserve">Figura </w:t>
       </w:r>
+      <w:fldSimple w:instr=" SEQ Figura \* ARABIC ">
+        <w:r>
+          <w:rPr>
+            <w:noProof/>
+          </w:rPr>
+          <w:t>2</w:t>
+        </w:r>
+      </w:fldSimple>
+      <w:r>
+        <w:t xml:space="preserve"> - Diagrama de classes do esquema de notificação assíncrona.</w:t>
+      </w:r>
+    </w:p>
+    <w:p>
+      <w:pPr>
+        <w:ind w:firstLine="720"/>
+      </w:pPr>
+      <w:r>
+        <w:t xml:space="preserve">A interface </w:t>
+      </w:r>
+      <w:proofErr w:type="spellStart"/>
+      <w:r>
+        <w:rPr>
+          <w:i/>
+        </w:rPr>
+        <w:t>IEvent</w:t>
+      </w:r>
+      <w:proofErr w:type="spellEnd"/>
+      <w:r>
+        <w:t xml:space="preserve"> define uma "promessa" de um resultado futuro, para ser possível obter esse valor é necessário registar num objeto do tipo </w:t>
+      </w:r>
+      <w:proofErr w:type="spellStart"/>
+      <w:r>
+        <w:rPr>
+          <w:i/>
+        </w:rPr>
+        <w:t>IEvent</w:t>
+      </w:r>
+      <w:proofErr w:type="spellEnd"/>
+      <w:r>
+        <w:t xml:space="preserve"> um </w:t>
+      </w:r>
+      <w:proofErr w:type="spellStart"/>
+      <w:r>
+        <w:rPr>
+          <w:i/>
+        </w:rPr>
+        <w:t>handler</w:t>
+      </w:r>
+      <w:proofErr w:type="spellEnd"/>
+      <w:r>
+        <w:t xml:space="preserve">, este irá ser invocado quando essa "promessa" for cumprida, ou seja, quando a operação assíncrona produzir um resultado. A interface </w:t>
+      </w:r>
+      <w:proofErr w:type="spellStart"/>
+      <w:r>
+        <w:rPr>
+          <w:i/>
+        </w:rPr>
+        <w:t>IEventHandlerArgs</w:t>
+      </w:r>
+      <w:proofErr w:type="spellEnd"/>
+      <w:r>
+        <w:t xml:space="preserve"> serve apenas para que exista alguma forma de obter a exceção em caso de erro.</w:t>
+      </w:r>
+    </w:p>
+    <w:p>
+      <w:r>
+        <w:tab/>
+        <w:t xml:space="preserve">A motivação para a criação deste mecanismo foi que para cada operação assíncrona que exista no sistema, exista um evento associado a esta, evento que deverá ser chamado quando a operação for concluída. Um exemplo da utilização deste mecanismo está representado na </w:t>
+      </w:r>
       <w:r>
         <w:fldChar w:fldCharType="begin"/>
       </w:r>
       <w:r>
-        <w:instrText xml:space="preserve"> SEQ Figura \* ARABIC </w:instrText>
+        <w:instrText xml:space="preserve"> REF _Ref327191144 \h </w:instrText>
       </w:r>
       <w:r>
         <w:fldChar w:fldCharType="separate"/>
       </w:r>
       <w:r>
+        <w:t xml:space="preserve">Listagem </w:t>
+      </w:r>
+      <w:r>
         <w:rPr>
           <w:noProof/>
         </w:rPr>
-        <w:t>2</w:t>
+        <w:t>1</w:t>
+      </w:r>
+      <w:r>
+        <w:fldChar w:fldCharType="end"/>
+      </w:r>
+      <w:r>
+        <w:t>.</w:t>
+      </w:r>
+    </w:p>
+    <w:p>
+      <w:pPr>
+        <w:pStyle w:val="Subttulo"/>
+      </w:pPr>
+      <w:proofErr w:type="spellStart"/>
+      <w:r>
+        <w:t>class</w:t>
+      </w:r>
+      <w:proofErr w:type="spellEnd"/>
+      <w:r>
+        <w:t xml:space="preserve"> </w:t>
+      </w:r>
+      <w:proofErr w:type="spellStart"/>
+      <w:r>
+        <w:t>SomeClass</w:t>
+      </w:r>
+      <w:proofErr w:type="spellEnd"/>
+    </w:p>
+    <w:p>
+      <w:pPr>
+        <w:pStyle w:val="Subttulo"/>
+      </w:pPr>
+      <w:r>
+        <w:t xml:space="preserve">    {</w:t>
+      </w:r>
+    </w:p>
+    <w:p>
+      <w:pPr>
+        <w:pStyle w:val="Subttulo"/>
+      </w:pPr>
+      <w:r>
+        <w:t xml:space="preserve">        public </w:t>
+      </w:r>
+      <w:proofErr w:type="spellStart"/>
+      <w:r>
+        <w:t>IEvent</w:t>
+      </w:r>
+      <w:proofErr w:type="spellEnd"/>
+      <w:r>
+        <w:t>&lt;</w:t>
+      </w:r>
+      <w:proofErr w:type="spellStart"/>
+      <w:r>
+        <w:t>SomeReturnObject</w:t>
+      </w:r>
+      <w:proofErr w:type="spellEnd"/>
+      <w:r>
+        <w:t xml:space="preserve">&gt; </w:t>
+      </w:r>
+      <w:proofErr w:type="spellStart"/>
+      <w:r>
+        <w:t>someOperationCompleted</w:t>
+      </w:r>
+      <w:proofErr w:type="spellEnd"/>
+      <w:r>
+        <w:t>;</w:t>
+      </w:r>
+    </w:p>
+    <w:p>
+      <w:pPr>
+        <w:pStyle w:val="Subttulo"/>
+      </w:pPr>
+    </w:p>
+    <w:p>
+      <w:pPr>
+        <w:pStyle w:val="Subttulo"/>
+      </w:pPr>
+      <w:r>
+        <w:t xml:space="preserve">        public void </w:t>
+      </w:r>
+      <w:proofErr w:type="spellStart"/>
+      <w:r>
+        <w:t>someOperationAsync</w:t>
+      </w:r>
+      <w:proofErr w:type="spellEnd"/>
+      <w:r>
+        <w:t>()</w:t>
+      </w:r>
+    </w:p>
+    <w:p>
+      <w:pPr>
+        <w:pStyle w:val="Subttulo"/>
+      </w:pPr>
+      <w:r>
+        <w:t xml:space="preserve">        </w:t>
+      </w:r>
+      <w:r>
+        <w:t>{</w:t>
+      </w:r>
+    </w:p>
+    <w:p>
+      <w:pPr>
+        <w:pStyle w:val="Subttulo"/>
+        <w:rPr>
+          <w:lang w:val="pt-PT"/>
+        </w:rPr>
+      </w:pPr>
+      <w:r>
+        <w:t xml:space="preserve">     </w:t>
+      </w:r>
+      <w:r>
+        <w:tab/>
+      </w:r>
+      <w:r>
+        <w:tab/>
+      </w:r>
+      <w:r>
+        <w:rPr>
+          <w:lang w:val="pt-PT"/>
+        </w:rPr>
+        <w:t>(...)</w:t>
+      </w:r>
+    </w:p>
+    <w:p>
+      <w:pPr>
+        <w:pStyle w:val="Subttulo"/>
+        <w:rPr>
+          <w:lang w:val="pt-PT"/>
+        </w:rPr>
+      </w:pPr>
+      <w:r>
+        <w:rPr>
+          <w:lang w:val="pt-PT"/>
+        </w:rPr>
+        <w:t xml:space="preserve">        }</w:t>
+      </w:r>
+    </w:p>
+    <w:p>
+      <w:pPr>
+        <w:pStyle w:val="Subttulo"/>
+        <w:keepNext/>
+        <w:rPr>
+          <w:lang w:val="pt-PT"/>
+        </w:rPr>
+      </w:pPr>
+      <w:r>
+        <w:rPr>
+          <w:lang w:val="pt-PT"/>
+        </w:rPr>
+        <w:t xml:space="preserve">    }</w:t>
+      </w:r>
+    </w:p>
+    <w:p>
+      <w:pPr>
+        <w:pStyle w:val="Legenda"/>
+        <w:jc w:val="center"/>
+      </w:pPr>
+      <w:bookmarkStart w:id="4" w:name="_Toc327188403"/>
+      <w:r>
+        <w:br/>
+      </w:r>
+      <w:bookmarkStart w:id="5" w:name="_Ref327191144"/>
+      <w:r>
+        <w:t xml:space="preserve">Listagem </w:t>
+      </w:r>
+      <w:fldSimple w:instr=" SEQ Listagem \* ARABIC ">
+        <w:r>
+          <w:rPr>
+            <w:noProof/>
+          </w:rPr>
+          <w:t>1</w:t>
+        </w:r>
+      </w:fldSimple>
+      <w:bookmarkEnd w:id="5"/>
+      <w:r>
+        <w:t xml:space="preserve"> - Exemplo de utilização do mecanismo de notificação </w:t>
+      </w:r>
+      <w:proofErr w:type="spellStart"/>
+      <w:r>
+        <w:t>assincrona</w:t>
+      </w:r>
+      <w:proofErr w:type="spellEnd"/>
+      <w:r>
+        <w:t>.</w:t>
+      </w:r>
+    </w:p>
+    <w:p>
+      <w:pPr>
+        <w:pStyle w:val="Ttulo1"/>
+      </w:pPr>
+      <w:r>
+        <w:lastRenderedPageBreak/>
+        <w:t>Activities</w:t>
+      </w:r>
+      <w:bookmarkEnd w:id="4"/>
+    </w:p>
+    <w:p>
+      <w:r>
+        <w:tab/>
+      </w:r>
+      <w:r>
+        <w:t>As activities representam a componente visual da aplicação, foi tomado especial cuidado em não colocar qualquer lógica aplicacional dentro de activities sendo as suas responsabilidades as seguintes:</w:t>
+      </w:r>
+    </w:p>
+    <w:p>
+      <w:pPr>
+        <w:pStyle w:val="PargrafodaLista"/>
+        <w:numPr>
+          <w:ilvl w:val="0"/>
+          <w:numId w:val="7"/>
+        </w:numPr>
+      </w:pPr>
+      <w:r>
+        <w:t>Controlar os elementos visuais da aplicação.</w:t>
+      </w:r>
+    </w:p>
+    <w:p>
+      <w:pPr>
+        <w:pStyle w:val="PargrafodaLista"/>
+        <w:numPr>
+          <w:ilvl w:val="0"/>
+          <w:numId w:val="7"/>
+        </w:numPr>
+      </w:pPr>
+      <w:r>
+        <w:t>Iniciar outras activities por ordem do utilizador.</w:t>
+      </w:r>
+    </w:p>
+    <w:p>
+      <w:pPr>
+        <w:pStyle w:val="PargrafodaLista"/>
+        <w:numPr>
+          <w:ilvl w:val="0"/>
+          <w:numId w:val="7"/>
+        </w:numPr>
+      </w:pPr>
+      <w:r>
+        <w:t xml:space="preserve">Utilizar o mecanismo de notificação </w:t>
+      </w:r>
+      <w:r>
+        <w:t>assíncrona</w:t>
+      </w:r>
+      <w:r>
+        <w:t xml:space="preserve"> descrito anteriormente para realizar operações de negócio.</w:t>
+      </w:r>
+    </w:p>
+    <w:p>
+      <w:r>
+        <w:tab/>
+      </w:r>
+      <w:r>
+        <w:t xml:space="preserve">Na </w:t>
+      </w:r>
+      <w:r>
+        <w:fldChar w:fldCharType="begin"/>
+      </w:r>
+      <w:r>
+        <w:instrText xml:space="preserve"> REF _Ref327192125 \h </w:instrText>
+      </w:r>
+      <w:r>
+        <w:fldChar w:fldCharType="separate"/>
+      </w:r>
+      <w:r>
+        <w:t xml:space="preserve">Figura </w:t>
       </w:r>
       <w:r>
         <w:rPr>
           <w:noProof/>
         </w:rPr>
+        <w:t>3</w:t>
+      </w:r>
+      <w:r>
         <w:fldChar w:fldCharType="end"/>
       </w:r>
+      <w:r>
+        <w:t xml:space="preserve"> é possível visualmente identificar as activities que realizam operações assíncronas devido à sua implementação explicita da interface </w:t>
+      </w:r>
+      <w:proofErr w:type="spellStart"/>
+      <w:r>
+        <w:rPr>
+          <w:i/>
+        </w:rPr>
+        <w:t>IEventHandler</w:t>
+      </w:r>
+      <w:proofErr w:type="spellEnd"/>
+      <w:r>
+        <w:t>.</w:t>
+      </w:r>
+    </w:p>
+    <w:p>
+      <w:pPr>
+        <w:keepNext/>
+      </w:pPr>
+      <w:r>
+        <w:rPr>
+          <w:noProof/>
+          <w:lang w:val="en-US"/>
+        </w:rPr>
+        <w:drawing>
+          <wp:inline distT="0" distB="0" distL="0" distR="0">
+            <wp:extent cx="5943600" cy="2286000"/>
+            <wp:effectExtent l="19050" t="0" r="0" b="0"/>
+            <wp:docPr id="4" name="Imagem 4" descr="D:\FAC\LEIC\PDM\Trabalhos\working-copy\docs\trab3\pics\activities.png"/>
+            <wp:cNvGraphicFramePr>
+              <a:graphicFrameLocks xmlns:a="http://schemas.openxmlformats.org/drawingml/2006/main" noChangeAspect="1"/>
+            </wp:cNvGraphicFramePr>
+            <a:graphic xmlns:a="http://schemas.openxmlformats.org/drawingml/2006/main">
+              <a:graphicData uri="http://schemas.openxmlformats.org/drawingml/2006/picture">
+                <pic:pic xmlns:pic="http://schemas.openxmlformats.org/drawingml/2006/picture">
+                  <pic:nvPicPr>
+                    <pic:cNvPr id="0" name="Picture 4" descr="D:\FAC\LEIC\PDM\Trabalhos\working-copy\docs\trab3\pics\activities.png"/>
+                    <pic:cNvPicPr>
+                      <a:picLocks noChangeAspect="1" noChangeArrowheads="1"/>
+                    </pic:cNvPicPr>
+                  </pic:nvPicPr>
+                  <pic:blipFill>
+                    <a:blip r:embed="rId9" cstate="print"/>
+                    <a:srcRect/>
+                    <a:stretch>
+                      <a:fillRect/>
+                    </a:stretch>
+                  </pic:blipFill>
+                  <pic:spPr bwMode="auto">
+                    <a:xfrm>
+                      <a:off x="0" y="0"/>
+                      <a:ext cx="5943600" cy="2286000"/>
+                    </a:xfrm>
+                    <a:prstGeom prst="rect">
+                      <a:avLst/>
+                    </a:prstGeom>
+                    <a:noFill/>
+                    <a:ln w="9525">
+                      <a:noFill/>
+                      <a:miter lim="800000"/>
+                      <a:headEnd/>
+                      <a:tailEnd/>
+                    </a:ln>
+                  </pic:spPr>
+                </pic:pic>
+              </a:graphicData>
+            </a:graphic>
+          </wp:inline>
+        </w:drawing>
+      </w:r>
+    </w:p>
+    <w:p>
+      <w:pPr>
+        <w:pStyle w:val="Legenda"/>
+        <w:jc w:val="center"/>
+      </w:pPr>
+      <w:bookmarkStart w:id="6" w:name="_Ref327192125"/>
+      <w:r>
+        <w:t xml:space="preserve">Figura </w:t>
+      </w:r>
+      <w:fldSimple w:instr=" SEQ Figura \* ARABIC ">
+        <w:r>
+          <w:rPr>
+            <w:noProof/>
+          </w:rPr>
+          <w:t>3</w:t>
+        </w:r>
+      </w:fldSimple>
       <w:bookmarkEnd w:id="6"/>
       <w:r>
-        <w:t xml:space="preserve"> - Diagrama de uma mensagem de serviço.</w:t>
-      </w:r>
-    </w:p>
-    <w:p>
+        <w:t xml:space="preserve"> - </w:t>
+      </w:r>
+      <w:r>
+        <w:t>Diagrama de classes das activities.</w:t>
+      </w:r>
+      <w:r>
+        <w:br/>
+      </w:r>
+    </w:p>
+    <w:p>
+      <w:r>
+        <w:t>Para generalizar e evitar repetição de código foram criadas duas classes base:</w:t>
+      </w:r>
+    </w:p>
+    <w:p>
+      <w:pPr>
+        <w:pStyle w:val="PargrafodaLista"/>
+        <w:numPr>
+          <w:ilvl w:val="0"/>
+          <w:numId w:val="3"/>
+        </w:numPr>
+      </w:pPr>
+      <w:proofErr w:type="spellStart"/>
+      <w:r>
+        <w:t>BaseActivity</w:t>
+      </w:r>
+      <w:proofErr w:type="spellEnd"/>
+      <w:r>
+        <w:t xml:space="preserve">&lt;T </w:t>
+      </w:r>
+      <w:proofErr w:type="spellStart"/>
+      <w:r>
+        <w:t>extends</w:t>
+      </w:r>
+      <w:proofErr w:type="spellEnd"/>
+      <w:r>
+        <w:t xml:space="preserve"> </w:t>
+      </w:r>
+      <w:proofErr w:type="spellStart"/>
+      <w:r>
+        <w:t>Application</w:t>
+      </w:r>
+      <w:proofErr w:type="spellEnd"/>
+      <w:r>
+        <w:t xml:space="preserve">&gt; - tem como principal objetivo aglomerar informação e rotinas que sejam de comum utilização pelas </w:t>
+      </w:r>
+      <w:r>
+        <w:rPr>
+          <w:i/>
+        </w:rPr>
+        <w:t>activities</w:t>
+      </w:r>
+      <w:r>
+        <w:t xml:space="preserve"> mas não dependam da aplicação em si. Neste caso contém o acesso tipificado à instância de </w:t>
+      </w:r>
+      <w:proofErr w:type="spellStart"/>
+      <w:r>
+        <w:rPr>
+          <w:i/>
+        </w:rPr>
+        <w:t>A</w:t>
+      </w:r>
+      <w:r>
+        <w:rPr>
+          <w:i/>
+        </w:rPr>
+        <w:t>p</w:t>
+      </w:r>
+      <w:r>
+        <w:rPr>
+          <w:i/>
+        </w:rPr>
+        <w:t>plication</w:t>
+      </w:r>
+      <w:proofErr w:type="spellEnd"/>
+      <w:r>
+        <w:rPr>
+          <w:i/>
+        </w:rPr>
+        <w:t xml:space="preserve"> </w:t>
+      </w:r>
+      <w:r>
+        <w:t xml:space="preserve">e à instancia de </w:t>
+      </w:r>
+      <w:proofErr w:type="spellStart"/>
+      <w:r>
+        <w:rPr>
+          <w:i/>
+        </w:rPr>
+        <w:t>NavigationMessenger</w:t>
+      </w:r>
+      <w:proofErr w:type="spellEnd"/>
+      <w:r>
+        <w:t>.</w:t>
+      </w:r>
+    </w:p>
+    <w:p>
+      <w:pPr>
+        <w:pStyle w:val="PargrafodaLista"/>
+        <w:numPr>
+          <w:ilvl w:val="0"/>
+          <w:numId w:val="3"/>
+        </w:numPr>
+      </w:pPr>
+      <w:proofErr w:type="spellStart"/>
+      <w:r>
+        <w:t>YambaBaseActivity</w:t>
+      </w:r>
+      <w:proofErr w:type="spellEnd"/>
+      <w:r>
+        <w:t xml:space="preserve"> - tem o mesmo objetivo que a classe </w:t>
+      </w:r>
+      <w:proofErr w:type="spellStart"/>
+      <w:r>
+        <w:rPr>
+          <w:i/>
+        </w:rPr>
+        <w:t>BaseActivity</w:t>
+      </w:r>
+      <w:proofErr w:type="spellEnd"/>
+      <w:r>
+        <w:t xml:space="preserve"> com a diferença de aglomerar membros que sejam dependentes da aplicação como por exemplo o menu.</w:t>
+      </w:r>
+    </w:p>
+    <w:p>
+      <w:pPr>
+        <w:pStyle w:val="Ttulo2"/>
+      </w:pPr>
+      <w:bookmarkStart w:id="7" w:name="_Toc327188404"/>
+      <w:r>
+        <w:lastRenderedPageBreak/>
+        <w:t>Comunicação entre activities</w:t>
+      </w:r>
+      <w:bookmarkEnd w:id="7"/>
+    </w:p>
+    <w:p/>
+    <w:p>
+      <w:bookmarkStart w:id="8" w:name="_Toc327188405"/>
       <w:r>
         <w:tab/>
       </w:r>
       <w:r>
-        <w:t xml:space="preserve">A passagem de dados do fluxo referido anteriormente é realizado através instancias de </w:t>
-      </w:r>
-      <w:proofErr w:type="gramStart"/>
+        <w:t xml:space="preserve">A plataforma </w:t>
+      </w:r>
       <w:r>
         <w:rPr>
           <w:i/>
         </w:rPr>
-        <w:t>IServiceMessage</w:t>
-      </w:r>
-      <w:proofErr w:type="gramEnd"/>
-      <w:r>
-        <w:t xml:space="preserve"> ilustrada na </w:t>
-      </w:r>
-      <w:r>
+        <w:t>android</w:t>
+      </w:r>
+      <w:r>
+        <w:t xml:space="preserve"> tem alguns mecanismos para facilitar a comunicação entre activities, nomeadamente a possibilidade de serialização de instâncias de tipos primitivos. A serialização de um tipo complexo não é aconselhada neste tipo de plataformas pelas suas características físicas, portanto desenhou-se uma solução que consiste na utilização de um contentor de objetos referenciados por uma chave, chave essa que será um tipo primitivo. O facto de a chave ser um </w:t>
+      </w:r>
+      <w:r>
+        <w:t>tipo</w:t>
+      </w:r>
+      <w:r>
+        <w:t xml:space="preserve"> primitivo permite a utilização dos mecanismos presentes no </w:t>
+      </w:r>
+      <w:r>
+        <w:rPr>
+          <w:i/>
+        </w:rPr>
+        <w:t>android</w:t>
+      </w:r>
+      <w:r>
+        <w:t xml:space="preserve"> para "parametrizar" uma </w:t>
+      </w:r>
+      <w:proofErr w:type="spellStart"/>
+      <w:r>
+        <w:rPr>
+          <w:i/>
+        </w:rPr>
+        <w:t>activity</w:t>
+      </w:r>
+      <w:proofErr w:type="spellEnd"/>
+      <w:r>
+        <w:t xml:space="preserve"> com informação, nomeadamente o método </w:t>
+      </w:r>
+      <w:proofErr w:type="spellStart"/>
+      <w:r>
+        <w:rPr>
+          <w:i/>
+        </w:rPr>
+        <w:t>putExtra</w:t>
+      </w:r>
+      <w:proofErr w:type="spellEnd"/>
+      <w:r>
+        <w:t xml:space="preserve"> da classe </w:t>
+      </w:r>
+      <w:proofErr w:type="spellStart"/>
+      <w:r>
+        <w:rPr>
+          <w:i/>
+        </w:rPr>
+        <w:t>Intent</w:t>
+      </w:r>
+      <w:proofErr w:type="spellEnd"/>
+      <w:r>
+        <w:t xml:space="preserve">. </w:t>
+      </w:r>
+    </w:p>
+    <w:p>
+      <w:r>
+        <w:tab/>
+      </w:r>
+      <w:r>
+        <w:t xml:space="preserve">Foi necessário então de criar e publicar o contentor num local único e acessível a todas as </w:t>
+      </w:r>
+      <w:r>
+        <w:rPr>
+          <w:i/>
+        </w:rPr>
+        <w:t>activities</w:t>
+      </w:r>
+      <w:r>
+        <w:t xml:space="preserve">. Uma instancia estática do contentor foi criada na classe </w:t>
+      </w:r>
+      <w:proofErr w:type="spellStart"/>
+      <w:r>
+        <w:rPr>
+          <w:i/>
+        </w:rPr>
+        <w:t>BaseActivity</w:t>
+      </w:r>
+      <w:proofErr w:type="spellEnd"/>
+      <w:r>
+        <w:rPr>
+          <w:i/>
+        </w:rPr>
+        <w:t xml:space="preserve"> </w:t>
+      </w:r>
+      <w:r>
+        <w:t xml:space="preserve">e dada permissão de acesso a todas as </w:t>
+      </w:r>
+      <w:r>
+        <w:rPr>
+          <w:i/>
+        </w:rPr>
+        <w:t>activities</w:t>
+      </w:r>
+      <w:r>
+        <w:t xml:space="preserve"> derivadas.</w:t>
+      </w:r>
+      <w:r>
+        <w:rPr>
+          <w:noProof/>
+        </w:rPr>
+        <w:t xml:space="preserve"> </w:t>
+      </w:r>
+      <w:r>
+        <w:rPr>
+          <w:noProof/>
+        </w:rPr>
+        <w:t xml:space="preserve">A classe NavigationMessenger representa este contentor e o seu diagrama encontra-se na </w:t>
+      </w:r>
+      <w:r>
+        <w:rPr>
+          <w:noProof/>
+        </w:rPr>
         <w:fldChar w:fldCharType="begin"/>
       </w:r>
       <w:r>
-        <w:instrText xml:space="preserve"> REF _Ref324707349 \h </w:instrText>
-      </w:r>
-      <w:r>
+        <w:rPr>
+          <w:noProof/>
+        </w:rPr>
+        <w:instrText xml:space="preserve"> REF _Ref322363546 \h </w:instrText>
+      </w:r>
+      <w:r>
+        <w:rPr>
+          <w:noProof/>
+        </w:rPr>
+      </w:r>
+      <w:r>
+        <w:rPr>
+          <w:noProof/>
+        </w:rPr>
         <w:fldChar w:fldCharType="separate"/>
       </w:r>
       <w:r>
@@ -1963,242 +2612,423 @@
         <w:rPr>
           <w:noProof/>
         </w:rPr>
-        <w:t>2</w:t>
-      </w:r>
-      <w:r>
+        <w:t>4</w:t>
+      </w:r>
+      <w:r>
+        <w:rPr>
+          <w:noProof/>
+        </w:rPr>
         <w:fldChar w:fldCharType="end"/>
       </w:r>
       <w:r>
-        <w:t xml:space="preserve">. </w:t>
-      </w:r>
-      <w:r>
-        <w:t xml:space="preserve">Neste é </w:t>
-      </w:r>
-      <w:r>
-        <w:t>possível</w:t>
-      </w:r>
-      <w:r>
-        <w:t xml:space="preserve"> observar a presença de um </w:t>
-      </w:r>
+        <w:rPr>
+          <w:noProof/>
+        </w:rPr>
+        <w:t>.</w:t>
+      </w:r>
+    </w:p>
+    <w:p>
+      <w:pPr>
+        <w:keepNext/>
+        <w:jc w:val="center"/>
+      </w:pPr>
+      <w:r>
+        <w:rPr>
+          <w:noProof/>
+          <w:lang w:val="en-US"/>
+        </w:rPr>
+        <w:drawing>
+          <wp:inline distT="0" distB="0" distL="0" distR="0">
+            <wp:extent cx="3657600" cy="1809750"/>
+            <wp:effectExtent l="19050" t="0" r="0" b="0"/>
+            <wp:docPr id="5" name="Imagem 1" descr="D:\FAC\LEIC\PDM\Trabalhos\working-copy\docs\trab1\imgs\messenger.png"/>
+            <wp:cNvGraphicFramePr>
+              <a:graphicFrameLocks xmlns:a="http://schemas.openxmlformats.org/drawingml/2006/main" noChangeAspect="1"/>
+            </wp:cNvGraphicFramePr>
+            <a:graphic xmlns:a="http://schemas.openxmlformats.org/drawingml/2006/main">
+              <a:graphicData uri="http://schemas.openxmlformats.org/drawingml/2006/picture">
+                <pic:pic xmlns:pic="http://schemas.openxmlformats.org/drawingml/2006/picture">
+                  <pic:nvPicPr>
+                    <pic:cNvPr id="0" name="Picture 1" descr="D:\FAC\LEIC\PDM\Trabalhos\working-copy\docs\trab1\imgs\messenger.png"/>
+                    <pic:cNvPicPr>
+                      <a:picLocks noChangeAspect="1" noChangeArrowheads="1"/>
+                    </pic:cNvPicPr>
+                  </pic:nvPicPr>
+                  <pic:blipFill>
+                    <a:blip r:embed="rId10" cstate="print"/>
+                    <a:srcRect/>
+                    <a:stretch>
+                      <a:fillRect/>
+                    </a:stretch>
+                  </pic:blipFill>
+                  <pic:spPr bwMode="auto">
+                    <a:xfrm>
+                      <a:off x="0" y="0"/>
+                      <a:ext cx="3657600" cy="1809750"/>
+                    </a:xfrm>
+                    <a:prstGeom prst="rect">
+                      <a:avLst/>
+                    </a:prstGeom>
+                    <a:noFill/>
+                    <a:ln w="9525">
+                      <a:noFill/>
+                      <a:miter lim="800000"/>
+                      <a:headEnd/>
+                      <a:tailEnd/>
+                    </a:ln>
+                  </pic:spPr>
+                </pic:pic>
+              </a:graphicData>
+            </a:graphic>
+          </wp:inline>
+        </w:drawing>
+      </w:r>
+    </w:p>
+    <w:p>
+      <w:pPr>
+        <w:pStyle w:val="Legenda"/>
+        <w:jc w:val="center"/>
+      </w:pPr>
+      <w:bookmarkStart w:id="9" w:name="_Ref322363546"/>
+      <w:r>
+        <w:t xml:space="preserve">Figura </w:t>
+      </w:r>
+      <w:fldSimple w:instr=" SEQ Figura \* ARABIC ">
+        <w:r>
+          <w:rPr>
+            <w:noProof/>
+          </w:rPr>
+          <w:t>4</w:t>
+        </w:r>
+      </w:fldSimple>
+      <w:bookmarkEnd w:id="9"/>
+      <w:r>
+        <w:t xml:space="preserve"> - Diagrama da classe </w:t>
+      </w:r>
+      <w:proofErr w:type="spellStart"/>
+      <w:r>
+        <w:t>NavigationMessenger</w:t>
+      </w:r>
+      <w:proofErr w:type="spellEnd"/>
+      <w:r>
+        <w:t>.</w:t>
+      </w:r>
+    </w:p>
+    <w:p>
+      <w:r>
+        <w:tab/>
+      </w:r>
+      <w:r>
+        <w:t xml:space="preserve">Na implementação da classe foi tido em conta o tempo de vida dos objetos, já que se uma instancia estática desta classe tiver qualquer referencia para um objeto este "só" irá ser "colhido" pelo </w:t>
+      </w:r>
+      <w:proofErr w:type="spellStart"/>
       <w:r>
         <w:rPr>
           <w:i/>
         </w:rPr>
-        <w:t>callback</w:t>
-      </w:r>
-      <w:r>
-        <w:t xml:space="preserve"> com o tipo concreto do retorno do serviço bem como o tipo concreto dos parâmetros do serviço.</w:t>
-      </w:r>
-      <w:r>
-        <w:t xml:space="preserve"> Uma vez que os serviços do tipo </w:t>
-      </w:r>
+        <w:t>garbage</w:t>
+      </w:r>
+      <w:proofErr w:type="spellEnd"/>
+      <w:r>
+        <w:t xml:space="preserve"> </w:t>
+      </w:r>
+      <w:proofErr w:type="spellStart"/>
       <w:r>
         <w:rPr>
           <w:i/>
         </w:rPr>
-        <w:t>Started Service</w:t>
-      </w:r>
-      <w:r>
-        <w:t xml:space="preserve"> se executam no mesmo processo que a aplicação cliente foi utilizado o </w:t>
-      </w:r>
-      <w:proofErr w:type="gramStart"/>
+        <w:t>collector</w:t>
+      </w:r>
+      <w:proofErr w:type="spellEnd"/>
+      <w:r>
+        <w:t xml:space="preserve"> quando a aplicação terminar. Por isso a estrutura de dados utilizada uma </w:t>
+      </w:r>
+      <w:proofErr w:type="spellStart"/>
       <w:r>
         <w:rPr>
           <w:i/>
         </w:rPr>
-        <w:t>NavigationMessenger</w:t>
-      </w:r>
-      <w:proofErr w:type="gramEnd"/>
-      <w:r>
-        <w:t xml:space="preserve"> criado no desenvolvimento do trabalho para passar instancias do tipo </w:t>
-      </w:r>
+        <w:t>WeakReference</w:t>
+      </w:r>
+      <w:proofErr w:type="spellEnd"/>
+      <w:r>
+        <w:t xml:space="preserve">, permitindo a plataforma "colher" o objeto quando não existir mais referencias para este.  </w:t>
+      </w:r>
+    </w:p>
+    <w:p>
+      <w:r>
+        <w:tab/>
+      </w:r>
+      <w:r>
+        <w:t xml:space="preserve">A justificação da utilização deste contentor aos outros mecanismos que a plataforma android contém para passar objetos complexos entre activities deve-se a questões de </w:t>
+      </w:r>
+      <w:proofErr w:type="spellStart"/>
+      <w:r>
+        <w:t>eficiencia</w:t>
+      </w:r>
+      <w:proofErr w:type="spellEnd"/>
+      <w:r>
+        <w:t xml:space="preserve"> e </w:t>
+      </w:r>
+      <w:r>
+        <w:lastRenderedPageBreak/>
+        <w:t>de aplicabilidade neste projeto. Uma soluç</w:t>
+      </w:r>
+      <w:r>
+        <w:t>ão poderia ser utilizar classes que implementam</w:t>
+      </w:r>
+      <w:r>
+        <w:t xml:space="preserve"> </w:t>
+      </w:r>
+      <w:proofErr w:type="spellStart"/>
       <w:r>
         <w:rPr>
           <w:i/>
         </w:rPr>
-        <w:t>IServiceMessage</w:t>
-      </w:r>
-      <w:r>
-        <w:t>.</w:t>
-      </w:r>
-    </w:p>
+        <w:t>Parcelable</w:t>
+      </w:r>
+      <w:proofErr w:type="spellEnd"/>
+      <w:r>
+        <w:t xml:space="preserve">, criadas para suportar a passagem de objetos complexos entre activities (nomeadamente entre processos). </w:t>
+      </w:r>
+      <w:r>
+        <w:t>N</w:t>
+      </w:r>
+      <w:r>
+        <w:t xml:space="preserve">esta aplicação todas as activities se executam dentro do mesmo processo sendo o </w:t>
+      </w:r>
+      <w:proofErr w:type="spellStart"/>
+      <w:r>
+        <w:rPr>
+          <w:i/>
+        </w:rPr>
+        <w:t>overhead</w:t>
+      </w:r>
+      <w:proofErr w:type="spellEnd"/>
+      <w:r>
+        <w:t xml:space="preserve"> de serialização e </w:t>
+      </w:r>
+      <w:proofErr w:type="spellStart"/>
+      <w:r>
+        <w:t>deserialização</w:t>
+      </w:r>
+      <w:proofErr w:type="spellEnd"/>
+      <w:r>
+        <w:t xml:space="preserve"> uma desvantagem para a performance da aplicação. Outra razão é o incomodo de criar classes </w:t>
+      </w:r>
+      <w:proofErr w:type="spellStart"/>
+      <w:r>
+        <w:rPr>
+          <w:i/>
+        </w:rPr>
+        <w:t>Parcelable</w:t>
+      </w:r>
+      <w:proofErr w:type="spellEnd"/>
+      <w:r>
+        <w:t xml:space="preserve">, </w:t>
+      </w:r>
+      <w:r>
+        <w:t xml:space="preserve">além das regras não contratuais necessárias, a implementação da interface </w:t>
+      </w:r>
+      <w:proofErr w:type="spellStart"/>
+      <w:r>
+        <w:rPr>
+          <w:i/>
+        </w:rPr>
+        <w:t>Parcelable</w:t>
+      </w:r>
+      <w:proofErr w:type="spellEnd"/>
+      <w:r>
+        <w:t xml:space="preserve"> "suja" a interface publica dos objetos de domínio passados pelas activities.</w:t>
+      </w:r>
+    </w:p>
+    <w:p>
+      <w:pPr>
+        <w:pStyle w:val="Ttulo2"/>
+      </w:pPr>
+      <w:r>
+        <w:t>Inicio da aplicação</w:t>
+      </w:r>
+      <w:bookmarkEnd w:id="8"/>
+    </w:p>
+    <w:p>
+      <w:r>
+        <w:t xml:space="preserve">- escolher </w:t>
+      </w:r>
+      <w:proofErr w:type="spellStart"/>
+      <w:r>
+        <w:t>preferences</w:t>
+      </w:r>
+      <w:proofErr w:type="spellEnd"/>
+      <w:r>
+        <w:t xml:space="preserve"> ou inicio </w:t>
+      </w:r>
+      <w:proofErr w:type="spellStart"/>
+      <w:r>
+        <w:t>assincrono</w:t>
+      </w:r>
+      <w:proofErr w:type="spellEnd"/>
+    </w:p>
+    <w:p>
+      <w:pPr>
+        <w:pStyle w:val="Ttulo1"/>
+      </w:pPr>
+      <w:bookmarkStart w:id="10" w:name="_Toc327188406"/>
+      <w:r>
+        <w:t>Controlo</w:t>
+      </w:r>
+      <w:bookmarkEnd w:id="10"/>
+    </w:p>
+    <w:p>
+      <w:pPr>
+        <w:pStyle w:val="Ttulo2"/>
+      </w:pPr>
+      <w:bookmarkStart w:id="11" w:name="_Toc327188407"/>
+      <w:proofErr w:type="spellStart"/>
+      <w:r>
+        <w:t>Activity</w:t>
+      </w:r>
+      <w:proofErr w:type="spellEnd"/>
+      <w:r>
+        <w:t xml:space="preserve"> </w:t>
+      </w:r>
+      <w:proofErr w:type="spellStart"/>
+      <w:r>
+        <w:t>Endpoint</w:t>
+      </w:r>
+      <w:bookmarkEnd w:id="11"/>
+      <w:proofErr w:type="spellEnd"/>
+    </w:p>
+    <w:p>
+      <w:r>
+        <w:t>- responsabilidades.</w:t>
+      </w:r>
+    </w:p>
+    <w:p>
+      <w:pPr>
+        <w:pStyle w:val="Ttulo2"/>
+      </w:pPr>
+      <w:bookmarkStart w:id="12" w:name="_Toc327188408"/>
+      <w:proofErr w:type="spellStart"/>
+      <w:r>
+        <w:t>Controllers</w:t>
+      </w:r>
+      <w:bookmarkEnd w:id="12"/>
+      <w:proofErr w:type="spellEnd"/>
+    </w:p>
+    <w:p>
+      <w:pPr>
+        <w:pStyle w:val="Ttulo2"/>
+      </w:pPr>
+      <w:bookmarkStart w:id="13" w:name="_Toc327188409"/>
+      <w:proofErr w:type="spellStart"/>
+      <w:r>
+        <w:t>Bounded</w:t>
+      </w:r>
+      <w:proofErr w:type="spellEnd"/>
+      <w:r>
+        <w:t xml:space="preserve"> </w:t>
+      </w:r>
+      <w:proofErr w:type="spellStart"/>
+      <w:r>
+        <w:t>clients</w:t>
+      </w:r>
+      <w:bookmarkEnd w:id="13"/>
+      <w:proofErr w:type="spellEnd"/>
+    </w:p>
+    <w:p>
+      <w:pPr>
+        <w:pStyle w:val="Ttulo2"/>
+      </w:pPr>
+      <w:bookmarkStart w:id="14" w:name="_Toc327188410"/>
+      <w:r>
+        <w:t>Controlo concorrente</w:t>
+      </w:r>
+      <w:bookmarkEnd w:id="14"/>
+    </w:p>
+    <w:p>
+      <w:pPr>
+        <w:pStyle w:val="Ttulo1"/>
+      </w:pPr>
+      <w:bookmarkStart w:id="15" w:name="_Toc327188411"/>
+      <w:r>
+        <w:t>Serviços</w:t>
+      </w:r>
+      <w:bookmarkEnd w:id="15"/>
+    </w:p>
+    <w:p>
+      <w:proofErr w:type="spellStart"/>
+      <w:r>
+        <w:t>overall</w:t>
+      </w:r>
+      <w:proofErr w:type="spellEnd"/>
+    </w:p>
+    <w:p>
+      <w:pPr>
+        <w:pStyle w:val="Ttulo2"/>
+      </w:pPr>
+      <w:bookmarkStart w:id="16" w:name="_Toc327188412"/>
+      <w:proofErr w:type="spellStart"/>
+      <w:r>
+        <w:t>Bounded</w:t>
+      </w:r>
+      <w:proofErr w:type="spellEnd"/>
+      <w:r>
+        <w:t xml:space="preserve"> </w:t>
+      </w:r>
+      <w:proofErr w:type="spellStart"/>
+      <w:r>
+        <w:t>Services</w:t>
+      </w:r>
+      <w:bookmarkEnd w:id="16"/>
+      <w:proofErr w:type="spellEnd"/>
+    </w:p>
+    <w:p>
+      <w:pPr>
+        <w:pStyle w:val="Ttulo2"/>
+      </w:pPr>
+      <w:bookmarkStart w:id="17" w:name="_Toc327188413"/>
+      <w:proofErr w:type="spellStart"/>
+      <w:r>
+        <w:t>Content</w:t>
+      </w:r>
+      <w:proofErr w:type="spellEnd"/>
+      <w:r>
+        <w:t xml:space="preserve"> </w:t>
+      </w:r>
+      <w:proofErr w:type="spellStart"/>
+      <w:r>
+        <w:t>provider</w:t>
+      </w:r>
+      <w:bookmarkEnd w:id="17"/>
+      <w:proofErr w:type="spellEnd"/>
+    </w:p>
+    <w:p>
+      <w:pPr>
+        <w:pStyle w:val="Ttulo2"/>
+      </w:pPr>
+      <w:bookmarkStart w:id="18" w:name="_Toc327188414"/>
+      <w:proofErr w:type="spellStart"/>
+      <w:r>
+        <w:t>Started</w:t>
+      </w:r>
+      <w:proofErr w:type="spellEnd"/>
+      <w:r>
+        <w:t xml:space="preserve"> </w:t>
+      </w:r>
+      <w:proofErr w:type="spellStart"/>
+      <w:r>
+        <w:t>services</w:t>
+      </w:r>
+      <w:bookmarkEnd w:id="18"/>
+      <w:proofErr w:type="spellEnd"/>
+    </w:p>
+    <w:p/>
     <w:p/>
     <w:p>
       <w:pPr>
         <w:spacing w:line="276" w:lineRule="auto"/>
         <w:jc w:val="left"/>
-        <w:rPr>
-          <w:rFonts w:asciiTheme="majorHAnsi" w:eastAsiaTheme="majorEastAsia" w:hAnsiTheme="majorHAnsi" w:cstheme="majorBidi"/>
-          <w:b/>
-          <w:bCs/>
-          <w:color w:val="4F81BD" w:themeColor="accent1"/>
-          <w:sz w:val="26"/>
-          <w:szCs w:val="26"/>
-        </w:rPr>
-      </w:pPr>
-      <w:bookmarkStart w:id="7" w:name="_Toc324708956"/>
-      <w:r>
-        <w:br w:type="page"/>
-      </w:r>
-    </w:p>
-    <w:p>
-      <w:pPr>
-        <w:pStyle w:val="Ttulo2"/>
-      </w:pPr>
-      <w:r>
-        <w:lastRenderedPageBreak/>
-        <w:t>Bounded Service</w:t>
-      </w:r>
-      <w:bookmarkEnd w:id="7"/>
-    </w:p>
-    <w:p>
-      <w:r>
-        <w:tab/>
-      </w:r>
-      <w:r>
-        <w:t xml:space="preserve">A implementação e consumo do serviço do tipo </w:t>
-      </w:r>
-      <w:r>
-        <w:rPr>
-          <w:i/>
-        </w:rPr>
-        <w:t>bounded</w:t>
-      </w:r>
-      <w:r>
-        <w:t xml:space="preserve"> foi ligeiramente diferente, pelo facto de não ter sido usad</w:t>
-      </w:r>
-      <w:r>
-        <w:t>a</w:t>
-      </w:r>
-      <w:r>
-        <w:t xml:space="preserve"> a infraestrutura construída até aqui, seja para o envio de informação para o serviço seja para receber o seu retorno</w:t>
-      </w:r>
-      <w:r>
-        <w:t xml:space="preserve">, isso </w:t>
-      </w:r>
-      <w:proofErr w:type="gramStart"/>
-      <w:r>
-        <w:t>deve-se</w:t>
-      </w:r>
-      <w:proofErr w:type="gramEnd"/>
-      <w:r>
-        <w:t xml:space="preserve"> maioritariamente à natureza deste serviço especifico já que este irá ser executado num processo diferente ao processo que corre a aplicação</w:t>
-      </w:r>
-      <w:r>
-        <w:t>.</w:t>
-      </w:r>
-    </w:p>
-    <w:p>
-      <w:r>
-        <w:tab/>
-      </w:r>
-      <w:r>
-        <w:t xml:space="preserve">A implementação concreta do serviço </w:t>
-      </w:r>
-      <w:proofErr w:type="gramStart"/>
-      <w:r>
-        <w:rPr>
-          <w:i/>
-        </w:rPr>
-        <w:t>UserPullService</w:t>
-      </w:r>
-      <w:proofErr w:type="gramEnd"/>
-      <w:r>
-        <w:t xml:space="preserve"> foi realizada através de </w:t>
-      </w:r>
-      <w:r>
-        <w:rPr>
-          <w:i/>
-        </w:rPr>
-        <w:t>Messengers</w:t>
-      </w:r>
-      <w:r>
-        <w:t xml:space="preserve"> e </w:t>
-      </w:r>
-      <w:r>
-        <w:rPr>
-          <w:i/>
-        </w:rPr>
-        <w:t>Handlers</w:t>
-      </w:r>
-      <w:r>
-        <w:t xml:space="preserve">. Esta opção deveu-se ao facto da utilização destes mecanismos serem por si só assíncronos não necessitando de começar </w:t>
-      </w:r>
-      <w:proofErr w:type="gramStart"/>
-      <w:r>
-        <w:t xml:space="preserve">novas </w:t>
-      </w:r>
-      <w:r>
-        <w:rPr>
-          <w:i/>
-        </w:rPr>
-        <w:t>threads</w:t>
-      </w:r>
-      <w:proofErr w:type="gramEnd"/>
-      <w:r>
-        <w:t xml:space="preserve"> de forma a que a </w:t>
-      </w:r>
-      <w:r>
-        <w:rPr>
-          <w:i/>
-        </w:rPr>
-        <w:t>thread main</w:t>
-      </w:r>
-      <w:r>
-        <w:t xml:space="preserve"> </w:t>
-      </w:r>
-      <w:r>
-        <w:t xml:space="preserve">não </w:t>
-      </w:r>
-      <w:r>
-        <w:t xml:space="preserve">bloqueie. A alternativa seria usar serviços do tipo </w:t>
-      </w:r>
-      <w:r>
-        <w:rPr>
-          <w:i/>
-        </w:rPr>
-        <w:t>AIDL</w:t>
-      </w:r>
-      <w:r>
-        <w:t xml:space="preserve"> que pela sua natureza bloqueante seria necessário gerir mais </w:t>
-      </w:r>
-      <w:r>
-        <w:rPr>
-          <w:i/>
-        </w:rPr>
-        <w:t>threads</w:t>
-      </w:r>
-      <w:r>
-        <w:t xml:space="preserve"> para </w:t>
-      </w:r>
-      <w:proofErr w:type="gramStart"/>
-      <w:r>
-        <w:t>o invocar</w:t>
-      </w:r>
-      <w:proofErr w:type="gramEnd"/>
-      <w:r>
-        <w:t xml:space="preserve"> caso fosse necessário o fazer dentro da </w:t>
-      </w:r>
-      <w:r>
-        <w:rPr>
-          <w:i/>
-        </w:rPr>
-        <w:t>thread main</w:t>
-      </w:r>
-      <w:r>
-        <w:t>.</w:t>
-      </w:r>
-    </w:p>
-    <w:p>
-      <w:pPr>
-        <w:rPr>
-          <w:rFonts w:asciiTheme="majorHAnsi" w:eastAsiaTheme="majorEastAsia" w:hAnsiTheme="majorHAnsi" w:cstheme="majorBidi"/>
-          <w:b/>
-          <w:bCs/>
-          <w:color w:val="365F91" w:themeColor="accent1" w:themeShade="BF"/>
-          <w:sz w:val="28"/>
-          <w:szCs w:val="28"/>
-        </w:rPr>
       </w:pPr>
       <w:r>
         <w:br w:type="page"/>
@@ -2211,57 +3041,17 @@
           <w:tab w:val="left" w:pos="6705"/>
         </w:tabs>
       </w:pPr>
-      <w:bookmarkStart w:id="8" w:name="_Toc324708957"/>
+      <w:bookmarkStart w:id="19" w:name="_Toc327188415"/>
       <w:r>
         <w:lastRenderedPageBreak/>
         <w:t>Conclusão</w:t>
       </w:r>
-      <w:bookmarkEnd w:id="8"/>
+      <w:bookmarkEnd w:id="19"/>
       <w:r>
         <w:tab/>
       </w:r>
     </w:p>
     <w:p/>
-    <w:p>
-      <w:r>
-        <w:t xml:space="preserve">Ao concluir este trabalho foi notório que o esforço realizado no trabalho anterior foi bastante proveitoso. A infraestrutura </w:t>
-      </w:r>
-      <w:r>
-        <w:rPr>
-          <w:i/>
-        </w:rPr>
-        <w:t>event driven</w:t>
-      </w:r>
-      <w:r>
-        <w:t xml:space="preserve"> criada encaixou perfeitamente com este novo passo dos serviços, tornando a sua integração rápida e simples. Apesar do cliente do serviço </w:t>
-      </w:r>
-      <w:r>
-        <w:rPr>
-          <w:i/>
-        </w:rPr>
-        <w:t>bounded service</w:t>
-      </w:r>
-      <w:r>
-        <w:t xml:space="preserve"> ter sido realizado dentro da </w:t>
-      </w:r>
-      <w:r>
-        <w:rPr>
-          <w:i/>
-        </w:rPr>
-        <w:t>activity</w:t>
-      </w:r>
-      <w:r>
-        <w:t xml:space="preserve"> que o consume com a infraestrutura que foi construída </w:t>
-      </w:r>
-      <w:proofErr w:type="gramStart"/>
-      <w:r>
-        <w:t>é</w:t>
-      </w:r>
-      <w:proofErr w:type="gramEnd"/>
-      <w:r>
-        <w:t xml:space="preserve"> possível que este seja abstraído na próxima fase do trabalho.</w:t>
-      </w:r>
-    </w:p>
     <w:p>
       <w:pPr>
         <w:ind w:firstLine="720"/>
@@ -2283,8 +3073,121 @@
 </file>
 
 <file path=word/numbering.xml><?xml version="1.0" encoding="utf-8"?>
-<w:numbering xmlns:wpc="http://schemas.microsoft.com/office/word/2010/wordprocessingCanvas" xmlns:mc="http://schemas.openxmlformats.org/markup-compatibility/2006" xmlns:o="urn:schemas-microsoft-com:office:office" xmlns:r="http://schemas.openxmlformats.org/officeDocument/2006/relationships" xmlns:m="http://schemas.openxmlformats.org/officeDocument/2006/math" xmlns:v="urn:schemas-microsoft-com:vml" xmlns:wp14="http://schemas.microsoft.com/office/word/2010/wordprocessingDrawing" xmlns:wp="http://schemas.openxmlformats.org/drawingml/2006/wordprocessingDrawing" xmlns:w10="urn:schemas-microsoft-com:office:word" xmlns:w="http://schemas.openxmlformats.org/wordprocessingml/2006/main" xmlns:w14="http://schemas.microsoft.com/office/word/2010/wordml" xmlns:wpg="http://schemas.microsoft.com/office/word/2010/wordprocessingGroup" xmlns:wpi="http://schemas.microsoft.com/office/word/2010/wordprocessingInk" xmlns:wne="http://schemas.microsoft.com/office/word/2006/wordml" xmlns:wps="http://schemas.microsoft.com/office/word/2010/wordprocessingShape" mc:Ignorable="w14 wp14">
+<w:numbering xmlns:ve="http://schemas.openxmlformats.org/markup-compatibility/2006" xmlns:o="urn:schemas-microsoft-com:office:office" xmlns:r="http://schemas.openxmlformats.org/officeDocument/2006/relationships" xmlns:m="http://schemas.openxmlformats.org/officeDocument/2006/math" xmlns:v="urn:schemas-microsoft-com:vml" xmlns:wp="http://schemas.openxmlformats.org/drawingml/2006/wordprocessingDrawing" xmlns:w10="urn:schemas-microsoft-com:office:word" xmlns:w="http://schemas.openxmlformats.org/wordprocessingml/2006/main" xmlns:wne="http://schemas.microsoft.com/office/word/2006/wordml">
   <w:abstractNum w:abstractNumId="0">
+    <w:nsid w:val="044B5A94"/>
+    <w:multiLevelType w:val="hybridMultilevel"/>
+    <w:tmpl w:val="6472ECB2"/>
+    <w:lvl w:ilvl="0" w:tplc="04090001">
+      <w:start w:val="1"/>
+      <w:numFmt w:val="bullet"/>
+      <w:lvlText w:val=""/>
+      <w:lvlJc w:val="left"/>
+      <w:pPr>
+        <w:ind w:left="720" w:hanging="360"/>
+      </w:pPr>
+      <w:rPr>
+        <w:rFonts w:ascii="Symbol" w:hAnsi="Symbol" w:hint="default"/>
+      </w:rPr>
+    </w:lvl>
+    <w:lvl w:ilvl="1" w:tplc="04090003" w:tentative="1">
+      <w:start w:val="1"/>
+      <w:numFmt w:val="bullet"/>
+      <w:lvlText w:val="o"/>
+      <w:lvlJc w:val="left"/>
+      <w:pPr>
+        <w:ind w:left="1440" w:hanging="360"/>
+      </w:pPr>
+      <w:rPr>
+        <w:rFonts w:ascii="Courier New" w:hAnsi="Courier New" w:cs="Courier New" w:hint="default"/>
+      </w:rPr>
+    </w:lvl>
+    <w:lvl w:ilvl="2" w:tplc="04090005" w:tentative="1">
+      <w:start w:val="1"/>
+      <w:numFmt w:val="bullet"/>
+      <w:lvlText w:val=""/>
+      <w:lvlJc w:val="left"/>
+      <w:pPr>
+        <w:ind w:left="2160" w:hanging="360"/>
+      </w:pPr>
+      <w:rPr>
+        <w:rFonts w:ascii="Wingdings" w:hAnsi="Wingdings" w:hint="default"/>
+      </w:rPr>
+    </w:lvl>
+    <w:lvl w:ilvl="3" w:tplc="04090001" w:tentative="1">
+      <w:start w:val="1"/>
+      <w:numFmt w:val="bullet"/>
+      <w:lvlText w:val=""/>
+      <w:lvlJc w:val="left"/>
+      <w:pPr>
+        <w:ind w:left="2880" w:hanging="360"/>
+      </w:pPr>
+      <w:rPr>
+        <w:rFonts w:ascii="Symbol" w:hAnsi="Symbol" w:hint="default"/>
+      </w:rPr>
+    </w:lvl>
+    <w:lvl w:ilvl="4" w:tplc="04090003" w:tentative="1">
+      <w:start w:val="1"/>
+      <w:numFmt w:val="bullet"/>
+      <w:lvlText w:val="o"/>
+      <w:lvlJc w:val="left"/>
+      <w:pPr>
+        <w:ind w:left="3600" w:hanging="360"/>
+      </w:pPr>
+      <w:rPr>
+        <w:rFonts w:ascii="Courier New" w:hAnsi="Courier New" w:cs="Courier New" w:hint="default"/>
+      </w:rPr>
+    </w:lvl>
+    <w:lvl w:ilvl="5" w:tplc="04090005" w:tentative="1">
+      <w:start w:val="1"/>
+      <w:numFmt w:val="bullet"/>
+      <w:lvlText w:val=""/>
+      <w:lvlJc w:val="left"/>
+      <w:pPr>
+        <w:ind w:left="4320" w:hanging="360"/>
+      </w:pPr>
+      <w:rPr>
+        <w:rFonts w:ascii="Wingdings" w:hAnsi="Wingdings" w:hint="default"/>
+      </w:rPr>
+    </w:lvl>
+    <w:lvl w:ilvl="6" w:tplc="04090001" w:tentative="1">
+      <w:start w:val="1"/>
+      <w:numFmt w:val="bullet"/>
+      <w:lvlText w:val=""/>
+      <w:lvlJc w:val="left"/>
+      <w:pPr>
+        <w:ind w:left="5040" w:hanging="360"/>
+      </w:pPr>
+      <w:rPr>
+        <w:rFonts w:ascii="Symbol" w:hAnsi="Symbol" w:hint="default"/>
+      </w:rPr>
+    </w:lvl>
+    <w:lvl w:ilvl="7" w:tplc="04090003" w:tentative="1">
+      <w:start w:val="1"/>
+      <w:numFmt w:val="bullet"/>
+      <w:lvlText w:val="o"/>
+      <w:lvlJc w:val="left"/>
+      <w:pPr>
+        <w:ind w:left="5760" w:hanging="360"/>
+      </w:pPr>
+      <w:rPr>
+        <w:rFonts w:ascii="Courier New" w:hAnsi="Courier New" w:cs="Courier New" w:hint="default"/>
+      </w:rPr>
+    </w:lvl>
+    <w:lvl w:ilvl="8" w:tplc="04090005" w:tentative="1">
+      <w:start w:val="1"/>
+      <w:numFmt w:val="bullet"/>
+      <w:lvlText w:val=""/>
+      <w:lvlJc w:val="left"/>
+      <w:pPr>
+        <w:ind w:left="6480" w:hanging="360"/>
+      </w:pPr>
+      <w:rPr>
+        <w:rFonts w:ascii="Wingdings" w:hAnsi="Wingdings" w:hint="default"/>
+      </w:rPr>
+    </w:lvl>
+  </w:abstractNum>
+  <w:abstractNum w:abstractNumId="1">
     <w:nsid w:val="2EC56B74"/>
     <w:multiLevelType w:val="hybridMultilevel"/>
     <w:tmpl w:val="0B5E6ADC"/>
@@ -2397,7 +3300,7 @@
       </w:rPr>
     </w:lvl>
   </w:abstractNum>
-  <w:abstractNum w:abstractNumId="1">
+  <w:abstractNum w:abstractNumId="2">
     <w:nsid w:val="3BB1256E"/>
     <w:multiLevelType w:val="hybridMultilevel"/>
     <w:tmpl w:val="4B6CCEFA"/>
@@ -2510,7 +3413,7 @@
       </w:rPr>
     </w:lvl>
   </w:abstractNum>
-  <w:abstractNum w:abstractNumId="2">
+  <w:abstractNum w:abstractNumId="3">
     <w:nsid w:val="44B630D6"/>
     <w:multiLevelType w:val="hybridMultilevel"/>
     <w:tmpl w:val="5D805084"/>
@@ -2623,7 +3526,7 @@
       </w:rPr>
     </w:lvl>
   </w:abstractNum>
-  <w:abstractNum w:abstractNumId="3">
+  <w:abstractNum w:abstractNumId="4">
     <w:nsid w:val="54882FF8"/>
     <w:multiLevelType w:val="hybridMultilevel"/>
     <w:tmpl w:val="F850B1B2"/>
@@ -2736,7 +3639,7 @@
       </w:rPr>
     </w:lvl>
   </w:abstractNum>
-  <w:abstractNum w:abstractNumId="4">
+  <w:abstractNum w:abstractNumId="5">
     <w:nsid w:val="5AAA76B8"/>
     <w:multiLevelType w:val="hybridMultilevel"/>
     <w:tmpl w:val="9DDC7B3E"/>
@@ -2822,7 +3725,7 @@
       </w:pPr>
     </w:lvl>
   </w:abstractNum>
-  <w:abstractNum w:abstractNumId="5">
+  <w:abstractNum w:abstractNumId="6">
     <w:nsid w:val="63B314C5"/>
     <w:multiLevelType w:val="hybridMultilevel"/>
     <w:tmpl w:val="1B668E6A"/>
@@ -2936,28 +3839,31 @@
     </w:lvl>
   </w:abstractNum>
   <w:num w:numId="1">
+    <w:abstractNumId w:val="6"/>
+  </w:num>
+  <w:num w:numId="2">
     <w:abstractNumId w:val="5"/>
   </w:num>
-  <w:num w:numId="2">
+  <w:num w:numId="3">
+    <w:abstractNumId w:val="2"/>
+  </w:num>
+  <w:num w:numId="4">
+    <w:abstractNumId w:val="1"/>
+  </w:num>
+  <w:num w:numId="5">
     <w:abstractNumId w:val="4"/>
   </w:num>
-  <w:num w:numId="3">
-    <w:abstractNumId w:val="1"/>
-  </w:num>
-  <w:num w:numId="4">
-    <w:abstractNumId w:val="0"/>
-  </w:num>
-  <w:num w:numId="5">
+  <w:num w:numId="6">
     <w:abstractNumId w:val="3"/>
   </w:num>
-  <w:num w:numId="6">
-    <w:abstractNumId w:val="2"/>
+  <w:num w:numId="7">
+    <w:abstractNumId w:val="0"/>
   </w:num>
 </w:numbering>
 </file>
 
 <file path=word/styles.xml><?xml version="1.0" encoding="utf-8"?>
-<w:styles xmlns:mc="http://schemas.openxmlformats.org/markup-compatibility/2006" xmlns:r="http://schemas.openxmlformats.org/officeDocument/2006/relationships" xmlns:w="http://schemas.openxmlformats.org/wordprocessingml/2006/main" xmlns:w14="http://schemas.microsoft.com/office/word/2010/wordml" mc:Ignorable="w14">
+<w:styles xmlns:r="http://schemas.openxmlformats.org/officeDocument/2006/relationships" xmlns:w="http://schemas.openxmlformats.org/wordprocessingml/2006/main">
   <w:docDefaults>
     <w:rPrDefault>
       <w:rPr>
@@ -3130,7 +4036,7 @@
     <w:name w:val="heading 1"/>
     <w:basedOn w:val="Normal"/>
     <w:next w:val="Normal"/>
-    <w:link w:val="Ttulo1Char"/>
+    <w:link w:val="Ttulo1Carcter"/>
     <w:uiPriority w:val="9"/>
     <w:qFormat/>
     <w:rsid w:val="00733EFB"/>
@@ -3153,7 +4059,7 @@
     <w:name w:val="heading 2"/>
     <w:basedOn w:val="Normal"/>
     <w:next w:val="Normal"/>
-    <w:link w:val="Ttulo2Char"/>
+    <w:link w:val="Ttulo2Carcter"/>
     <w:uiPriority w:val="9"/>
     <w:unhideWhenUsed/>
     <w:qFormat/>
@@ -3177,7 +4083,7 @@
     <w:name w:val="heading 3"/>
     <w:basedOn w:val="Normal"/>
     <w:next w:val="Normal"/>
-    <w:link w:val="Ttulo3Char"/>
+    <w:link w:val="Ttulo3Carcter"/>
     <w:uiPriority w:val="9"/>
     <w:unhideWhenUsed/>
     <w:qFormat/>
@@ -3195,7 +4101,7 @@
       <w:color w:val="4F81BD" w:themeColor="accent1"/>
     </w:rPr>
   </w:style>
-  <w:style w:type="character" w:default="1" w:styleId="Fontepargpadro">
+  <w:style w:type="character" w:default="1" w:styleId="Tipodeletrapredefinidodopargrafo">
     <w:name w:val="Default Paragraph Font"/>
     <w:uiPriority w:val="1"/>
     <w:semiHidden/>
@@ -3206,6 +4112,7 @@
     <w:uiPriority w:val="99"/>
     <w:semiHidden/>
     <w:unhideWhenUsed/>
+    <w:qFormat/>
     <w:tblPr>
       <w:tblInd w:w="0" w:type="dxa"/>
       <w:tblCellMar>
@@ -3222,9 +4129,9 @@
     <w:semiHidden/>
     <w:unhideWhenUsed/>
   </w:style>
-  <w:style w:type="character" w:customStyle="1" w:styleId="Ttulo1Char">
-    <w:name w:val="Título 1 Char"/>
-    <w:basedOn w:val="Fontepargpadro"/>
+  <w:style w:type="character" w:customStyle="1" w:styleId="Ttulo1Carcter">
+    <w:name w:val="Título 1 Carácter"/>
+    <w:basedOn w:val="Tipodeletrapredefinidodopargrafo"/>
     <w:link w:val="Ttulo1"/>
     <w:uiPriority w:val="9"/>
     <w:rsid w:val="00733EFB"/>
@@ -3252,7 +4159,7 @@
   <w:style w:type="paragraph" w:styleId="Textodebalo">
     <w:name w:val="Balloon Text"/>
     <w:basedOn w:val="Normal"/>
-    <w:link w:val="TextodebaloChar"/>
+    <w:link w:val="TextodebaloCarcter"/>
     <w:uiPriority w:val="99"/>
     <w:semiHidden/>
     <w:unhideWhenUsed/>
@@ -3266,9 +4173,9 @@
       <w:szCs w:val="16"/>
     </w:rPr>
   </w:style>
-  <w:style w:type="character" w:customStyle="1" w:styleId="TextodebaloChar">
-    <w:name w:val="Texto de balão Char"/>
-    <w:basedOn w:val="Fontepargpadro"/>
+  <w:style w:type="character" w:customStyle="1" w:styleId="TextodebaloCarcter">
+    <w:name w:val="Texto de balão Carácter"/>
+    <w:basedOn w:val="Tipodeletrapredefinidodopargrafo"/>
     <w:link w:val="Textodebalo"/>
     <w:uiPriority w:val="99"/>
     <w:semiHidden/>
@@ -3299,9 +4206,9 @@
       <w:szCs w:val="18"/>
     </w:rPr>
   </w:style>
-  <w:style w:type="character" w:customStyle="1" w:styleId="Ttulo2Char">
-    <w:name w:val="Título 2 Char"/>
-    <w:basedOn w:val="Fontepargpadro"/>
+  <w:style w:type="character" w:customStyle="1" w:styleId="Ttulo2Carcter">
+    <w:name w:val="Título 2 Carácter"/>
+    <w:basedOn w:val="Tipodeletrapredefinidodopargrafo"/>
     <w:link w:val="Ttulo2"/>
     <w:uiPriority w:val="9"/>
     <w:rsid w:val="008E363F"/>
@@ -3320,7 +4227,7 @@
     <w:aliases w:val="Code"/>
     <w:basedOn w:val="Normal"/>
     <w:next w:val="Normal"/>
-    <w:link w:val="SubttuloChar"/>
+    <w:link w:val="SubttuloCarcter"/>
     <w:uiPriority w:val="11"/>
     <w:qFormat/>
     <w:rsid w:val="006E3CF9"/>
@@ -3345,10 +4252,10 @@
       <w:lang w:val="en-US"/>
     </w:rPr>
   </w:style>
-  <w:style w:type="character" w:customStyle="1" w:styleId="SubttuloChar">
-    <w:name w:val="Subtítulo Char"/>
-    <w:aliases w:val="Code Char"/>
-    <w:basedOn w:val="Fontepargpadro"/>
+  <w:style w:type="character" w:customStyle="1" w:styleId="SubttuloCarcter">
+    <w:name w:val="Subtítulo Carácter"/>
+    <w:aliases w:val="Code Carácter"/>
+    <w:basedOn w:val="Tipodeletrapredefinidodopargrafo"/>
     <w:link w:val="Subttulo"/>
     <w:uiPriority w:val="11"/>
     <w:rsid w:val="006E3CF9"/>
@@ -3362,12 +4269,12 @@
   </w:style>
   <w:style w:type="character" w:customStyle="1" w:styleId="apple-converted-space">
     <w:name w:val="apple-converted-space"/>
-    <w:basedOn w:val="Fontepargpadro"/>
+    <w:basedOn w:val="Tipodeletrapredefinidodopargrafo"/>
     <w:rsid w:val="00C01046"/>
   </w:style>
   <w:style w:type="character" w:styleId="CdigoHTML">
     <w:name w:val="HTML Code"/>
-    <w:basedOn w:val="Fontepargpadro"/>
+    <w:basedOn w:val="Tipodeletrapredefinidodopargrafo"/>
     <w:uiPriority w:val="99"/>
     <w:semiHidden/>
     <w:unhideWhenUsed/>
@@ -3378,9 +4285,9 @@
       <w:szCs w:val="20"/>
     </w:rPr>
   </w:style>
-  <w:style w:type="character" w:styleId="Hyperlink">
+  <w:style w:type="character" w:styleId="Hiperligao">
     <w:name w:val="Hyperlink"/>
-    <w:basedOn w:val="Fontepargpadro"/>
+    <w:basedOn w:val="Tipodeletrapredefinidodopargrafo"/>
     <w:uiPriority w:val="99"/>
     <w:unhideWhenUsed/>
     <w:rsid w:val="00C01046"/>
@@ -3389,7 +4296,7 @@
       <w:u w:val="single"/>
     </w:rPr>
   </w:style>
-  <w:style w:type="paragraph" w:styleId="CabealhodoSumrio">
+  <w:style w:type="paragraph" w:styleId="Ttulodondice">
     <w:name w:val="TOC Heading"/>
     <w:basedOn w:val="Ttulo1"/>
     <w:next w:val="Normal"/>
@@ -3404,7 +4311,7 @@
       <w:outlineLvl w:val="9"/>
     </w:pPr>
   </w:style>
-  <w:style w:type="paragraph" w:styleId="Sumrio1">
+  <w:style w:type="paragraph" w:styleId="ndice1">
     <w:name w:val="toc 1"/>
     <w:basedOn w:val="Normal"/>
     <w:next w:val="Normal"/>
@@ -3416,7 +4323,7 @@
       <w:spacing w:after="100"/>
     </w:pPr>
   </w:style>
-  <w:style w:type="paragraph" w:styleId="Sumrio2">
+  <w:style w:type="paragraph" w:styleId="ndice2">
     <w:name w:val="toc 2"/>
     <w:basedOn w:val="Normal"/>
     <w:next w:val="Normal"/>
@@ -3429,9 +4336,9 @@
       <w:ind w:left="240"/>
     </w:pPr>
   </w:style>
-  <w:style w:type="character" w:customStyle="1" w:styleId="Ttulo3Char">
-    <w:name w:val="Título 3 Char"/>
-    <w:basedOn w:val="Fontepargpadro"/>
+  <w:style w:type="character" w:customStyle="1" w:styleId="Ttulo3Carcter">
+    <w:name w:val="Título 3 Carácter"/>
+    <w:basedOn w:val="Tipodeletrapredefinidodopargrafo"/>
     <w:link w:val="Ttulo3"/>
     <w:uiPriority w:val="9"/>
     <w:rsid w:val="00EE6BA1"/>
@@ -3444,7 +4351,7 @@
       <w:lang w:val="pt-PT"/>
     </w:rPr>
   </w:style>
-  <w:style w:type="paragraph" w:styleId="Sumrio3">
+  <w:style w:type="paragraph" w:styleId="ndice3">
     <w:name w:val="toc 3"/>
     <w:basedOn w:val="Normal"/>
     <w:next w:val="Normal"/>
@@ -3938,7 +4845,7 @@
 </file>
 
 <file path=customXml/itemProps1.xml><?xml version="1.0" encoding="utf-8"?>
-<ds:datastoreItem xmlns:ds="http://schemas.openxmlformats.org/officeDocument/2006/customXml" ds:itemID="{BCFA917D-F5C3-4F8B-98A5-164685975C48}">
+<ds:datastoreItem xmlns:ds="http://schemas.openxmlformats.org/officeDocument/2006/customXml" ds:itemID="{2F83D6AA-D92E-4E8A-992C-C44E29C8E3B1}">
   <ds:schemaRefs>
     <ds:schemaRef ds:uri="http://schemas.openxmlformats.org/officeDocument/2006/bibliography"/>
   </ds:schemaRefs>

</xml_diff>

<commit_message>
finalização do relatório final
</commit_message>
<xml_diff>
--- a/docs/trab3/reltrab3.docx
+++ b/docs/trab3/reltrab3.docx
@@ -1,12 +1,12 @@
 
 <file path=word/document.xml><?xml version="1.0" encoding="utf-8"?>
-<w:document xmlns:ve="http://schemas.openxmlformats.org/markup-compatibility/2006" xmlns:o="urn:schemas-microsoft-com:office:office" xmlns:r="http://schemas.openxmlformats.org/officeDocument/2006/relationships" xmlns:m="http://schemas.openxmlformats.org/officeDocument/2006/math" xmlns:v="urn:schemas-microsoft-com:vml" xmlns:wp="http://schemas.openxmlformats.org/drawingml/2006/wordprocessingDrawing" xmlns:w10="urn:schemas-microsoft-com:office:word" xmlns:w="http://schemas.openxmlformats.org/wordprocessingml/2006/main" xmlns:wne="http://schemas.microsoft.com/office/word/2006/wordml">
+<w:document xmlns:wpc="http://schemas.microsoft.com/office/word/2010/wordprocessingCanvas" xmlns:mc="http://schemas.openxmlformats.org/markup-compatibility/2006" xmlns:o="urn:schemas-microsoft-com:office:office" xmlns:r="http://schemas.openxmlformats.org/officeDocument/2006/relationships" xmlns:m="http://schemas.openxmlformats.org/officeDocument/2006/math" xmlns:v="urn:schemas-microsoft-com:vml" xmlns:wp14="http://schemas.microsoft.com/office/word/2010/wordprocessingDrawing" xmlns:wp="http://schemas.openxmlformats.org/drawingml/2006/wordprocessingDrawing" xmlns:w10="urn:schemas-microsoft-com:office:word" xmlns:w="http://schemas.openxmlformats.org/wordprocessingml/2006/main" xmlns:w14="http://schemas.microsoft.com/office/word/2010/wordml" xmlns:wpg="http://schemas.microsoft.com/office/word/2010/wordprocessingGroup" xmlns:wpi="http://schemas.microsoft.com/office/word/2010/wordprocessingInk" xmlns:wne="http://schemas.microsoft.com/office/word/2006/wordml" xmlns:wps="http://schemas.microsoft.com/office/word/2010/wordprocessingShape" mc:Ignorable="w14 wp14">
   <w:body>
     <w:p>
       <w:r>
         <w:rPr>
           <w:noProof/>
-          <w:lang w:val="en-US"/>
+          <w:lang w:eastAsia="pt-PT"/>
         </w:rPr>
         <w:drawing>
           <wp:anchor distT="0" distB="0" distL="114300" distR="114300" simplePos="0" relativeHeight="251660288" behindDoc="0" locked="0" layoutInCell="1" allowOverlap="1">
@@ -32,7 +32,7 @@
                     <pic:cNvPicPr/>
                   </pic:nvPicPr>
                   <pic:blipFill>
-                    <a:blip r:embed="rId6" cstate="print"/>
+                    <a:blip r:embed="rId7" cstate="print"/>
                     <a:stretch>
                       <a:fillRect/>
                     </a:stretch>
@@ -55,8 +55,6 @@
     </w:p>
     <w:p/>
     <w:p>
-      <w:bookmarkStart w:id="0" w:name="_GoBack"/>
-      <w:bookmarkEnd w:id="0"/>
       <w:r>
         <w:rPr>
           <w:noProof/>
@@ -441,10 +439,11 @@
           <w:docPartUnique/>
         </w:docPartObj>
       </w:sdtPr>
+      <w:sdtEndPr/>
       <w:sdtContent>
         <w:p>
           <w:pPr>
-            <w:pStyle w:val="Ttulodondice"/>
+            <w:pStyle w:val="CabealhodoSumrio"/>
           </w:pPr>
           <w:r>
             <w:t>Conteúdo</w:t>
@@ -452,7 +451,7 @@
         </w:p>
         <w:p>
           <w:pPr>
-            <w:pStyle w:val="ndice1"/>
+            <w:pStyle w:val="Sumrio1"/>
             <w:tabs>
               <w:tab w:val="right" w:leader="dot" w:pos="9350"/>
             </w:tabs>
@@ -475,7 +474,7 @@
           <w:hyperlink w:anchor="_Toc327206872" w:history="1">
             <w:r>
               <w:rPr>
-                <w:rStyle w:val="Hiperligao"/>
+                <w:rStyle w:val="Hyperlink"/>
                 <w:noProof/>
               </w:rPr>
               <w:t>Introdução</w:t>
@@ -532,7 +531,7 @@
         </w:p>
         <w:p>
           <w:pPr>
-            <w:pStyle w:val="ndice2"/>
+            <w:pStyle w:val="Sumrio2"/>
             <w:tabs>
               <w:tab w:val="right" w:leader="dot" w:pos="9350"/>
             </w:tabs>
@@ -546,7 +545,7 @@
           <w:hyperlink w:anchor="_Toc327206873" w:history="1">
             <w:r>
               <w:rPr>
-                <w:rStyle w:val="Hiperligao"/>
+                <w:rStyle w:val="Hyperlink"/>
                 <w:noProof/>
               </w:rPr>
               <w:t>Notificação assíncrona</w:t>
@@ -603,7 +602,7 @@
         </w:p>
         <w:p>
           <w:pPr>
-            <w:pStyle w:val="ndice1"/>
+            <w:pStyle w:val="Sumrio1"/>
             <w:tabs>
               <w:tab w:val="right" w:leader="dot" w:pos="9350"/>
             </w:tabs>
@@ -617,7 +616,7 @@
           <w:hyperlink w:anchor="_Toc327206874" w:history="1">
             <w:r>
               <w:rPr>
-                <w:rStyle w:val="Hiperligao"/>
+                <w:rStyle w:val="Hyperlink"/>
                 <w:noProof/>
               </w:rPr>
               <w:t>Activities</w:t>
@@ -674,7 +673,7 @@
         </w:p>
         <w:p>
           <w:pPr>
-            <w:pStyle w:val="ndice2"/>
+            <w:pStyle w:val="Sumrio2"/>
             <w:tabs>
               <w:tab w:val="right" w:leader="dot" w:pos="9350"/>
             </w:tabs>
@@ -688,7 +687,7 @@
           <w:hyperlink w:anchor="_Toc327206875" w:history="1">
             <w:r>
               <w:rPr>
-                <w:rStyle w:val="Hiperligao"/>
+                <w:rStyle w:val="Hyperlink"/>
                 <w:noProof/>
               </w:rPr>
               <w:t>Comunicação entre activities</w:t>
@@ -745,7 +744,7 @@
         </w:p>
         <w:p>
           <w:pPr>
-            <w:pStyle w:val="ndice1"/>
+            <w:pStyle w:val="Sumrio1"/>
             <w:tabs>
               <w:tab w:val="right" w:leader="dot" w:pos="9350"/>
             </w:tabs>
@@ -759,7 +758,7 @@
           <w:hyperlink w:anchor="_Toc327206876" w:history="1">
             <w:r>
               <w:rPr>
-                <w:rStyle w:val="Hiperligao"/>
+                <w:rStyle w:val="Hyperlink"/>
                 <w:noProof/>
               </w:rPr>
               <w:t>Controlo</w:t>
@@ -816,7 +815,7 @@
         </w:p>
         <w:p>
           <w:pPr>
-            <w:pStyle w:val="ndice2"/>
+            <w:pStyle w:val="Sumrio2"/>
             <w:tabs>
               <w:tab w:val="right" w:leader="dot" w:pos="9350"/>
             </w:tabs>
@@ -830,7 +829,7 @@
           <w:hyperlink w:anchor="_Toc327206877" w:history="1">
             <w:r>
               <w:rPr>
-                <w:rStyle w:val="Hiperligao"/>
+                <w:rStyle w:val="Hyperlink"/>
                 <w:noProof/>
               </w:rPr>
               <w:t>Controladores</w:t>
@@ -887,7 +886,7 @@
         </w:p>
         <w:p>
           <w:pPr>
-            <w:pStyle w:val="ndice3"/>
+            <w:pStyle w:val="Sumrio3"/>
             <w:tabs>
               <w:tab w:val="right" w:leader="dot" w:pos="9350"/>
             </w:tabs>
@@ -901,7 +900,7 @@
           <w:hyperlink w:anchor="_Toc327206878" w:history="1">
             <w:r>
               <w:rPr>
-                <w:rStyle w:val="Hiperligao"/>
+                <w:rStyle w:val="Hyperlink"/>
                 <w:noProof/>
               </w:rPr>
               <w:t>Bounded services clients</w:t>
@@ -958,7 +957,7 @@
         </w:p>
         <w:p>
           <w:pPr>
-            <w:pStyle w:val="ndice3"/>
+            <w:pStyle w:val="Sumrio3"/>
             <w:tabs>
               <w:tab w:val="right" w:leader="dot" w:pos="9350"/>
             </w:tabs>
@@ -972,7 +971,7 @@
           <w:hyperlink w:anchor="_Toc327206879" w:history="1">
             <w:r>
               <w:rPr>
-                <w:rStyle w:val="Hiperligao"/>
+                <w:rStyle w:val="Hyperlink"/>
                 <w:noProof/>
               </w:rPr>
               <w:t>TimelineServiceController</w:t>
@@ -1029,7 +1028,7 @@
         </w:p>
         <w:p>
           <w:pPr>
-            <w:pStyle w:val="ndice1"/>
+            <w:pStyle w:val="Sumrio1"/>
             <w:tabs>
               <w:tab w:val="right" w:leader="dot" w:pos="9350"/>
             </w:tabs>
@@ -1043,7 +1042,7 @@
           <w:hyperlink w:anchor="_Toc327206880" w:history="1">
             <w:r>
               <w:rPr>
-                <w:rStyle w:val="Hiperligao"/>
+                <w:rStyle w:val="Hyperlink"/>
                 <w:noProof/>
                 <w:lang w:val="en-US"/>
               </w:rPr>
@@ -1101,7 +1100,7 @@
         </w:p>
         <w:p>
           <w:pPr>
-            <w:pStyle w:val="ndice2"/>
+            <w:pStyle w:val="Sumrio2"/>
             <w:tabs>
               <w:tab w:val="right" w:leader="dot" w:pos="9350"/>
             </w:tabs>
@@ -1115,7 +1114,7 @@
           <w:hyperlink w:anchor="_Toc327206881" w:history="1">
             <w:r>
               <w:rPr>
-                <w:rStyle w:val="Hiperligao"/>
+                <w:rStyle w:val="Hyperlink"/>
                 <w:noProof/>
               </w:rPr>
               <w:t>Content providers</w:t>
@@ -1172,7 +1171,7 @@
         </w:p>
         <w:p>
           <w:pPr>
-            <w:pStyle w:val="ndice1"/>
+            <w:pStyle w:val="Sumrio1"/>
             <w:tabs>
               <w:tab w:val="right" w:leader="dot" w:pos="9350"/>
             </w:tabs>
@@ -1186,7 +1185,7 @@
           <w:hyperlink w:anchor="_Toc327206882" w:history="1">
             <w:r>
               <w:rPr>
-                <w:rStyle w:val="Hiperligao"/>
+                <w:rStyle w:val="Hyperlink"/>
                 <w:noProof/>
                 <w:lang w:val="en-US"/>
               </w:rPr>
@@ -1244,7 +1243,7 @@
         </w:p>
         <w:p>
           <w:pPr>
-            <w:pStyle w:val="ndice1"/>
+            <w:pStyle w:val="Sumrio1"/>
             <w:tabs>
               <w:tab w:val="right" w:leader="dot" w:pos="9350"/>
             </w:tabs>
@@ -1258,28 +1257,14 @@
           <w:hyperlink w:anchor="_Toc327206883" w:history="1">
             <w:r>
               <w:rPr>
-                <w:rStyle w:val="Hiperligao"/>
-                <w:noProof/>
-              </w:rPr>
-              <w:t>Concl</w:t>
-            </w:r>
-            <w:r>
-              <w:rPr>
-                <w:rStyle w:val="Hiperligao"/>
-                <w:noProof/>
-              </w:rPr>
-              <w:t>u</w:t>
-            </w:r>
-            <w:r>
-              <w:rPr>
-                <w:rStyle w:val="Hiperligao"/>
-                <w:noProof/>
-              </w:rPr>
-              <w:t>s</w:t>
-            </w:r>
-            <w:r>
-              <w:rPr>
-                <w:rStyle w:val="Hiperligao"/>
+                <w:rStyle w:val="Hyperlink"/>
+                <w:noProof/>
+              </w:rPr>
+              <w:t>Conclus</w:t>
+            </w:r>
+            <w:r>
+              <w:rPr>
+                <w:rStyle w:val="Hyperlink"/>
                 <w:noProof/>
                 <w:lang w:val="en-US"/>
               </w:rPr>
@@ -1363,12 +1348,12 @@
       <w:pPr>
         <w:pStyle w:val="Ttulo1"/>
       </w:pPr>
-      <w:bookmarkStart w:id="1" w:name="_Toc327206872"/>
+      <w:bookmarkStart w:id="0" w:name="_Toc327206872"/>
       <w:r>
         <w:lastRenderedPageBreak/>
         <w:t>Introdução</w:t>
       </w:r>
-      <w:bookmarkEnd w:id="1"/>
+      <w:bookmarkEnd w:id="0"/>
       <w:r>
         <w:t xml:space="preserve"> </w:t>
       </w:r>
@@ -1410,7 +1395,15 @@
         <w:t>android</w:t>
       </w:r>
       <w:r>
-        <w:t xml:space="preserve">, nomeadamente ao que diz respeito a comunicação entre serviços e </w:t>
+        <w:t xml:space="preserve">, nomeadamente ao que diz respeito </w:t>
+      </w:r>
+      <w:proofErr w:type="gramStart"/>
+      <w:r>
+        <w:t>a</w:t>
+      </w:r>
+      <w:proofErr w:type="gramEnd"/>
+      <w:r>
+        <w:t xml:space="preserve"> comunicação entre serviços e </w:t>
       </w:r>
       <w:r>
         <w:t>controlo dos mesmos</w:t>
@@ -1426,42 +1419,12 @@
       <w:r>
         <w:t xml:space="preserve">A aplicação desenvolvida está dividida em três módulos singulares, os mesmos que o padrão </w:t>
       </w:r>
-      <w:proofErr w:type="spellStart"/>
-      <w:r>
-        <w:rPr>
-          <w:i/>
-        </w:rPr>
-        <w:t>Model</w:t>
-      </w:r>
-      <w:proofErr w:type="spellEnd"/>
-      <w:r>
-        <w:rPr>
-          <w:i/>
-        </w:rPr>
-        <w:t xml:space="preserve"> </w:t>
-      </w:r>
-      <w:proofErr w:type="spellStart"/>
-      <w:r>
-        <w:rPr>
-          <w:i/>
-        </w:rPr>
-        <w:t>View</w:t>
-      </w:r>
-      <w:proofErr w:type="spellEnd"/>
-      <w:r>
-        <w:rPr>
-          <w:i/>
-        </w:rPr>
-        <w:t xml:space="preserve"> </w:t>
-      </w:r>
-      <w:proofErr w:type="spellStart"/>
-      <w:r>
-        <w:rPr>
-          <w:i/>
-        </w:rPr>
-        <w:t>Controller</w:t>
-      </w:r>
-      <w:proofErr w:type="spellEnd"/>
+      <w:r>
+        <w:rPr>
+          <w:i/>
+        </w:rPr>
+        <w:t>Model View Controller</w:t>
+      </w:r>
       <w:r>
         <w:t xml:space="preserve"> (</w:t>
       </w:r>
@@ -1484,7 +1447,7 @@
       <w:r>
         <w:rPr>
           <w:noProof/>
-          <w:lang w:val="en-US"/>
+          <w:lang w:eastAsia="pt-PT"/>
         </w:rPr>
         <w:drawing>
           <wp:inline distT="0" distB="0" distL="0" distR="0">
@@ -1504,7 +1467,7 @@
                     </pic:cNvPicPr>
                   </pic:nvPicPr>
                   <pic:blipFill>
-                    <a:blip r:embed="rId7" cstate="print"/>
+                    <a:blip r:embed="rId8" cstate="print"/>
                     <a:srcRect/>
                     <a:stretch>
                       <a:fillRect/>
@@ -1538,19 +1501,32 @@
         <w:pStyle w:val="Legenda"/>
         <w:jc w:val="center"/>
       </w:pPr>
-      <w:bookmarkStart w:id="2" w:name="_Ref327190019"/>
+      <w:bookmarkStart w:id="1" w:name="_Ref327190019"/>
       <w:r>
         <w:t xml:space="preserve">Figura </w:t>
       </w:r>
-      <w:fldSimple w:instr=" SEQ Figura \* ARABIC ">
-        <w:r>
-          <w:rPr>
-            <w:noProof/>
-          </w:rPr>
-          <w:t>1</w:t>
-        </w:r>
-      </w:fldSimple>
-      <w:bookmarkEnd w:id="2"/>
+      <w:r>
+        <w:fldChar w:fldCharType="begin"/>
+      </w:r>
+      <w:r>
+        <w:instrText xml:space="preserve"> SEQ Figura \* ARABIC </w:instrText>
+      </w:r>
+      <w:r>
+        <w:fldChar w:fldCharType="separate"/>
+      </w:r>
+      <w:r>
+        <w:rPr>
+          <w:noProof/>
+        </w:rPr>
+        <w:t>1</w:t>
+      </w:r>
+      <w:r>
+        <w:rPr>
+          <w:noProof/>
+        </w:rPr>
+        <w:fldChar w:fldCharType="end"/>
+      </w:r>
+      <w:bookmarkEnd w:id="1"/>
       <w:r>
         <w:t xml:space="preserve"> - Arquitetura Geral da aplicação.</w:t>
       </w:r>
@@ -1582,12 +1558,12 @@
       <w:pPr>
         <w:pStyle w:val="Ttulo2"/>
       </w:pPr>
-      <w:bookmarkStart w:id="3" w:name="_Toc327206873"/>
+      <w:bookmarkStart w:id="2" w:name="_Toc327206873"/>
       <w:r>
         <w:lastRenderedPageBreak/>
         <w:t>Notificação assíncrona</w:t>
       </w:r>
-      <w:bookmarkEnd w:id="3"/>
+      <w:bookmarkEnd w:id="2"/>
       <w:r>
         <w:t xml:space="preserve"> </w:t>
       </w:r>
@@ -1629,7 +1605,7 @@
       <w:r>
         <w:rPr>
           <w:noProof/>
-          <w:lang w:val="en-US"/>
+          <w:lang w:eastAsia="pt-PT"/>
         </w:rPr>
         <w:drawing>
           <wp:inline distT="0" distB="0" distL="0" distR="0">
@@ -1649,7 +1625,7 @@
                     </pic:cNvPicPr>
                   </pic:nvPicPr>
                   <pic:blipFill>
-                    <a:blip r:embed="rId8" cstate="print"/>
+                    <a:blip r:embed="rId9" cstate="print"/>
                     <a:srcRect/>
                     <a:stretch>
                       <a:fillRect/>
@@ -1683,19 +1659,32 @@
         <w:pStyle w:val="Legenda"/>
         <w:jc w:val="center"/>
       </w:pPr>
-      <w:bookmarkStart w:id="4" w:name="_Ref327203560"/>
+      <w:bookmarkStart w:id="3" w:name="_Ref327203560"/>
       <w:r>
         <w:t xml:space="preserve">Figura </w:t>
       </w:r>
-      <w:fldSimple w:instr=" SEQ Figura \* ARABIC ">
-        <w:r>
-          <w:rPr>
-            <w:noProof/>
-          </w:rPr>
-          <w:t>2</w:t>
-        </w:r>
-      </w:fldSimple>
-      <w:bookmarkEnd w:id="4"/>
+      <w:r>
+        <w:fldChar w:fldCharType="begin"/>
+      </w:r>
+      <w:r>
+        <w:instrText xml:space="preserve"> SEQ Figura \* ARABIC </w:instrText>
+      </w:r>
+      <w:r>
+        <w:fldChar w:fldCharType="separate"/>
+      </w:r>
+      <w:r>
+        <w:rPr>
+          <w:noProof/>
+        </w:rPr>
+        <w:t>2</w:t>
+      </w:r>
+      <w:r>
+        <w:rPr>
+          <w:noProof/>
+        </w:rPr>
+        <w:fldChar w:fldCharType="end"/>
+      </w:r>
+      <w:bookmarkEnd w:id="3"/>
       <w:r>
         <w:t xml:space="preserve"> - Diagrama de classes do esquema de notificação assíncrona.</w:t>
       </w:r>
@@ -1707,47 +1696,43 @@
       <w:r>
         <w:t xml:space="preserve">A interface </w:t>
       </w:r>
-      <w:proofErr w:type="spellStart"/>
+      <w:proofErr w:type="gramStart"/>
       <w:r>
         <w:rPr>
           <w:i/>
         </w:rPr>
         <w:t>IEvent</w:t>
       </w:r>
-      <w:proofErr w:type="spellEnd"/>
+      <w:proofErr w:type="gramEnd"/>
       <w:r>
         <w:t xml:space="preserve"> define uma "promessa" de um resultado futuro, para ser possível obter esse valor é necessário registar num objeto do tipo </w:t>
       </w:r>
-      <w:proofErr w:type="spellStart"/>
       <w:r>
         <w:rPr>
           <w:i/>
         </w:rPr>
         <w:t>IEvent</w:t>
       </w:r>
-      <w:proofErr w:type="spellEnd"/>
       <w:r>
         <w:t xml:space="preserve"> um </w:t>
       </w:r>
-      <w:proofErr w:type="spellStart"/>
       <w:r>
         <w:rPr>
           <w:i/>
         </w:rPr>
         <w:t>handler</w:t>
       </w:r>
-      <w:proofErr w:type="spellEnd"/>
       <w:r>
         <w:t xml:space="preserve">, este irá ser invocado quando essa "promessa" for cumprida, ou seja, quando a operação assíncrona produzir um resultado. A interface </w:t>
       </w:r>
-      <w:proofErr w:type="spellStart"/>
+      <w:proofErr w:type="gramStart"/>
       <w:r>
         <w:rPr>
           <w:i/>
         </w:rPr>
         <w:t>IEventHandlerArgs</w:t>
       </w:r>
-      <w:proofErr w:type="spellEnd"/>
+      <w:proofErr w:type="gramEnd"/>
       <w:r>
         <w:t xml:space="preserve"> serve apenas para que exista alguma forma de obter a exceção em caso de erro.</w:t>
       </w:r>
@@ -1786,128 +1771,173 @@
       <w:pPr>
         <w:pStyle w:val="Subttulo"/>
       </w:pPr>
+      <w:proofErr w:type="gramStart"/>
+      <w:r>
+        <w:t>class</w:t>
+      </w:r>
+      <w:proofErr w:type="gramEnd"/>
+      <w:r>
+        <w:t xml:space="preserve"> </w:t>
+      </w:r>
       <w:proofErr w:type="spellStart"/>
       <w:r>
-        <w:t>class</w:t>
+        <w:t>SomeClass</w:t>
       </w:r>
       <w:proofErr w:type="spellEnd"/>
+    </w:p>
+    <w:p>
+      <w:pPr>
+        <w:pStyle w:val="Subttulo"/>
+      </w:pPr>
+      <w:r>
+        <w:t xml:space="preserve">    {</w:t>
+      </w:r>
+    </w:p>
+    <w:p>
+      <w:pPr>
+        <w:pStyle w:val="Subttulo"/>
+      </w:pPr>
+      <w:r>
+        <w:t xml:space="preserve">        </w:t>
+      </w:r>
+      <w:proofErr w:type="gramStart"/>
+      <w:r>
+        <w:t>public</w:t>
+      </w:r>
+      <w:proofErr w:type="gramEnd"/>
       <w:r>
         <w:t xml:space="preserve"> </w:t>
       </w:r>
       <w:proofErr w:type="spellStart"/>
       <w:r>
-        <w:t>SomeClass</w:t>
+        <w:t>IEvent</w:t>
       </w:r>
       <w:proofErr w:type="spellEnd"/>
+      <w:r>
+        <w:t>&lt;</w:t>
+      </w:r>
+      <w:proofErr w:type="spellStart"/>
+      <w:r>
+        <w:t>SomeReturnObject</w:t>
+      </w:r>
+      <w:proofErr w:type="spellEnd"/>
+      <w:r>
+        <w:t xml:space="preserve">&gt; </w:t>
+      </w:r>
+      <w:proofErr w:type="spellStart"/>
+      <w:r>
+        <w:t>someOperationCompleted</w:t>
+      </w:r>
+      <w:proofErr w:type="spellEnd"/>
+      <w:r>
+        <w:t>;</w:t>
+      </w:r>
     </w:p>
     <w:p>
       <w:pPr>
         <w:pStyle w:val="Subttulo"/>
       </w:pPr>
-      <w:r>
-        <w:t xml:space="preserve">    {</w:t>
-      </w:r>
     </w:p>
     <w:p>
       <w:pPr>
         <w:pStyle w:val="Subttulo"/>
-      </w:pPr>
-      <w:r>
-        <w:t xml:space="preserve">        public </w:t>
-      </w:r>
-      <w:proofErr w:type="spellStart"/>
-      <w:r>
-        <w:t>IEvent</w:t>
-      </w:r>
-      <w:proofErr w:type="spellEnd"/>
-      <w:r>
-        <w:t>&lt;</w:t>
-      </w:r>
-      <w:proofErr w:type="spellStart"/>
-      <w:r>
-        <w:t>SomeReturnObject</w:t>
-      </w:r>
-      <w:proofErr w:type="spellEnd"/>
-      <w:r>
-        <w:t xml:space="preserve">&gt; </w:t>
-      </w:r>
-      <w:proofErr w:type="spellStart"/>
-      <w:r>
-        <w:t>someOperationCompleted</w:t>
-      </w:r>
-      <w:proofErr w:type="spellEnd"/>
-      <w:r>
-        <w:t>;</w:t>
+        <w:rPr>
+          <w:lang w:val="pt-PT"/>
+        </w:rPr>
+      </w:pPr>
+      <w:r>
+        <w:t xml:space="preserve">        </w:t>
+      </w:r>
+      <w:proofErr w:type="gramStart"/>
+      <w:r>
+        <w:rPr>
+          <w:lang w:val="pt-PT"/>
+        </w:rPr>
+        <w:t>public</w:t>
+      </w:r>
+      <w:proofErr w:type="gramEnd"/>
+      <w:r>
+        <w:rPr>
+          <w:lang w:val="pt-PT"/>
+        </w:rPr>
+        <w:t xml:space="preserve"> void someOperationAsync()</w:t>
       </w:r>
     </w:p>
     <w:p>
       <w:pPr>
         <w:pStyle w:val="Subttulo"/>
-      </w:pPr>
+        <w:rPr>
+          <w:lang w:val="pt-PT"/>
+        </w:rPr>
+      </w:pPr>
+      <w:r>
+        <w:rPr>
+          <w:lang w:val="pt-PT"/>
+        </w:rPr>
+        <w:t xml:space="preserve">        </w:t>
+      </w:r>
+      <w:proofErr w:type="gramStart"/>
+      <w:r>
+        <w:rPr>
+          <w:lang w:val="pt-PT"/>
+        </w:rPr>
+        <w:t>{</w:t>
+      </w:r>
     </w:p>
     <w:p>
       <w:pPr>
         <w:pStyle w:val="Subttulo"/>
-      </w:pPr>
-      <w:r>
-        <w:t xml:space="preserve">        public void </w:t>
-      </w:r>
-      <w:proofErr w:type="spellStart"/>
-      <w:r>
-        <w:t>someOperationAsync</w:t>
-      </w:r>
-      <w:proofErr w:type="spellEnd"/>
-      <w:r>
-        <w:t>()</w:t>
+        <w:rPr>
+          <w:lang w:val="pt-PT"/>
+        </w:rPr>
+      </w:pPr>
+      <w:proofErr w:type="gramEnd"/>
+      <w:r>
+        <w:rPr>
+          <w:lang w:val="pt-PT"/>
+        </w:rPr>
+        <w:t xml:space="preserve">     </w:t>
+      </w:r>
+      <w:r>
+        <w:rPr>
+          <w:lang w:val="pt-PT"/>
+        </w:rPr>
+        <w:tab/>
+      </w:r>
+      <w:r>
+        <w:rPr>
+          <w:lang w:val="pt-PT"/>
+        </w:rPr>
+        <w:tab/>
+      </w:r>
+      <w:r>
+        <w:rPr>
+          <w:lang w:val="pt-PT"/>
+        </w:rPr>
+        <w:t>(...)</w:t>
       </w:r>
     </w:p>
     <w:p>
       <w:pPr>
         <w:pStyle w:val="Subttulo"/>
-      </w:pPr>
-      <w:r>
+        <w:rPr>
+          <w:lang w:val="pt-PT"/>
+        </w:rPr>
+      </w:pPr>
+      <w:r>
+        <w:rPr>
+          <w:lang w:val="pt-PT"/>
+        </w:rPr>
         <w:t xml:space="preserve">        </w:t>
       </w:r>
-      <w:r>
-        <w:t>{</w:t>
-      </w:r>
-    </w:p>
-    <w:p>
-      <w:pPr>
-        <w:pStyle w:val="Subttulo"/>
+      <w:proofErr w:type="gramStart"/>
+      <w:r>
         <w:rPr>
           <w:lang w:val="pt-PT"/>
         </w:rPr>
-      </w:pPr>
-      <w:r>
-        <w:t xml:space="preserve">     </w:t>
-      </w:r>
-      <w:r>
-        <w:tab/>
-      </w:r>
-      <w:r>
-        <w:tab/>
-      </w:r>
-      <w:r>
-        <w:rPr>
-          <w:lang w:val="pt-PT"/>
-        </w:rPr>
-        <w:t>(...)</w:t>
-      </w:r>
-    </w:p>
-    <w:p>
-      <w:pPr>
-        <w:pStyle w:val="Subttulo"/>
-        <w:rPr>
-          <w:lang w:val="pt-PT"/>
-        </w:rPr>
-      </w:pPr>
-      <w:r>
-        <w:rPr>
-          <w:lang w:val="pt-PT"/>
-        </w:rPr>
-        <w:t xml:space="preserve">        }</w:t>
-      </w:r>
+        <w:t>}</w:t>
+      </w:r>
+      <w:proofErr w:type="gramEnd"/>
     </w:p>
     <w:p>
       <w:pPr>
@@ -1921,8 +1951,16 @@
         <w:rPr>
           <w:lang w:val="pt-PT"/>
         </w:rPr>
-        <w:t xml:space="preserve">    }</w:t>
-      </w:r>
+        <w:t xml:space="preserve">    </w:t>
+      </w:r>
+      <w:proofErr w:type="gramStart"/>
+      <w:r>
+        <w:rPr>
+          <w:lang w:val="pt-PT"/>
+        </w:rPr>
+        <w:t>}</w:t>
+      </w:r>
+      <w:proofErr w:type="gramEnd"/>
     </w:p>
     <w:p>
       <w:pPr>
@@ -1932,48 +1970,61 @@
       <w:r>
         <w:br/>
       </w:r>
-      <w:bookmarkStart w:id="5" w:name="_Ref327191144"/>
+      <w:bookmarkStart w:id="4" w:name="_Ref327191144"/>
       <w:r>
         <w:t xml:space="preserve">Listagem </w:t>
       </w:r>
-      <w:fldSimple w:instr=" SEQ Listagem \* ARABIC ">
-        <w:r>
-          <w:rPr>
-            <w:noProof/>
-          </w:rPr>
-          <w:t>1</w:t>
-        </w:r>
-      </w:fldSimple>
-      <w:bookmarkEnd w:id="5"/>
-      <w:r>
-        <w:t xml:space="preserve"> - Exemplo de utilização do mecanismo de notificação </w:t>
-      </w:r>
-      <w:proofErr w:type="spellStart"/>
-      <w:r>
-        <w:t>assincrona</w:t>
-      </w:r>
-      <w:proofErr w:type="spellEnd"/>
-      <w:r>
-        <w:t>.</w:t>
+      <w:r>
+        <w:fldChar w:fldCharType="begin"/>
+      </w:r>
+      <w:r>
+        <w:instrText xml:space="preserve"> SEQ Listagem \* ARABIC </w:instrText>
+      </w:r>
+      <w:r>
+        <w:fldChar w:fldCharType="separate"/>
+      </w:r>
+      <w:r>
+        <w:rPr>
+          <w:noProof/>
+        </w:rPr>
+        <w:t>1</w:t>
+      </w:r>
+      <w:r>
+        <w:rPr>
+          <w:noProof/>
+        </w:rPr>
+        <w:fldChar w:fldCharType="end"/>
+      </w:r>
+      <w:bookmarkEnd w:id="4"/>
+      <w:r>
+        <w:t xml:space="preserve"> - Exemplo de utilização do mecanismo de notificação assincrona.</w:t>
       </w:r>
     </w:p>
     <w:p>
       <w:pPr>
         <w:pStyle w:val="Ttulo1"/>
       </w:pPr>
-      <w:bookmarkStart w:id="6" w:name="_Toc327206874"/>
+      <w:bookmarkStart w:id="5" w:name="_Toc327206874"/>
       <w:r>
         <w:lastRenderedPageBreak/>
         <w:t>Activities</w:t>
       </w:r>
-      <w:bookmarkEnd w:id="6"/>
+      <w:bookmarkEnd w:id="5"/>
     </w:p>
     <w:p>
       <w:r>
         <w:tab/>
       </w:r>
       <w:r>
-        <w:t>As activities representam a componente visual da aplicação, foi tomado especial cuidado em não colocar qualquer lógica aplicacional dentro de activities sendo as suas responsabilidades as seguintes:</w:t>
+        <w:t xml:space="preserve">As activities representam a componente visual da aplicação, </w:t>
+      </w:r>
+      <w:proofErr w:type="gramStart"/>
+      <w:r>
+        <w:t>foi</w:t>
+      </w:r>
+      <w:proofErr w:type="gramEnd"/>
+      <w:r>
+        <w:t xml:space="preserve"> tomado especial cuidado em não colocar qualquer lógica aplicacional dentro de activities sendo as suas responsabilidades as seguintes:</w:t>
       </w:r>
     </w:p>
     <w:p>
@@ -2049,14 +2100,14 @@
       <w:r>
         <w:t xml:space="preserve"> é possível visualmente identificar as activities que realizam operações assíncronas devido à sua implementação explicita da interface </w:t>
       </w:r>
-      <w:proofErr w:type="spellStart"/>
+      <w:proofErr w:type="gramStart"/>
       <w:r>
         <w:rPr>
           <w:i/>
         </w:rPr>
         <w:t>IEventHandler</w:t>
       </w:r>
-      <w:proofErr w:type="spellEnd"/>
+      <w:proofErr w:type="gramEnd"/>
       <w:r>
         <w:t>.</w:t>
       </w:r>
@@ -2068,7 +2119,7 @@
       <w:r>
         <w:rPr>
           <w:noProof/>
-          <w:lang w:val="en-US"/>
+          <w:lang w:eastAsia="pt-PT"/>
         </w:rPr>
         <w:drawing>
           <wp:inline distT="0" distB="0" distL="0" distR="0">
@@ -2088,7 +2139,7 @@
                     </pic:cNvPicPr>
                   </pic:nvPicPr>
                   <pic:blipFill>
-                    <a:blip r:embed="rId9" cstate="print"/>
+                    <a:blip r:embed="rId10" cstate="print"/>
                     <a:srcRect/>
                     <a:stretch>
                       <a:fillRect/>
@@ -2122,28 +2173,43 @@
         <w:pStyle w:val="Legenda"/>
         <w:jc w:val="center"/>
       </w:pPr>
-      <w:bookmarkStart w:id="7" w:name="_Ref327192125"/>
+      <w:bookmarkStart w:id="6" w:name="_Ref327192125"/>
       <w:r>
         <w:t xml:space="preserve">Figura </w:t>
       </w:r>
-      <w:fldSimple w:instr=" SEQ Figura \* ARABIC ">
-        <w:r>
-          <w:rPr>
-            <w:noProof/>
-          </w:rPr>
-          <w:t>3</w:t>
-        </w:r>
-      </w:fldSimple>
-      <w:bookmarkEnd w:id="7"/>
+      <w:r>
+        <w:fldChar w:fldCharType="begin"/>
+      </w:r>
+      <w:r>
+        <w:instrText xml:space="preserve"> SEQ Figura \* ARABIC </w:instrText>
+      </w:r>
+      <w:r>
+        <w:fldChar w:fldCharType="separate"/>
+      </w:r>
+      <w:r>
+        <w:rPr>
+          <w:noProof/>
+        </w:rPr>
+        <w:t>3</w:t>
+      </w:r>
+      <w:r>
+        <w:rPr>
+          <w:noProof/>
+        </w:rPr>
+        <w:fldChar w:fldCharType="end"/>
+      </w:r>
+      <w:bookmarkEnd w:id="6"/>
       <w:r>
         <w:t xml:space="preserve"> - </w:t>
       </w:r>
       <w:r>
         <w:t>Diagrama de classes das activities.</w:t>
       </w:r>
+      <w:proofErr w:type="gramStart"/>
       <w:r>
         <w:br/>
       </w:r>
+      <w:proofErr w:type="gramEnd"/>
     </w:p>
     <w:p>
       <w:r>
@@ -2158,76 +2224,64 @@
           <w:numId w:val="3"/>
         </w:numPr>
       </w:pPr>
-      <w:proofErr w:type="spellStart"/>
+      <w:proofErr w:type="gramStart"/>
       <w:r>
         <w:t>BaseActivity</w:t>
       </w:r>
-      <w:proofErr w:type="spellEnd"/>
-      <w:r>
-        <w:t xml:space="preserve">&lt;T </w:t>
-      </w:r>
-      <w:proofErr w:type="spellStart"/>
-      <w:r>
-        <w:t>extends</w:t>
-      </w:r>
-      <w:proofErr w:type="spellEnd"/>
-      <w:r>
+      <w:proofErr w:type="gramEnd"/>
+      <w:r>
+        <w:t xml:space="preserve">&lt;T extends Application&gt; - tem como principal objetivo aglomerar informação e rotinas que sejam de comum utilização pelas </w:t>
+      </w:r>
+      <w:r>
+        <w:rPr>
+          <w:i/>
+        </w:rPr>
+        <w:t>activities</w:t>
+      </w:r>
+      <w:r>
+        <w:t xml:space="preserve"> mas não dependam da aplicação em si. Neste caso contém o acesso tipificado à instância de </w:t>
+      </w:r>
+      <w:r>
+        <w:rPr>
+          <w:i/>
+        </w:rPr>
+        <w:t>A</w:t>
+      </w:r>
+      <w:r>
+        <w:rPr>
+          <w:i/>
+        </w:rPr>
+        <w:t>p</w:t>
+      </w:r>
+      <w:r>
+        <w:rPr>
+          <w:i/>
+        </w:rPr>
+        <w:t>plication</w:t>
+      </w:r>
+      <w:r>
+        <w:rPr>
+          <w:i/>
+        </w:rPr>
         <w:t xml:space="preserve"> </w:t>
       </w:r>
-      <w:proofErr w:type="spellStart"/>
-      <w:r>
-        <w:t>Application</w:t>
-      </w:r>
-      <w:proofErr w:type="spellEnd"/>
-      <w:r>
-        <w:t xml:space="preserve">&gt; - tem como principal objetivo aglomerar informação e rotinas que sejam de comum utilização pelas </w:t>
-      </w:r>
-      <w:r>
-        <w:rPr>
-          <w:i/>
-        </w:rPr>
-        <w:t>activities</w:t>
-      </w:r>
-      <w:r>
-        <w:t xml:space="preserve"> mas não dependam da aplicação em si. Neste caso contém o acesso tipificado à instância de </w:t>
-      </w:r>
-      <w:proofErr w:type="spellStart"/>
-      <w:r>
-        <w:rPr>
-          <w:i/>
-        </w:rPr>
-        <w:t>A</w:t>
-      </w:r>
-      <w:r>
-        <w:rPr>
-          <w:i/>
-        </w:rPr>
-        <w:t>p</w:t>
-      </w:r>
-      <w:r>
-        <w:rPr>
-          <w:i/>
-        </w:rPr>
-        <w:t>plication</w:t>
-      </w:r>
-      <w:proofErr w:type="spellEnd"/>
-      <w:r>
-        <w:rPr>
-          <w:i/>
-        </w:rPr>
-        <w:t xml:space="preserve"> </w:t>
-      </w:r>
-      <w:r>
-        <w:t xml:space="preserve">e à instancia de </w:t>
-      </w:r>
-      <w:proofErr w:type="spellStart"/>
+      <w:r>
+        <w:t xml:space="preserve">e </w:t>
+      </w:r>
+      <w:proofErr w:type="gramStart"/>
+      <w:r>
+        <w:t>à</w:t>
+      </w:r>
+      <w:proofErr w:type="gramEnd"/>
+      <w:r>
+        <w:t xml:space="preserve"> instancia de </w:t>
+      </w:r>
       <w:r>
         <w:rPr>
           <w:i/>
         </w:rPr>
         <w:t>NavigationMessenger</w:t>
       </w:r>
-      <w:proofErr w:type="spellEnd"/>
       <w:r>
         <w:t>.</w:t>
       </w:r>
@@ -2240,22 +2294,20 @@
           <w:numId w:val="3"/>
         </w:numPr>
       </w:pPr>
-      <w:proofErr w:type="spellStart"/>
+      <w:proofErr w:type="gramStart"/>
       <w:r>
         <w:t>YambaBaseActivity</w:t>
       </w:r>
-      <w:proofErr w:type="spellEnd"/>
+      <w:proofErr w:type="gramEnd"/>
       <w:r>
         <w:t xml:space="preserve"> - tem o mesmo objetivo que a classe </w:t>
       </w:r>
-      <w:proofErr w:type="spellStart"/>
       <w:r>
         <w:rPr>
           <w:i/>
         </w:rPr>
         <w:t>BaseActivity</w:t>
       </w:r>
-      <w:proofErr w:type="spellEnd"/>
       <w:r>
         <w:t xml:space="preserve"> com a diferença de aglomerar membros que sejam dependentes da aplicação como por exemplo o menu.</w:t>
       </w:r>
@@ -2264,12 +2316,12 @@
       <w:pPr>
         <w:pStyle w:val="Ttulo2"/>
       </w:pPr>
-      <w:bookmarkStart w:id="8" w:name="_Toc327206875"/>
+      <w:bookmarkStart w:id="7" w:name="_Toc327206875"/>
       <w:r>
         <w:lastRenderedPageBreak/>
         <w:t>Comunicação entre activities</w:t>
       </w:r>
-      <w:bookmarkEnd w:id="8"/>
+      <w:bookmarkEnd w:id="7"/>
     </w:p>
     <w:p/>
     <w:p>
@@ -2286,7 +2338,15 @@
         <w:t>android</w:t>
       </w:r>
       <w:r>
-        <w:t xml:space="preserve"> tem alguns mecanismos para facilitar a comunicação entre activities, nomeadamente a possibilidade de serialização de instâncias de tipos primitivos. A serialização de um tipo complexo não é aconselhada neste tipo de plataformas pelas suas características físicas, portanto desenhou-se uma solução que consiste na utilização de um contentor de objetos referenciados por uma chave, chave essa que será um tipo primitivo. O facto de a chave ser um </w:t>
+        <w:t xml:space="preserve"> tem alguns mecanismos para facilitar a comunicação entre activities, nomeadamente </w:t>
+      </w:r>
+      <w:proofErr w:type="gramStart"/>
+      <w:r>
+        <w:t>a</w:t>
+      </w:r>
+      <w:proofErr w:type="gramEnd"/>
+      <w:r>
+        <w:t xml:space="preserve"> possibilidade de serialização de instâncias de tipos primitivos. A serialização de um tipo complexo não é aconselhada neste tipo de plataformas pelas suas características físicas, portanto desenhou-se uma solução que consiste na utilização de um contentor de objetos referenciados por uma chave, chave essa que será um tipo primitivo. O facto de a chave ser um </w:t>
       </w:r>
       <w:r>
         <w:t>tipo</w:t>
@@ -2303,36 +2363,32 @@
       <w:r>
         <w:t xml:space="preserve"> para "parametrizar" uma </w:t>
       </w:r>
-      <w:proofErr w:type="spellStart"/>
       <w:r>
         <w:rPr>
           <w:i/>
         </w:rPr>
         <w:t>activity</w:t>
       </w:r>
-      <w:proofErr w:type="spellEnd"/>
       <w:r>
         <w:t xml:space="preserve"> com informação, nomeadamente o método </w:t>
       </w:r>
-      <w:proofErr w:type="spellStart"/>
+      <w:proofErr w:type="gramStart"/>
       <w:r>
         <w:rPr>
           <w:i/>
         </w:rPr>
         <w:t>putExtra</w:t>
       </w:r>
-      <w:proofErr w:type="spellEnd"/>
+      <w:proofErr w:type="gramEnd"/>
       <w:r>
         <w:t xml:space="preserve"> da classe </w:t>
       </w:r>
-      <w:proofErr w:type="spellStart"/>
       <w:r>
         <w:rPr>
           <w:i/>
         </w:rPr>
         <w:t>Intent</w:t>
       </w:r>
-      <w:proofErr w:type="spellEnd"/>
       <w:r>
         <w:t xml:space="preserve">. </w:t>
       </w:r>
@@ -2353,14 +2409,14 @@
       <w:r>
         <w:t xml:space="preserve">. Uma instancia estática do contentor foi criada na classe </w:t>
       </w:r>
-      <w:proofErr w:type="spellStart"/>
+      <w:proofErr w:type="gramStart"/>
       <w:r>
         <w:rPr>
           <w:i/>
         </w:rPr>
         <w:t>BaseActivity</w:t>
       </w:r>
-      <w:proofErr w:type="spellEnd"/>
+      <w:proofErr w:type="gramEnd"/>
       <w:r>
         <w:rPr>
           <w:i/>
@@ -2444,7 +2500,7 @@
       <w:r>
         <w:rPr>
           <w:noProof/>
-          <w:lang w:val="en-US"/>
+          <w:lang w:eastAsia="pt-PT"/>
         </w:rPr>
         <w:drawing>
           <wp:inline distT="0" distB="0" distL="0" distR="0">
@@ -2464,7 +2520,7 @@
                     </pic:cNvPicPr>
                   </pic:nvPicPr>
                   <pic:blipFill>
-                    <a:blip r:embed="rId10" cstate="print"/>
+                    <a:blip r:embed="rId11" cstate="print"/>
                     <a:srcRect/>
                     <a:stretch>
                       <a:fillRect/>
@@ -2498,27 +2554,40 @@
         <w:pStyle w:val="Legenda"/>
         <w:jc w:val="center"/>
       </w:pPr>
-      <w:bookmarkStart w:id="9" w:name="_Ref322363546"/>
+      <w:bookmarkStart w:id="8" w:name="_Ref322363546"/>
       <w:r>
         <w:t xml:space="preserve">Figura </w:t>
       </w:r>
-      <w:fldSimple w:instr=" SEQ Figura \* ARABIC ">
-        <w:r>
-          <w:rPr>
-            <w:noProof/>
-          </w:rPr>
-          <w:t>4</w:t>
-        </w:r>
-      </w:fldSimple>
-      <w:bookmarkEnd w:id="9"/>
+      <w:r>
+        <w:fldChar w:fldCharType="begin"/>
+      </w:r>
+      <w:r>
+        <w:instrText xml:space="preserve"> SEQ Figura \* ARABIC </w:instrText>
+      </w:r>
+      <w:r>
+        <w:fldChar w:fldCharType="separate"/>
+      </w:r>
+      <w:r>
+        <w:rPr>
+          <w:noProof/>
+        </w:rPr>
+        <w:t>4</w:t>
+      </w:r>
+      <w:r>
+        <w:rPr>
+          <w:noProof/>
+        </w:rPr>
+        <w:fldChar w:fldCharType="end"/>
+      </w:r>
+      <w:bookmarkEnd w:id="8"/>
       <w:r>
         <w:t xml:space="preserve"> - Diagrama da classe </w:t>
       </w:r>
-      <w:proofErr w:type="spellStart"/>
+      <w:proofErr w:type="gramStart"/>
       <w:r>
         <w:t>NavigationMessenger</w:t>
       </w:r>
-      <w:proofErr w:type="spellEnd"/>
+      <w:proofErr w:type="gramEnd"/>
       <w:r>
         <w:t>.</w:t>
       </w:r>
@@ -2528,40 +2597,74 @@
         <w:tab/>
       </w:r>
       <w:r>
-        <w:t xml:space="preserve">Na implementação da classe foi tido em conta o tempo de vida dos objetos, já que se uma instancia estática desta classe tiver qualquer referencia para um objeto este "só" irá ser "colhido" pelo </w:t>
-      </w:r>
-      <w:proofErr w:type="spellStart"/>
+        <w:t xml:space="preserve">Na </w:t>
+      </w:r>
+      <w:proofErr w:type="gramStart"/>
+      <w:r>
+        <w:t>implementação</w:t>
+      </w:r>
+      <w:proofErr w:type="gramEnd"/>
+      <w:r>
+        <w:t xml:space="preserve"> da classe foi tido em conta o tempo de vida dos objetos, já que se uma instancia estática desta classe </w:t>
+      </w:r>
+      <w:r>
+        <w:t>es</w:t>
+      </w:r>
+      <w:r>
+        <w:t>tiver qua</w:t>
+      </w:r>
+      <w:r>
+        <w:t>lquer referê</w:t>
+      </w:r>
+      <w:r>
+        <w:t>ncia para um objeto este "só" irá ser "</w:t>
+      </w:r>
+      <w:r>
+        <w:t>re</w:t>
+      </w:r>
+      <w:r>
+        <w:t xml:space="preserve">colhido" pelo </w:t>
+      </w:r>
       <w:r>
         <w:rPr>
           <w:i/>
         </w:rPr>
         <w:t>garbage</w:t>
       </w:r>
-      <w:proofErr w:type="spellEnd"/>
       <w:r>
         <w:t xml:space="preserve"> </w:t>
       </w:r>
-      <w:proofErr w:type="spellStart"/>
       <w:r>
         <w:rPr>
           <w:i/>
         </w:rPr>
         <w:t>collector</w:t>
       </w:r>
-      <w:proofErr w:type="spellEnd"/>
       <w:r>
         <w:t xml:space="preserve"> quando a aplicação terminar. Por isso a estrutura de dados utilizada uma </w:t>
       </w:r>
-      <w:proofErr w:type="spellStart"/>
+      <w:proofErr w:type="gramStart"/>
       <w:r>
         <w:rPr>
           <w:i/>
         </w:rPr>
         <w:t>WeakReference</w:t>
       </w:r>
-      <w:proofErr w:type="spellEnd"/>
-      <w:r>
-        <w:t xml:space="preserve">, permitindo a plataforma "colher" o objeto quando não existir mais referencias para este.  </w:t>
+      <w:proofErr w:type="gramEnd"/>
+      <w:r>
+        <w:t>, permitindo a plataforma "</w:t>
+      </w:r>
+      <w:r>
+        <w:t>re</w:t>
+      </w:r>
+      <w:r>
+        <w:t>colher" o objet</w:t>
+      </w:r>
+      <w:r>
+        <w:t>o quando não existir mais referê</w:t>
+      </w:r>
+      <w:r>
+        <w:t xml:space="preserve">ncias para este.  </w:t>
       </w:r>
     </w:p>
     <w:p>
@@ -2569,34 +2672,29 @@
         <w:tab/>
       </w:r>
       <w:r>
-        <w:t xml:space="preserve">A justificação da utilização deste contentor aos outros mecanismos que a plataforma android contém para passar objetos complexos entre activities deve-se a questões de </w:t>
-      </w:r>
-      <w:proofErr w:type="spellStart"/>
-      <w:r>
-        <w:t>eficiencia</w:t>
-      </w:r>
-      <w:proofErr w:type="spellEnd"/>
-      <w:r>
-        <w:t xml:space="preserve"> e </w:t>
+        <w:t xml:space="preserve">A justificação da utilização deste contentor aos outros mecanismos que a plataforma android contém para passar objetos complexos entre activities deve-se a questões de eficiencia e </w:t>
       </w:r>
       <w:r>
         <w:lastRenderedPageBreak/>
         <w:t>de aplicabilidade neste projeto. Uma soluç</w:t>
       </w:r>
       <w:r>
-        <w:t>ão poderia ser utilizar classes que implementam</w:t>
-      </w:r>
+        <w:t xml:space="preserve">ão poderia ser utilizar classes que </w:t>
+      </w:r>
+      <w:proofErr w:type="gramStart"/>
+      <w:r>
+        <w:t>implementam</w:t>
+      </w:r>
+      <w:proofErr w:type="gramEnd"/>
       <w:r>
         <w:t xml:space="preserve"> </w:t>
       </w:r>
-      <w:proofErr w:type="spellStart"/>
       <w:r>
         <w:rPr>
           <w:i/>
         </w:rPr>
         <w:t>Parcelable</w:t>
       </w:r>
-      <w:proofErr w:type="spellEnd"/>
       <w:r>
         <w:t xml:space="preserve">, criadas para suportar a passagem de objetos complexos entre activities (nomeadamente entre processos). </w:t>
       </w:r>
@@ -2606,49 +2704,52 @@
       <w:r>
         <w:t xml:space="preserve">esta aplicação todas as activities se executam dentro do mesmo processo sendo o </w:t>
       </w:r>
-      <w:proofErr w:type="spellStart"/>
       <w:r>
         <w:rPr>
           <w:i/>
         </w:rPr>
         <w:t>overhead</w:t>
       </w:r>
-      <w:proofErr w:type="spellEnd"/>
-      <w:r>
-        <w:t xml:space="preserve"> de serialização e </w:t>
-      </w:r>
-      <w:proofErr w:type="spellStart"/>
-      <w:r>
-        <w:t>deserialização</w:t>
-      </w:r>
-      <w:proofErr w:type="spellEnd"/>
-      <w:r>
-        <w:t xml:space="preserve"> uma desvantagem para a performance da aplicação. Outra razão é o incomodo de criar classes </w:t>
-      </w:r>
-      <w:proofErr w:type="spellStart"/>
+      <w:r>
+        <w:t xml:space="preserve"> de serialização e deseri</w:t>
+      </w:r>
+      <w:r>
+        <w:t>alização uma desvantagem para o desempenho</w:t>
+      </w:r>
+      <w:r>
+        <w:t xml:space="preserve"> da aplicação. Outra razão é o incomodo de criar classes </w:t>
+      </w:r>
       <w:r>
         <w:rPr>
           <w:i/>
         </w:rPr>
         <w:t>Parcelable</w:t>
       </w:r>
-      <w:proofErr w:type="spellEnd"/>
       <w:r>
         <w:t xml:space="preserve">, </w:t>
       </w:r>
       <w:r>
-        <w:t xml:space="preserve">além das regras não contratuais necessárias, a implementação da interface </w:t>
-      </w:r>
-      <w:proofErr w:type="spellStart"/>
+        <w:t xml:space="preserve">além das regras não contratuais necessárias, a </w:t>
+      </w:r>
+      <w:proofErr w:type="gramStart"/>
+      <w:r>
+        <w:t>implementação</w:t>
+      </w:r>
+      <w:proofErr w:type="gramEnd"/>
+      <w:r>
+        <w:t xml:space="preserve"> da interface </w:t>
+      </w:r>
       <w:r>
         <w:rPr>
           <w:i/>
         </w:rPr>
         <w:t>Parcelable</w:t>
       </w:r>
-      <w:proofErr w:type="spellEnd"/>
-      <w:r>
-        <w:t xml:space="preserve"> "suja" a interface publica dos objetos de domínio passados pelas activities.</w:t>
+      <w:r>
+        <w:t xml:space="preserve"> "suja" a interface pú</w:t>
+      </w:r>
+      <w:r>
+        <w:t>blica dos objetos de domínio passados pelas activities.</w:t>
       </w:r>
     </w:p>
     <w:p>
@@ -2672,27 +2773,33 @@
       <w:pPr>
         <w:pStyle w:val="Ttulo1"/>
       </w:pPr>
-      <w:bookmarkStart w:id="10" w:name="_Toc327206876"/>
+      <w:bookmarkStart w:id="9" w:name="_Toc327206876"/>
       <w:r>
         <w:lastRenderedPageBreak/>
         <w:t>Controlo</w:t>
       </w:r>
-      <w:bookmarkEnd w:id="10"/>
+      <w:bookmarkEnd w:id="9"/>
     </w:p>
     <w:p>
       <w:r>
         <w:t xml:space="preserve">A estratégia utiliza no desenvolvimento do módulo de controlo da aplicação passou por ter controlos singulares a cada funcionalidade, significando que existe um controlador para cada operação ou conjunto de operações que um dado serviço possa realizar. De forma a simplificar futuras alterações dos controladores, as suas funcionalidades são expostas através da classe </w:t>
       </w:r>
-      <w:proofErr w:type="spellStart"/>
+      <w:proofErr w:type="gramStart"/>
       <w:r>
         <w:rPr>
           <w:i/>
         </w:rPr>
         <w:t>TwitterServiceClient</w:t>
       </w:r>
-      <w:proofErr w:type="spellEnd"/>
-      <w:r>
-        <w:t xml:space="preserve">, </w:t>
+      <w:proofErr w:type="gramEnd"/>
+      <w:r>
+        <w:t>,</w:t>
+      </w:r>
+      <w:r>
+        <w:t xml:space="preserve"> mostrado na </w:t>
+      </w:r>
+      <w:r>
+        <w:t xml:space="preserve"> </w:t>
       </w:r>
       <w:r>
         <w:fldChar w:fldCharType="begin"/>
@@ -2727,7 +2834,7 @@
       <w:r>
         <w:rPr>
           <w:noProof/>
-          <w:lang w:val="en-US"/>
+          <w:lang w:eastAsia="pt-PT"/>
         </w:rPr>
         <w:drawing>
           <wp:inline distT="0" distB="0" distL="0" distR="0">
@@ -2747,7 +2854,7 @@
                     </pic:cNvPicPr>
                   </pic:nvPicPr>
                   <pic:blipFill>
-                    <a:blip r:embed="rId11" cstate="print"/>
+                    <a:blip r:embed="rId12" cstate="print"/>
                     <a:srcRect/>
                     <a:stretch>
                       <a:fillRect/>
@@ -2781,27 +2888,40 @@
         <w:pStyle w:val="Legenda"/>
         <w:jc w:val="center"/>
       </w:pPr>
-      <w:bookmarkStart w:id="11" w:name="_Ref327200017"/>
+      <w:bookmarkStart w:id="10" w:name="_Ref327200017"/>
       <w:r>
         <w:t xml:space="preserve">Figura </w:t>
       </w:r>
-      <w:fldSimple w:instr=" SEQ Figura \* ARABIC ">
-        <w:r>
-          <w:rPr>
-            <w:noProof/>
-          </w:rPr>
-          <w:t>5</w:t>
-        </w:r>
-      </w:fldSimple>
-      <w:bookmarkEnd w:id="11"/>
+      <w:r>
+        <w:fldChar w:fldCharType="begin"/>
+      </w:r>
+      <w:r>
+        <w:instrText xml:space="preserve"> SEQ Figura \* ARABIC </w:instrText>
+      </w:r>
+      <w:r>
+        <w:fldChar w:fldCharType="separate"/>
+      </w:r>
+      <w:r>
+        <w:rPr>
+          <w:noProof/>
+        </w:rPr>
+        <w:t>5</w:t>
+      </w:r>
+      <w:r>
+        <w:rPr>
+          <w:noProof/>
+        </w:rPr>
+        <w:fldChar w:fldCharType="end"/>
+      </w:r>
+      <w:bookmarkEnd w:id="10"/>
       <w:r>
         <w:t xml:space="preserve"> - Diagrama da classe </w:t>
       </w:r>
-      <w:proofErr w:type="spellStart"/>
+      <w:proofErr w:type="gramStart"/>
       <w:r>
         <w:t>TwitterServiceClient</w:t>
       </w:r>
-      <w:proofErr w:type="spellEnd"/>
+      <w:proofErr w:type="gramEnd"/>
       <w:r>
         <w:t>.</w:t>
       </w:r>
@@ -2884,25 +3004,23 @@
       <w:r>
         <w:t xml:space="preserve">De salientar que a classe </w:t>
       </w:r>
-      <w:proofErr w:type="spellStart"/>
+      <w:proofErr w:type="gramStart"/>
       <w:r>
         <w:rPr>
           <w:i/>
         </w:rPr>
         <w:t>TwitterServiceClient</w:t>
       </w:r>
-      <w:proofErr w:type="spellEnd"/>
+      <w:proofErr w:type="gramEnd"/>
       <w:r>
         <w:t xml:space="preserve"> apenas funciona como </w:t>
       </w:r>
-      <w:proofErr w:type="spellStart"/>
       <w:r>
         <w:rPr>
           <w:i/>
         </w:rPr>
         <w:t>facade</w:t>
       </w:r>
-      <w:proofErr w:type="spellEnd"/>
       <w:r>
         <w:rPr>
           <w:i/>
@@ -2910,48 +3028,30 @@
         <w:t xml:space="preserve"> </w:t>
       </w:r>
       <w:r>
-        <w:t xml:space="preserve">a operações que comuniquem de alguma forma com o </w:t>
-      </w:r>
-      <w:proofErr w:type="spellStart"/>
-      <w:r>
-        <w:t>twitter</w:t>
-      </w:r>
-      <w:proofErr w:type="spellEnd"/>
-      <w:r>
-        <w:t>/</w:t>
-      </w:r>
-      <w:proofErr w:type="spellStart"/>
-      <w:r>
-        <w:t>yamba</w:t>
-      </w:r>
-      <w:proofErr w:type="spellEnd"/>
-      <w:r>
-        <w:t>.</w:t>
+        <w:t>a operações que comuniquem de alguma forma com o twitter/yamba.</w:t>
       </w:r>
     </w:p>
     <w:p>
       <w:pPr>
         <w:pStyle w:val="Ttulo2"/>
       </w:pPr>
-      <w:bookmarkStart w:id="12" w:name="_Toc327206877"/>
+      <w:bookmarkStart w:id="11" w:name="_Toc327206877"/>
       <w:r>
         <w:lastRenderedPageBreak/>
         <w:t>Controladores</w:t>
       </w:r>
-      <w:bookmarkEnd w:id="12"/>
+      <w:bookmarkEnd w:id="11"/>
     </w:p>
     <w:p>
       <w:r>
         <w:t xml:space="preserve">As classes </w:t>
       </w:r>
-      <w:proofErr w:type="spellStart"/>
       <w:r>
         <w:rPr>
           <w:i/>
         </w:rPr>
         <w:t>controllers</w:t>
       </w:r>
-      <w:proofErr w:type="spellEnd"/>
       <w:r>
         <w:t xml:space="preserve"> </w:t>
       </w:r>
@@ -2966,38 +3066,34 @@
       <w:r>
         <w:t xml:space="preserve">As classes </w:t>
       </w:r>
-      <w:proofErr w:type="spellStart"/>
       <w:r>
         <w:rPr>
           <w:i/>
         </w:rPr>
         <w:t>controllers</w:t>
       </w:r>
-      <w:proofErr w:type="spellEnd"/>
       <w:r>
         <w:t xml:space="preserve"> são ainda responsáveis por chamar os eventos da classe </w:t>
       </w:r>
-      <w:proofErr w:type="spellStart"/>
+      <w:proofErr w:type="gramStart"/>
       <w:r>
         <w:rPr>
           <w:i/>
         </w:rPr>
         <w:t>TwitterServiceClient</w:t>
       </w:r>
-      <w:proofErr w:type="spellEnd"/>
+      <w:proofErr w:type="gramEnd"/>
       <w:r>
         <w:t xml:space="preserve"> sempre que uma </w:t>
       </w:r>
-      <w:proofErr w:type="spellStart"/>
       <w:r>
         <w:rPr>
           <w:i/>
         </w:rPr>
         <w:t>activity</w:t>
       </w:r>
-      <w:proofErr w:type="spellEnd"/>
-      <w:r>
-        <w:t xml:space="preserve"> peça explicitamente que alguma operação em concreto seja realizada ou sempre que tal faça sentido.</w:t>
+      <w:r>
+        <w:t xml:space="preserve"> peça explicitamente que alguma operação em concreto seja realizada ou sempre que faça sentido.</w:t>
       </w:r>
     </w:p>
     <w:p>
@@ -3008,12 +3104,12 @@
       <w:r>
         <w:rPr>
           <w:noProof/>
-          <w:lang w:val="en-US"/>
+          <w:lang w:eastAsia="pt-PT"/>
         </w:rPr>
         <w:drawing>
           <wp:inline distT="0" distB="0" distL="0" distR="0">
-            <wp:extent cx="5934075" cy="2867025"/>
-            <wp:effectExtent l="19050" t="0" r="9525" b="0"/>
+            <wp:extent cx="6381750" cy="3657600"/>
+            <wp:effectExtent l="0" t="0" r="0" b="0"/>
             <wp:docPr id="13" name="Imagem 8" descr="D:\FAC\LEIC\PDM\Trabalhos\working-copy\docs\trab3\pics\controllers.png"/>
             <wp:cNvGraphicFramePr>
               <a:graphicFrameLocks xmlns:a="http://schemas.openxmlformats.org/drawingml/2006/main" noChangeAspect="1"/>
@@ -3028,7 +3124,7 @@
                     </pic:cNvPicPr>
                   </pic:nvPicPr>
                   <pic:blipFill>
-                    <a:blip r:embed="rId12" cstate="print"/>
+                    <a:blip r:embed="rId13" cstate="print"/>
                     <a:srcRect/>
                     <a:stretch>
                       <a:fillRect/>
@@ -3037,7 +3133,7 @@
                   <pic:spPr bwMode="auto">
                     <a:xfrm>
                       <a:off x="0" y="0"/>
-                      <a:ext cx="5934075" cy="2867025"/>
+                      <a:ext cx="6382204" cy="3657860"/>
                     </a:xfrm>
                     <a:prstGeom prst="rect">
                       <a:avLst/>
@@ -3062,21 +3158,220 @@
         <w:pStyle w:val="Legenda"/>
         <w:jc w:val="center"/>
       </w:pPr>
-      <w:bookmarkStart w:id="13" w:name="_Ref327201740"/>
+      <w:bookmarkStart w:id="12" w:name="_Ref327201740"/>
       <w:r>
         <w:t xml:space="preserve">Figura </w:t>
       </w:r>
-      <w:fldSimple w:instr=" SEQ Figura \* ARABIC ">
-        <w:r>
-          <w:rPr>
-            <w:noProof/>
-          </w:rPr>
-          <w:t>6</w:t>
-        </w:r>
-      </w:fldSimple>
+      <w:r>
+        <w:fldChar w:fldCharType="begin"/>
+      </w:r>
+      <w:r>
+        <w:instrText xml:space="preserve"> SEQ Figura \* ARABIC </w:instrText>
+      </w:r>
+      <w:r>
+        <w:fldChar w:fldCharType="separate"/>
+      </w:r>
+      <w:r>
+        <w:rPr>
+          <w:noProof/>
+        </w:rPr>
+        <w:t>6</w:t>
+      </w:r>
+      <w:r>
+        <w:rPr>
+          <w:noProof/>
+        </w:rPr>
+        <w:fldChar w:fldCharType="end"/>
+      </w:r>
+      <w:bookmarkEnd w:id="12"/>
+      <w:r>
+        <w:t xml:space="preserve"> - Diagrama de classes dos controladores.</w:t>
+      </w:r>
+    </w:p>
+    <w:p>
+      <w:r>
+        <w:t xml:space="preserve">Na </w:t>
+      </w:r>
+      <w:r>
+        <w:fldChar w:fldCharType="begin"/>
+      </w:r>
+      <w:r>
+        <w:instrText xml:space="preserve"> REF _Ref327201740 \h </w:instrText>
+      </w:r>
+      <w:r>
+        <w:fldChar w:fldCharType="separate"/>
+      </w:r>
+      <w:r>
+        <w:t xml:space="preserve">Figura </w:t>
+      </w:r>
+      <w:r>
+        <w:rPr>
+          <w:noProof/>
+        </w:rPr>
+        <w:t>6</w:t>
+      </w:r>
+      <w:r>
+        <w:fldChar w:fldCharType="end"/>
+      </w:r>
+      <w:r>
+        <w:t xml:space="preserve"> </w:t>
+      </w:r>
+      <w:proofErr w:type="gramStart"/>
+      <w:r>
+        <w:t>ilustra</w:t>
+      </w:r>
+      <w:proofErr w:type="gramEnd"/>
+      <w:r>
+        <w:t xml:space="preserve"> os três </w:t>
+      </w:r>
+      <w:r>
+        <w:rPr>
+          <w:i/>
+        </w:rPr>
+        <w:t>controllers</w:t>
+      </w:r>
+      <w:r>
+        <w:t xml:space="preserve"> criados para gerir os três serviços que a aplica</w:t>
+      </w:r>
+      <w:r>
+        <w:t xml:space="preserve">ção contém. Todos eles são </w:t>
+      </w:r>
+      <w:r>
+        <w:rPr>
+          <w:i/>
+        </w:rPr>
+        <w:t>bounded services</w:t>
+      </w:r>
+      <w:r>
+        <w:t>,</w:t>
+      </w:r>
+      <w:r>
+        <w:t xml:space="preserve"> devido à necessidade de comunicação de pedido e resposta entre os </w:t>
+      </w:r>
+      <w:r>
+        <w:rPr>
+          <w:i/>
+        </w:rPr>
+        <w:t>controllers</w:t>
+      </w:r>
+      <w:r>
+        <w:t xml:space="preserve"> e os serviços.</w:t>
+      </w:r>
+      <w:r>
+        <w:t xml:space="preserve"> </w:t>
+      </w:r>
+    </w:p>
+    <w:p>
+      <w:pPr>
+        <w:pStyle w:val="Ttulo3"/>
+      </w:pPr>
+      <w:bookmarkStart w:id="13" w:name="_Toc327206878"/>
+      <w:r>
+        <w:t xml:space="preserve">Bounded </w:t>
+      </w:r>
+      <w:r>
+        <w:t xml:space="preserve">services </w:t>
+      </w:r>
+      <w:r>
+        <w:t>clients</w:t>
+      </w:r>
       <w:bookmarkEnd w:id="13"/>
-      <w:r>
-        <w:t xml:space="preserve"> - Diagrama de classes dos controladores.</w:t>
+    </w:p>
+    <w:p>
+      <w:r>
+        <w:t xml:space="preserve">Como referido todos os serviços são </w:t>
+      </w:r>
+      <w:r>
+        <w:rPr>
+          <w:i/>
+        </w:rPr>
+        <w:t>bounded</w:t>
+      </w:r>
+      <w:r>
+        <w:t xml:space="preserve"> </w:t>
+      </w:r>
+      <w:r>
+        <w:rPr>
+          <w:i/>
+        </w:rPr>
+        <w:t>services</w:t>
+      </w:r>
+      <w:r>
+        <w:t xml:space="preserve"> logo é necessário fazer a gestão dos pedidos e resposta destes. Os </w:t>
+      </w:r>
+      <w:r>
+        <w:rPr>
+          <w:i/>
+        </w:rPr>
+        <w:t>controllers</w:t>
+      </w:r>
+      <w:r>
+        <w:t xml:space="preserve"> são responsáveis por garantir que os eventos declarados </w:t>
+      </w:r>
+      <w:r>
+        <w:lastRenderedPageBreak/>
+        <w:t xml:space="preserve">em </w:t>
+      </w:r>
+      <w:proofErr w:type="gramStart"/>
+      <w:r>
+        <w:rPr>
+          <w:i/>
+        </w:rPr>
+        <w:t>TwitterServiceClient</w:t>
+      </w:r>
+      <w:proofErr w:type="gramEnd"/>
+      <w:r>
+        <w:t xml:space="preserve"> são executados no contexto da </w:t>
+      </w:r>
+      <w:r>
+        <w:rPr>
+          <w:i/>
+        </w:rPr>
+        <w:t>thread main</w:t>
+      </w:r>
+      <w:r>
+        <w:t>, bem como de notificar qualquer erro que ocorra no pedido realizado ao serviço.</w:t>
+      </w:r>
+    </w:p>
+    <w:p>
+      <w:r>
+        <w:t xml:space="preserve">A gestão do tempo de vida da conexão ao serviço também é responsabilidade dos </w:t>
+      </w:r>
+      <w:r>
+        <w:rPr>
+          <w:i/>
+        </w:rPr>
+        <w:t>controllers</w:t>
+      </w:r>
+      <w:r>
+        <w:t xml:space="preserve">. Uma vez que os </w:t>
+      </w:r>
+      <w:r>
+        <w:rPr>
+          <w:i/>
+        </w:rPr>
+        <w:t>controllers</w:t>
+      </w:r>
+      <w:r>
+        <w:t xml:space="preserve"> não comunicam diretamente com as activities (nem as activities com os </w:t>
+      </w:r>
+      <w:r>
+        <w:rPr>
+          <w:i/>
+        </w:rPr>
+        <w:t>controllers</w:t>
+      </w:r>
+      <w:r>
+        <w:t xml:space="preserve">) a gestão de tempo de vida das conexões aos serviços são controladas pela existência de um </w:t>
+      </w:r>
+      <w:r>
+        <w:rPr>
+          <w:i/>
+        </w:rPr>
+        <w:t>handler</w:t>
+      </w:r>
+      <w:r>
+        <w:t xml:space="preserve"> para o evento alvo de dada operação. </w:t>
       </w:r>
     </w:p>
     <w:p>
@@ -3087,7 +3382,7 @@
         <w:fldChar w:fldCharType="begin"/>
       </w:r>
       <w:r>
-        <w:instrText xml:space="preserve"> REF _Ref327201740 \h </w:instrText>
+        <w:instrText xml:space="preserve"> REF _Ref327203560 \h </w:instrText>
       </w:r>
       <w:r>
         <w:fldChar w:fldCharType="separate"/>
@@ -3099,453 +3394,184 @@
         <w:rPr>
           <w:noProof/>
         </w:rPr>
-        <w:t>6</w:t>
+        <w:t>2</w:t>
       </w:r>
       <w:r>
         <w:fldChar w:fldCharType="end"/>
       </w:r>
       <w:r>
-        <w:t xml:space="preserve"> encontram-se os três </w:t>
-      </w:r>
-      <w:proofErr w:type="spellStart"/>
+        <w:t xml:space="preserve"> está ilustrada a interface de um evento, existe um mét</w:t>
+      </w:r>
+      <w:r>
+        <w:t>odo que permite o registo de um</w:t>
+      </w:r>
+      <w:r>
+        <w:t xml:space="preserve"> </w:t>
+      </w:r>
+      <w:r>
+        <w:rPr>
+          <w:i/>
+        </w:rPr>
+        <w:t>handler</w:t>
+      </w:r>
+      <w:r>
+        <w:t xml:space="preserve"> que irá ser invocado quando o evento for </w:t>
+      </w:r>
+      <w:r>
+        <w:t>configurado</w:t>
+      </w:r>
+      <w:r>
+        <w:t xml:space="preserve"> com um </w:t>
+      </w:r>
+      <w:r>
+        <w:rPr>
+          <w:i/>
+        </w:rPr>
+        <w:t>handler</w:t>
+      </w:r>
+      <w:r>
+        <w:t xml:space="preserve"> ou esse mesmo for retirado. Através deste mecanismo e com o com</w:t>
+      </w:r>
+      <w:r>
+        <w:t xml:space="preserve">promisso que as activities irão retirar o </w:t>
+      </w:r>
+      <w:r>
+        <w:rPr>
+          <w:i/>
+        </w:rPr>
+        <w:t>handle</w:t>
+      </w:r>
+      <w:r>
+        <w:rPr>
+          <w:i/>
+        </w:rPr>
+        <w:t>r</w:t>
+      </w:r>
+      <w:r>
+        <w:t xml:space="preserve"> de </w:t>
+      </w:r>
+      <w:r>
+        <w:rPr>
+          <w:i/>
+        </w:rPr>
+        <w:t>callback</w:t>
+      </w:r>
+      <w:r>
+        <w:t xml:space="preserve"> quando já não tiverem interessadas em receber respostas assíncronas da infraestrutura é possível fazer </w:t>
+      </w:r>
+      <w:r>
+        <w:rPr>
+          <w:i/>
+        </w:rPr>
+        <w:t>unbind</w:t>
+      </w:r>
+      <w:r>
+        <w:t xml:space="preserve"> da conexão do serviço libertando eventualmente os seus recursos.</w:t>
+      </w:r>
+    </w:p>
+    <w:p>
+      <w:pPr>
+        <w:pStyle w:val="Ttulo3"/>
+      </w:pPr>
+      <w:bookmarkStart w:id="14" w:name="_Toc327206879"/>
+      <w:proofErr w:type="gramStart"/>
+      <w:r>
+        <w:t>TimelineServiceController</w:t>
+      </w:r>
+      <w:bookmarkEnd w:id="14"/>
+      <w:proofErr w:type="gramEnd"/>
+    </w:p>
+    <w:p/>
+    <w:p>
+      <w:r>
+        <w:t xml:space="preserve">Ao contrário dos outros dois </w:t>
+      </w:r>
       <w:r>
         <w:rPr>
           <w:i/>
         </w:rPr>
         <w:t>controllers</w:t>
       </w:r>
-      <w:proofErr w:type="spellEnd"/>
-      <w:r>
-        <w:t xml:space="preserve"> criados para gerir os três serviços que a aplicação contém. Todos eles são pelo menos </w:t>
-      </w:r>
-      <w:proofErr w:type="spellStart"/>
-      <w:r>
-        <w:rPr>
-          <w:i/>
-        </w:rPr>
-        <w:t>bounded</w:t>
-      </w:r>
-      <w:proofErr w:type="spellEnd"/>
-      <w:r>
-        <w:rPr>
-          <w:i/>
-        </w:rPr>
-        <w:t xml:space="preserve"> </w:t>
-      </w:r>
-      <w:proofErr w:type="spellStart"/>
-      <w:r>
-        <w:rPr>
-          <w:i/>
-        </w:rPr>
-        <w:t>services</w:t>
-      </w:r>
-      <w:proofErr w:type="spellEnd"/>
-      <w:r>
+      <w:r>
+        <w:t xml:space="preserve">, o </w:t>
+      </w:r>
+      <w:proofErr w:type="gramStart"/>
+      <w:r>
+        <w:rPr>
+          <w:i/>
+        </w:rPr>
+        <w:t>TimelineServiceController</w:t>
+      </w:r>
+      <w:proofErr w:type="gramEnd"/>
+      <w:r>
+        <w:t xml:space="preserve"> recebe notificações assíncronas de outro local, do </w:t>
+      </w:r>
+      <w:r>
+        <w:rPr>
+          <w:i/>
+        </w:rPr>
+        <w:t>Content Provider</w:t>
+      </w:r>
+      <w:r>
+        <w:t xml:space="preserve"> de Status. A necessidade de ser um </w:t>
+      </w:r>
+      <w:r>
+        <w:rPr>
+          <w:i/>
+        </w:rPr>
+        <w:t>observer</w:t>
+      </w:r>
+      <w:r>
+        <w:t xml:space="preserve"> deve-se ao facto de o serviço de </w:t>
+      </w:r>
+      <w:r>
+        <w:rPr>
+          <w:i/>
+        </w:rPr>
+        <w:t>Timeline</w:t>
+      </w:r>
+      <w:r>
+        <w:t xml:space="preserve"> ser igualmente um </w:t>
+      </w:r>
+      <w:r>
+        <w:rPr>
+          <w:i/>
+        </w:rPr>
+        <w:t>started service</w:t>
+      </w:r>
+      <w:r>
+        <w:t xml:space="preserve"> (para a invocação periódica). Ao ser </w:t>
+      </w:r>
+      <w:r>
+        <w:rPr>
+          <w:i/>
+        </w:rPr>
+        <w:t>observer</w:t>
+      </w:r>
+      <w:r>
+        <w:rPr>
+          <w:i/>
+        </w:rPr>
         <w:t>,</w:t>
       </w:r>
       <w:r>
-        <w:t xml:space="preserve"> devido à necessidade de comunicação de pedido e resposta entre os </w:t>
-      </w:r>
-      <w:proofErr w:type="spellStart"/>
-      <w:r>
-        <w:rPr>
-          <w:i/>
-        </w:rPr>
-        <w:t>controllers</w:t>
-      </w:r>
-      <w:proofErr w:type="spellEnd"/>
-      <w:r>
-        <w:t xml:space="preserve"> e os serviços.</w:t>
-      </w:r>
-      <w:r>
-        <w:t xml:space="preserve"> </w:t>
-      </w:r>
-    </w:p>
-    <w:p>
-      <w:pPr>
-        <w:pStyle w:val="Ttulo3"/>
-      </w:pPr>
-      <w:bookmarkStart w:id="14" w:name="_Toc327206878"/>
-      <w:proofErr w:type="spellStart"/>
-      <w:r>
-        <w:t>Bounded</w:t>
-      </w:r>
-      <w:proofErr w:type="spellEnd"/>
-      <w:r>
-        <w:t xml:space="preserve"> </w:t>
-      </w:r>
-      <w:proofErr w:type="spellStart"/>
-      <w:r>
-        <w:t>services</w:t>
-      </w:r>
-      <w:proofErr w:type="spellEnd"/>
-      <w:r>
-        <w:t xml:space="preserve"> </w:t>
-      </w:r>
-      <w:proofErr w:type="spellStart"/>
-      <w:r>
-        <w:t>clients</w:t>
-      </w:r>
-      <w:bookmarkEnd w:id="14"/>
-      <w:proofErr w:type="spellEnd"/>
-    </w:p>
-    <w:p>
-      <w:r>
-        <w:t xml:space="preserve">Como referido todos os serviços são </w:t>
-      </w:r>
-      <w:proofErr w:type="spellStart"/>
-      <w:r>
-        <w:rPr>
-          <w:i/>
-        </w:rPr>
-        <w:t>bounded</w:t>
-      </w:r>
-      <w:proofErr w:type="spellEnd"/>
-      <w:r>
-        <w:t xml:space="preserve"> </w:t>
-      </w:r>
-      <w:proofErr w:type="spellStart"/>
-      <w:r>
-        <w:rPr>
-          <w:i/>
-        </w:rPr>
-        <w:t>services</w:t>
-      </w:r>
-      <w:proofErr w:type="spellEnd"/>
-      <w:r>
-        <w:t xml:space="preserve"> logo é necessário fazer a gestão dos pedidos e resposta destes. Os </w:t>
-      </w:r>
-      <w:proofErr w:type="spellStart"/>
-      <w:r>
-        <w:rPr>
-          <w:i/>
-        </w:rPr>
-        <w:t>controllers</w:t>
-      </w:r>
-      <w:proofErr w:type="spellEnd"/>
-      <w:r>
-        <w:t xml:space="preserve"> são responsáveis por garantir que os eventos declarados em </w:t>
-      </w:r>
-      <w:proofErr w:type="spellStart"/>
-      <w:r>
-        <w:rPr>
-          <w:i/>
-        </w:rPr>
-        <w:t>TwitterServiceClient</w:t>
-      </w:r>
-      <w:proofErr w:type="spellEnd"/>
-      <w:r>
-        <w:t xml:space="preserve"> são executados no contexto da </w:t>
-      </w:r>
-      <w:proofErr w:type="spellStart"/>
-      <w:r>
-        <w:rPr>
-          <w:i/>
-        </w:rPr>
-        <w:t>thread</w:t>
-      </w:r>
-      <w:proofErr w:type="spellEnd"/>
-      <w:r>
-        <w:rPr>
-          <w:i/>
-        </w:rPr>
-        <w:t xml:space="preserve"> </w:t>
-      </w:r>
-      <w:proofErr w:type="spellStart"/>
-      <w:r>
-        <w:rPr>
-          <w:i/>
-        </w:rPr>
-        <w:t>main</w:t>
-      </w:r>
-      <w:proofErr w:type="spellEnd"/>
-      <w:r>
-        <w:t>, bem como de notificar qualquer erro que ocorra no pedido realizado ao serviço.</w:t>
-      </w:r>
-    </w:p>
-    <w:p>
-      <w:r>
-        <w:lastRenderedPageBreak/>
-        <w:t xml:space="preserve">A gestão do tempo de vida da conexão ao serviço também é responsabilidade dos </w:t>
-      </w:r>
-      <w:proofErr w:type="spellStart"/>
-      <w:r>
-        <w:rPr>
-          <w:i/>
-        </w:rPr>
-        <w:t>controllers</w:t>
-      </w:r>
-      <w:proofErr w:type="spellEnd"/>
-      <w:r>
-        <w:t xml:space="preserve">. Uma vez que os </w:t>
-      </w:r>
-      <w:proofErr w:type="spellStart"/>
-      <w:r>
-        <w:rPr>
-          <w:i/>
-        </w:rPr>
-        <w:t>controllers</w:t>
-      </w:r>
-      <w:proofErr w:type="spellEnd"/>
-      <w:r>
-        <w:t xml:space="preserve"> não comunicam diretamente com as activities (nem as activities com os </w:t>
-      </w:r>
-      <w:proofErr w:type="spellStart"/>
-      <w:r>
-        <w:rPr>
-          <w:i/>
-        </w:rPr>
-        <w:t>controllers</w:t>
-      </w:r>
-      <w:proofErr w:type="spellEnd"/>
-      <w:r>
-        <w:t xml:space="preserve">) a gestão de tempo de vida das conexões aos serviços são controladas pela existência de um </w:t>
-      </w:r>
-      <w:proofErr w:type="spellStart"/>
-      <w:r>
-        <w:rPr>
-          <w:i/>
-        </w:rPr>
-        <w:t>handler</w:t>
-      </w:r>
-      <w:proofErr w:type="spellEnd"/>
-      <w:r>
-        <w:t xml:space="preserve"> para o evento alvo de dada operação. </w:t>
-      </w:r>
-    </w:p>
-    <w:p>
-      <w:r>
-        <w:t xml:space="preserve">Na </w:t>
-      </w:r>
-      <w:r>
-        <w:fldChar w:fldCharType="begin"/>
-      </w:r>
-      <w:r>
-        <w:instrText xml:space="preserve"> REF _Ref327203560 \h </w:instrText>
-      </w:r>
-      <w:r>
-        <w:fldChar w:fldCharType="separate"/>
-      </w:r>
-      <w:r>
-        <w:t xml:space="preserve">Figura </w:t>
-      </w:r>
-      <w:r>
-        <w:rPr>
-          <w:noProof/>
-        </w:rPr>
-        <w:t>2</w:t>
-      </w:r>
-      <w:r>
-        <w:fldChar w:fldCharType="end"/>
-      </w:r>
-      <w:r>
-        <w:t xml:space="preserve"> está ilustrada a interface de um evento, existe um método que permite o registo de uma </w:t>
-      </w:r>
-      <w:proofErr w:type="spellStart"/>
-      <w:r>
-        <w:rPr>
-          <w:i/>
-        </w:rPr>
-        <w:t>handler</w:t>
-      </w:r>
-      <w:proofErr w:type="spellEnd"/>
-      <w:r>
-        <w:t xml:space="preserve"> que irá ser invocado quando o evento for configura com um </w:t>
-      </w:r>
-      <w:proofErr w:type="spellStart"/>
-      <w:r>
-        <w:rPr>
-          <w:i/>
-        </w:rPr>
-        <w:t>handler</w:t>
-      </w:r>
-      <w:proofErr w:type="spellEnd"/>
-      <w:r>
-        <w:t xml:space="preserve"> ou esse mesmo for retirado. Através deste mecanismo e com o com</w:t>
-      </w:r>
-      <w:r>
-        <w:t xml:space="preserve">promisso que as activities irão retirar o </w:t>
-      </w:r>
-      <w:proofErr w:type="spellStart"/>
-      <w:r>
-        <w:rPr>
-          <w:i/>
-        </w:rPr>
-        <w:t>handle</w:t>
-      </w:r>
-      <w:r>
-        <w:rPr>
-          <w:i/>
-        </w:rPr>
-        <w:t>r</w:t>
-      </w:r>
-      <w:proofErr w:type="spellEnd"/>
-      <w:r>
-        <w:t xml:space="preserve"> de </w:t>
-      </w:r>
-      <w:proofErr w:type="spellStart"/>
-      <w:r>
-        <w:rPr>
-          <w:i/>
-        </w:rPr>
-        <w:t>callback</w:t>
-      </w:r>
-      <w:proofErr w:type="spellEnd"/>
-      <w:r>
-        <w:t xml:space="preserve"> quando já não tiverem interessadas em receber respostas assíncronas da infraestrutura é possível fazer </w:t>
-      </w:r>
-      <w:proofErr w:type="spellStart"/>
-      <w:r>
-        <w:rPr>
-          <w:i/>
-        </w:rPr>
-        <w:t>unbind</w:t>
-      </w:r>
-      <w:proofErr w:type="spellEnd"/>
-      <w:r>
-        <w:t xml:space="preserve"> da conexão do serviço libertando eventualmente os seus recursos.</w:t>
-      </w:r>
-    </w:p>
-    <w:p>
-      <w:pPr>
-        <w:pStyle w:val="Ttulo3"/>
-      </w:pPr>
-      <w:bookmarkStart w:id="15" w:name="_Toc327206879"/>
-      <w:proofErr w:type="spellStart"/>
-      <w:r>
-        <w:t>TimelineServiceController</w:t>
-      </w:r>
-      <w:bookmarkEnd w:id="15"/>
-      <w:proofErr w:type="spellEnd"/>
-    </w:p>
-    <w:p>
-      <w:r>
-        <w:t xml:space="preserve">Ao contrário dos outros dois </w:t>
-      </w:r>
-      <w:proofErr w:type="spellStart"/>
-      <w:r>
-        <w:rPr>
-          <w:i/>
-        </w:rPr>
-        <w:t>controllers</w:t>
-      </w:r>
-      <w:proofErr w:type="spellEnd"/>
-      <w:r>
-        <w:t xml:space="preserve">, o </w:t>
-      </w:r>
-      <w:proofErr w:type="spellStart"/>
-      <w:r>
-        <w:rPr>
-          <w:i/>
-        </w:rPr>
-        <w:t>TimelineServiceController</w:t>
-      </w:r>
-      <w:proofErr w:type="spellEnd"/>
-      <w:r>
-        <w:t xml:space="preserve"> recebe notificações assíncronas de outro local, do </w:t>
-      </w:r>
-      <w:proofErr w:type="spellStart"/>
-      <w:r>
-        <w:rPr>
-          <w:i/>
-        </w:rPr>
-        <w:t>Content</w:t>
-      </w:r>
-      <w:proofErr w:type="spellEnd"/>
-      <w:r>
-        <w:rPr>
-          <w:i/>
-        </w:rPr>
-        <w:t xml:space="preserve"> </w:t>
-      </w:r>
-      <w:proofErr w:type="spellStart"/>
-      <w:r>
-        <w:rPr>
-          <w:i/>
-        </w:rPr>
-        <w:t>Provider</w:t>
-      </w:r>
-      <w:proofErr w:type="spellEnd"/>
-      <w:r>
-        <w:t xml:space="preserve"> de Status. A necessidade de ser um </w:t>
-      </w:r>
-      <w:proofErr w:type="spellStart"/>
-      <w:r>
-        <w:rPr>
-          <w:i/>
-        </w:rPr>
-        <w:t>observer</w:t>
-      </w:r>
-      <w:proofErr w:type="spellEnd"/>
-      <w:r>
-        <w:t xml:space="preserve"> deve-se ao facto de o serviço de </w:t>
-      </w:r>
-      <w:proofErr w:type="spellStart"/>
-      <w:r>
-        <w:rPr>
-          <w:i/>
-        </w:rPr>
-        <w:t>Timeline</w:t>
-      </w:r>
-      <w:proofErr w:type="spellEnd"/>
-      <w:r>
-        <w:t xml:space="preserve"> ser igualmente um </w:t>
-      </w:r>
-      <w:proofErr w:type="spellStart"/>
-      <w:r>
-        <w:rPr>
-          <w:i/>
-        </w:rPr>
-        <w:t>started</w:t>
-      </w:r>
-      <w:proofErr w:type="spellEnd"/>
-      <w:r>
-        <w:rPr>
-          <w:i/>
-        </w:rPr>
-        <w:t xml:space="preserve"> </w:t>
-      </w:r>
-      <w:proofErr w:type="spellStart"/>
-      <w:r>
-        <w:rPr>
-          <w:i/>
-        </w:rPr>
-        <w:t>service</w:t>
-      </w:r>
-      <w:proofErr w:type="spellEnd"/>
-      <w:r>
-        <w:t xml:space="preserve"> (para a invocação periódica). Ao ser </w:t>
-      </w:r>
-      <w:proofErr w:type="spellStart"/>
-      <w:r>
-        <w:rPr>
-          <w:i/>
-        </w:rPr>
-        <w:t>observer</w:t>
-      </w:r>
-      <w:proofErr w:type="spellEnd"/>
-      <w:r>
         <w:t xml:space="preserve"> este </w:t>
       </w:r>
-      <w:proofErr w:type="spellStart"/>
       <w:r>
         <w:rPr>
           <w:i/>
         </w:rPr>
         <w:t>controller</w:t>
       </w:r>
-      <w:proofErr w:type="spellEnd"/>
       <w:r>
         <w:t xml:space="preserve"> pode receber atualizações de status sem que uma </w:t>
       </w:r>
-      <w:proofErr w:type="spellStart"/>
       <w:r>
         <w:rPr>
           <w:i/>
         </w:rPr>
         <w:t>activity</w:t>
       </w:r>
-      <w:proofErr w:type="spellEnd"/>
       <w:r>
         <w:t xml:space="preserve"> os tenha pedido.</w:t>
       </w:r>
@@ -3561,34 +3587,22 @@
           <w:color w:val="365F91" w:themeColor="accent1" w:themeShade="BF"/>
           <w:sz w:val="28"/>
           <w:szCs w:val="28"/>
-          <w:lang w:val="en-US"/>
-        </w:rPr>
-      </w:pPr>
-      <w:r>
-        <w:rPr>
-          <w:lang w:val="en-US"/>
-        </w:rPr>
+        </w:rPr>
+      </w:pPr>
+      <w:r>
         <w:br w:type="page"/>
       </w:r>
     </w:p>
     <w:p>
       <w:pPr>
         <w:pStyle w:val="Ttulo1"/>
-        <w:rPr>
-          <w:lang w:val="en-US"/>
-        </w:rPr>
-      </w:pPr>
-      <w:bookmarkStart w:id="16" w:name="_Toc327206880"/>
-      <w:proofErr w:type="spellStart"/>
-      <w:r>
-        <w:rPr>
-          <w:lang w:val="en-US"/>
-        </w:rPr>
+      </w:pPr>
+      <w:bookmarkStart w:id="15" w:name="_Toc327206880"/>
+      <w:r>
         <w:lastRenderedPageBreak/>
         <w:t>Serviços</w:t>
       </w:r>
-      <w:bookmarkEnd w:id="16"/>
-      <w:proofErr w:type="spellEnd"/>
+      <w:bookmarkEnd w:id="15"/>
     </w:p>
     <w:p>
       <w:r>
@@ -3606,11 +3620,11 @@
           <w:numId w:val="9"/>
         </w:numPr>
       </w:pPr>
-      <w:proofErr w:type="spellStart"/>
+      <w:proofErr w:type="gramStart"/>
       <w:r>
         <w:t>UserInfoPullService</w:t>
       </w:r>
-      <w:proofErr w:type="spellEnd"/>
+      <w:proofErr w:type="gramEnd"/>
       <w:r>
         <w:t xml:space="preserve"> - serviço responsável por retornar as informações de um dado utilizador.</w:t>
       </w:r>
@@ -3623,11 +3637,11 @@
           <w:numId w:val="9"/>
         </w:numPr>
       </w:pPr>
-      <w:proofErr w:type="spellStart"/>
+      <w:proofErr w:type="gramStart"/>
       <w:r>
         <w:t>StatusUploadService</w:t>
       </w:r>
-      <w:proofErr w:type="spellEnd"/>
+      <w:proofErr w:type="gramEnd"/>
       <w:r>
         <w:t xml:space="preserve"> - responsável por</w:t>
       </w:r>
@@ -3641,15 +3655,7 @@
         </w:numPr>
       </w:pPr>
       <w:r>
-        <w:t xml:space="preserve">Realizar o </w:t>
-      </w:r>
-      <w:proofErr w:type="spellStart"/>
-      <w:r>
-        <w:t>upload</w:t>
-      </w:r>
-      <w:proofErr w:type="spellEnd"/>
-      <w:r>
-        <w:t xml:space="preserve"> de um novo </w:t>
+        <w:t xml:space="preserve">Realizar o upload de um novo </w:t>
       </w:r>
       <w:r>
         <w:rPr>
@@ -3660,14 +3666,12 @@
       <w:r>
         <w:t xml:space="preserve"> para o serviço </w:t>
       </w:r>
-      <w:proofErr w:type="spellStart"/>
       <w:r>
         <w:rPr>
           <w:i/>
         </w:rPr>
         <w:t>yamba</w:t>
       </w:r>
-      <w:proofErr w:type="spellEnd"/>
       <w:r>
         <w:t>.</w:t>
       </w:r>
@@ -3701,11 +3705,11 @@
           <w:numId w:val="9"/>
         </w:numPr>
       </w:pPr>
-      <w:proofErr w:type="spellStart"/>
+      <w:proofErr w:type="gramStart"/>
       <w:r>
         <w:t>TimelinePullService</w:t>
       </w:r>
-      <w:proofErr w:type="spellEnd"/>
+      <w:proofErr w:type="gramEnd"/>
       <w:r>
         <w:t xml:space="preserve"> - responsável por</w:t>
       </w:r>
@@ -3730,14 +3734,12 @@
       <w:r>
         <w:t xml:space="preserve"> de um utilizador do serviço </w:t>
       </w:r>
-      <w:proofErr w:type="spellStart"/>
       <w:r>
         <w:rPr>
           <w:i/>
         </w:rPr>
         <w:t>yamba</w:t>
       </w:r>
-      <w:proofErr w:type="spellEnd"/>
       <w:r>
         <w:t>.</w:t>
       </w:r>
@@ -3762,28 +3764,12 @@
       <w:r>
         <w:t xml:space="preserve"> descarregados no devido </w:t>
       </w:r>
-      <w:proofErr w:type="spellStart"/>
-      <w:r>
-        <w:rPr>
-          <w:i/>
-        </w:rPr>
-        <w:t>content</w:t>
-      </w:r>
-      <w:proofErr w:type="spellEnd"/>
-      <w:r>
-        <w:rPr>
-          <w:i/>
-        </w:rPr>
-        <w:t xml:space="preserve"> </w:t>
-      </w:r>
-      <w:proofErr w:type="spellStart"/>
-      <w:r>
-        <w:rPr>
-          <w:i/>
-        </w:rPr>
-        <w:t>provider</w:t>
-      </w:r>
-      <w:proofErr w:type="spellEnd"/>
+      <w:r>
+        <w:rPr>
+          <w:i/>
+        </w:rPr>
+        <w:t>content provider</w:t>
+      </w:r>
       <w:r>
         <w:t>.</w:t>
       </w:r>
@@ -3802,7 +3788,7 @@
           <w:color w:val="auto"/>
           <w:sz w:val="24"/>
           <w:szCs w:val="22"/>
-          <w:lang w:val="en-US"/>
+          <w:lang w:eastAsia="pt-PT"/>
         </w:rPr>
         <w:drawing>
           <wp:inline distT="0" distB="0" distL="0" distR="0">
@@ -3822,7 +3808,7 @@
                     </pic:cNvPicPr>
                   </pic:nvPicPr>
                   <pic:blipFill>
-                    <a:blip r:embed="rId13" cstate="print"/>
+                    <a:blip r:embed="rId14" cstate="print"/>
                     <a:srcRect/>
                     <a:stretch>
                       <a:fillRect/>
@@ -3856,19 +3842,32 @@
         <w:pStyle w:val="Legenda"/>
         <w:jc w:val="center"/>
       </w:pPr>
-      <w:bookmarkStart w:id="17" w:name="_Ref327205869"/>
+      <w:bookmarkStart w:id="16" w:name="_Ref327205869"/>
       <w:r>
         <w:t xml:space="preserve">Figura </w:t>
       </w:r>
-      <w:fldSimple w:instr=" SEQ Figura \* ARABIC ">
-        <w:r>
-          <w:rPr>
-            <w:noProof/>
-          </w:rPr>
-          <w:t>7</w:t>
-        </w:r>
-      </w:fldSimple>
-      <w:bookmarkEnd w:id="17"/>
+      <w:r>
+        <w:fldChar w:fldCharType="begin"/>
+      </w:r>
+      <w:r>
+        <w:instrText xml:space="preserve"> SEQ Figura \* ARABIC </w:instrText>
+      </w:r>
+      <w:r>
+        <w:fldChar w:fldCharType="separate"/>
+      </w:r>
+      <w:r>
+        <w:rPr>
+          <w:noProof/>
+        </w:rPr>
+        <w:t>7</w:t>
+      </w:r>
+      <w:r>
+        <w:rPr>
+          <w:noProof/>
+        </w:rPr>
+        <w:fldChar w:fldCharType="end"/>
+      </w:r>
+      <w:bookmarkEnd w:id="16"/>
       <w:r>
         <w:t xml:space="preserve"> - Diagrama de classes dos serviços.</w:t>
       </w:r>
@@ -3901,88 +3900,81 @@
       <w:r>
         <w:t xml:space="preserve"> ilustra os três serviços, como já referido todos eles são </w:t>
       </w:r>
-      <w:proofErr w:type="spellStart"/>
+      <w:r>
+        <w:rPr>
+          <w:i/>
+        </w:rPr>
+        <w:t>bounded services</w:t>
+      </w:r>
+      <w:proofErr w:type="gramStart"/>
+      <w:r>
+        <w:t xml:space="preserve"> mas</w:t>
+      </w:r>
+      <w:proofErr w:type="gramEnd"/>
+      <w:r>
+        <w:t xml:space="preserve"> os serviços de </w:t>
+      </w:r>
+      <w:r>
+        <w:rPr>
+          <w:i/>
+        </w:rPr>
+        <w:t>Status</w:t>
+      </w:r>
+      <w:r>
+        <w:t xml:space="preserve"> e </w:t>
+      </w:r>
+      <w:r>
+        <w:rPr>
+          <w:i/>
+        </w:rPr>
+        <w:t>Timeline</w:t>
+      </w:r>
+      <w:r>
+        <w:t xml:space="preserve"> são igualmente do tipo </w:t>
+      </w:r>
+      <w:r>
+        <w:rPr>
+          <w:i/>
+        </w:rPr>
+        <w:t>started</w:t>
+      </w:r>
+      <w:r>
+        <w:t xml:space="preserve">. </w:t>
+      </w:r>
+    </w:p>
+    <w:p>
+      <w:r>
+        <w:t xml:space="preserve">A justificação ser todos serem </w:t>
+      </w:r>
       <w:r>
         <w:rPr>
           <w:i/>
         </w:rPr>
         <w:t>bounded</w:t>
       </w:r>
-      <w:proofErr w:type="spellEnd"/>
-      <w:r>
-        <w:rPr>
-          <w:i/>
-        </w:rPr>
+      <w:r>
+        <w:t xml:space="preserve"> é pelo facto de ser necessário existir uma re</w:t>
+      </w:r>
+      <w:r>
+        <w:t>s</w:t>
+      </w:r>
+      <w:r>
+        <w:t xml:space="preserve">posta explicita do serviço quando este é realizado por uma </w:t>
+      </w:r>
+      <w:r>
+        <w:rPr>
+          <w:i/>
+        </w:rPr>
+        <w:t>activity</w:t>
+      </w:r>
+      <w:r>
+        <w:t>, de forma a que esta possa indicar ao utilizador que a operação acabou ou</w:t>
+      </w:r>
+      <w:r>
         <w:t xml:space="preserve"> </w:t>
       </w:r>
-      <w:proofErr w:type="spellStart"/>
-      <w:r>
-        <w:rPr>
-          <w:i/>
-        </w:rPr>
-        <w:t>services</w:t>
-      </w:r>
-      <w:proofErr w:type="spellEnd"/>
-      <w:r>
-        <w:t xml:space="preserve"> mas os serviços de </w:t>
-      </w:r>
-      <w:r>
-        <w:rPr>
-          <w:i/>
-        </w:rPr>
-        <w:t>Status</w:t>
-      </w:r>
-      <w:r>
-        <w:t xml:space="preserve"> e </w:t>
-      </w:r>
-      <w:proofErr w:type="spellStart"/>
-      <w:r>
-        <w:rPr>
-          <w:i/>
-        </w:rPr>
-        <w:t>Timeline</w:t>
-      </w:r>
-      <w:proofErr w:type="spellEnd"/>
-      <w:r>
-        <w:t xml:space="preserve"> são igualmente do tipo </w:t>
-      </w:r>
-      <w:proofErr w:type="spellStart"/>
-      <w:r>
-        <w:rPr>
-          <w:i/>
-        </w:rPr>
-        <w:t>started</w:t>
-      </w:r>
-      <w:proofErr w:type="spellEnd"/>
-      <w:r>
-        <w:t xml:space="preserve">. </w:t>
-      </w:r>
-    </w:p>
-    <w:p>
-      <w:r>
-        <w:t xml:space="preserve">A justificação ser todos serem </w:t>
-      </w:r>
-      <w:proofErr w:type="spellStart"/>
-      <w:r>
-        <w:rPr>
-          <w:i/>
-        </w:rPr>
-        <w:t>bounded</w:t>
-      </w:r>
-      <w:proofErr w:type="spellEnd"/>
-      <w:r>
-        <w:t xml:space="preserve"> é pelo facto de ser necessário existir uma reposta explicita do serviço quando este é realizado por uma </w:t>
-      </w:r>
-      <w:proofErr w:type="spellStart"/>
-      <w:r>
-        <w:rPr>
-          <w:i/>
-        </w:rPr>
-        <w:t>activity</w:t>
-      </w:r>
-      <w:proofErr w:type="spellEnd"/>
-      <w:r>
-        <w:t>, de forma a que esta possa indicar ao utilizador que a operação acabou ou os resultados da operação.</w:t>
+      <w:r>
+        <w:t>os resultados da operação.</w:t>
       </w:r>
     </w:p>
     <w:p>
@@ -3990,14 +3982,12 @@
         <w:lastRenderedPageBreak/>
         <w:t xml:space="preserve">Os serviços serem </w:t>
       </w:r>
-      <w:proofErr w:type="spellStart"/>
       <w:r>
         <w:rPr>
           <w:i/>
         </w:rPr>
         <w:t>started</w:t>
       </w:r>
-      <w:proofErr w:type="spellEnd"/>
       <w:r>
         <w:t xml:space="preserve"> igualmente deve-se à necessidade de algumas operações não necessitarem de retornar resposta </w:t>
       </w:r>
@@ -4010,36 +4000,32 @@
       <w:r>
         <w:t xml:space="preserve">. No caso do </w:t>
       </w:r>
-      <w:proofErr w:type="spellStart"/>
+      <w:proofErr w:type="gramStart"/>
       <w:r>
         <w:rPr>
           <w:i/>
         </w:rPr>
         <w:t>StatusUploadService</w:t>
       </w:r>
-      <w:proofErr w:type="spellEnd"/>
+      <w:proofErr w:type="gramEnd"/>
       <w:r>
         <w:t xml:space="preserve"> este é invocado quando existe conexão para possibilitar o </w:t>
       </w:r>
-      <w:proofErr w:type="spellStart"/>
       <w:r>
         <w:rPr>
           <w:i/>
         </w:rPr>
         <w:t>upload</w:t>
       </w:r>
-      <w:proofErr w:type="spellEnd"/>
       <w:r>
         <w:t xml:space="preserve"> de status realizados pelo utilizador quando a plataforma não tinha conexão. O utilizador pode não estar na </w:t>
       </w:r>
-      <w:proofErr w:type="spellStart"/>
       <w:r>
         <w:rPr>
           <w:i/>
         </w:rPr>
         <w:t>activity</w:t>
       </w:r>
-      <w:proofErr w:type="spellEnd"/>
       <w:r>
         <w:t xml:space="preserve"> de </w:t>
       </w:r>
@@ -4057,158 +4043,106 @@
       <w:r>
         <w:t xml:space="preserve">A justificação é semelhante para o caso do </w:t>
       </w:r>
-      <w:proofErr w:type="spellStart"/>
+      <w:proofErr w:type="gramStart"/>
       <w:r>
         <w:rPr>
           <w:i/>
         </w:rPr>
         <w:t>TimelinePullService</w:t>
       </w:r>
-      <w:proofErr w:type="spellEnd"/>
+      <w:proofErr w:type="gramEnd"/>
       <w:r>
         <w:t xml:space="preserve"> já que este inicia o descarregamento após notificação de um </w:t>
       </w:r>
-      <w:proofErr w:type="spellStart"/>
       <w:r>
         <w:rPr>
           <w:i/>
         </w:rPr>
         <w:t>AlarmManager</w:t>
       </w:r>
-      <w:proofErr w:type="spellEnd"/>
       <w:r>
         <w:t xml:space="preserve">, preservando-os posteriormente num </w:t>
       </w:r>
-      <w:proofErr w:type="spellStart"/>
-      <w:r>
-        <w:rPr>
-          <w:i/>
-        </w:rPr>
-        <w:t>content</w:t>
-      </w:r>
-      <w:proofErr w:type="spellEnd"/>
-      <w:r>
-        <w:rPr>
-          <w:i/>
-        </w:rPr>
-        <w:t xml:space="preserve"> </w:t>
-      </w:r>
-      <w:proofErr w:type="spellStart"/>
-      <w:r>
-        <w:rPr>
-          <w:i/>
-        </w:rPr>
-        <w:t>provider</w:t>
-      </w:r>
-      <w:proofErr w:type="spellEnd"/>
+      <w:r>
+        <w:rPr>
+          <w:i/>
+        </w:rPr>
+        <w:t>content provider</w:t>
+      </w:r>
       <w:r>
         <w:t xml:space="preserve"> implementado para o caso. Se por acaso o utilizador estiver na </w:t>
       </w:r>
-      <w:proofErr w:type="spellStart"/>
       <w:r>
         <w:rPr>
           <w:i/>
         </w:rPr>
         <w:t>activity</w:t>
       </w:r>
-      <w:proofErr w:type="spellEnd"/>
       <w:r>
         <w:t xml:space="preserve"> de </w:t>
       </w:r>
-      <w:proofErr w:type="spellStart"/>
       <w:r>
         <w:rPr>
           <w:i/>
         </w:rPr>
         <w:t>timeline</w:t>
       </w:r>
-      <w:proofErr w:type="spellEnd"/>
-      <w:r>
-        <w:t xml:space="preserve"> o </w:t>
-      </w:r>
-      <w:proofErr w:type="spellStart"/>
-      <w:r>
-        <w:t>controller</w:t>
-      </w:r>
-      <w:proofErr w:type="spellEnd"/>
-      <w:r>
-        <w:t xml:space="preserve"> deste serviço tratará de mostrar os novos status ao utilizador caso contrário apenas serão preservados em memória não volátil.</w:t>
+      <w:r>
+        <w:t xml:space="preserve"> o controller deste serviço tratará de mostrar </w:t>
+      </w:r>
+      <w:proofErr w:type="gramStart"/>
+      <w:r>
+        <w:t>os novos status ao utilizador caso contrário</w:t>
+      </w:r>
+      <w:proofErr w:type="gramEnd"/>
+      <w:r>
+        <w:t xml:space="preserve"> apenas serão preservados em memória não volátil.</w:t>
       </w:r>
     </w:p>
     <w:p>
       <w:pPr>
         <w:pStyle w:val="Ttulo2"/>
       </w:pPr>
-      <w:bookmarkStart w:id="18" w:name="_Toc327206881"/>
-      <w:proofErr w:type="spellStart"/>
-      <w:r>
-        <w:t>Content</w:t>
-      </w:r>
-      <w:proofErr w:type="spellEnd"/>
-      <w:r>
-        <w:t xml:space="preserve"> </w:t>
-      </w:r>
-      <w:proofErr w:type="spellStart"/>
-      <w:r>
-        <w:t>provider</w:t>
+      <w:bookmarkStart w:id="17" w:name="_Toc327206881"/>
+      <w:r>
+        <w:t>Content provider</w:t>
       </w:r>
       <w:r>
         <w:t>s</w:t>
       </w:r>
-      <w:bookmarkEnd w:id="18"/>
-      <w:proofErr w:type="spellEnd"/>
+      <w:bookmarkEnd w:id="17"/>
     </w:p>
     <w:p>
       <w:r>
         <w:t xml:space="preserve">Existem dois </w:t>
       </w:r>
-      <w:proofErr w:type="spellStart"/>
-      <w:r>
-        <w:rPr>
-          <w:i/>
-        </w:rPr>
-        <w:t>content</w:t>
-      </w:r>
-      <w:proofErr w:type="spellEnd"/>
-      <w:r>
-        <w:rPr>
-          <w:i/>
-        </w:rPr>
-        <w:t xml:space="preserve"> </w:t>
-      </w:r>
-      <w:proofErr w:type="spellStart"/>
-      <w:r>
-        <w:rPr>
-          <w:i/>
-        </w:rPr>
-        <w:t>providers</w:t>
-      </w:r>
-      <w:proofErr w:type="spellEnd"/>
+      <w:r>
+        <w:rPr>
+          <w:i/>
+        </w:rPr>
+        <w:t>content providers</w:t>
+      </w:r>
       <w:r>
         <w:t xml:space="preserve"> na aplicaç</w:t>
       </w:r>
       <w:r>
         <w:t xml:space="preserve">ão um para preservar os status descarregados do servidor </w:t>
       </w:r>
-      <w:proofErr w:type="spellStart"/>
       <w:r>
         <w:rPr>
           <w:i/>
         </w:rPr>
         <w:t>yamba</w:t>
       </w:r>
-      <w:proofErr w:type="spellEnd"/>
       <w:r>
         <w:t xml:space="preserve"> e outro para preservar os status que a aplicação não conseguiu realizar o seu </w:t>
       </w:r>
-      <w:proofErr w:type="spellStart"/>
       <w:r>
         <w:rPr>
           <w:i/>
         </w:rPr>
         <w:t>upload</w:t>
       </w:r>
-      <w:proofErr w:type="spellEnd"/>
       <w:r>
         <w:t xml:space="preserve">. </w:t>
       </w:r>
@@ -4217,47 +4151,29 @@
       <w:r>
         <w:t xml:space="preserve">O </w:t>
       </w:r>
-      <w:proofErr w:type="spellStart"/>
-      <w:r>
-        <w:rPr>
-          <w:i/>
-        </w:rPr>
-        <w:t>content</w:t>
-      </w:r>
-      <w:proofErr w:type="spellEnd"/>
-      <w:r>
-        <w:rPr>
-          <w:i/>
-        </w:rPr>
-        <w:t xml:space="preserve"> </w:t>
-      </w:r>
-      <w:proofErr w:type="spellStart"/>
-      <w:r>
-        <w:rPr>
-          <w:i/>
-        </w:rPr>
-        <w:t>provider</w:t>
-      </w:r>
-      <w:proofErr w:type="spellEnd"/>
+      <w:r>
+        <w:rPr>
+          <w:i/>
+        </w:rPr>
+        <w:t>content provider</w:t>
+      </w:r>
       <w:r>
         <w:t xml:space="preserve"> da </w:t>
       </w:r>
-      <w:proofErr w:type="spellStart"/>
       <w:r>
         <w:rPr>
           <w:i/>
         </w:rPr>
         <w:t>timeline</w:t>
       </w:r>
-      <w:proofErr w:type="spellEnd"/>
       <w:r>
         <w:t xml:space="preserve"> utiliza uma base de dados </w:t>
       </w:r>
-      <w:proofErr w:type="spellStart"/>
+      <w:proofErr w:type="gramStart"/>
       <w:r>
         <w:t>SQLite</w:t>
       </w:r>
-      <w:proofErr w:type="spellEnd"/>
+      <w:proofErr w:type="gramEnd"/>
       <w:r>
         <w:t xml:space="preserve"> para preservar os </w:t>
       </w:r>
@@ -4270,55 +4186,41 @@
       <w:r>
         <w:t xml:space="preserve"> e tem como produtores os serviços de </w:t>
       </w:r>
-      <w:proofErr w:type="spellStart"/>
       <w:r>
         <w:rPr>
           <w:i/>
         </w:rPr>
         <w:t>Timeline</w:t>
       </w:r>
-      <w:proofErr w:type="spellEnd"/>
       <w:r>
         <w:t xml:space="preserve"> e </w:t>
       </w:r>
-      <w:proofErr w:type="spellStart"/>
       <w:r>
         <w:rPr>
           <w:i/>
         </w:rPr>
         <w:t>StatusUpload</w:t>
       </w:r>
-      <w:proofErr w:type="spellEnd"/>
       <w:r>
         <w:t xml:space="preserve"> (quando este realiza com sucesso um </w:t>
       </w:r>
-      <w:proofErr w:type="spellStart"/>
       <w:r>
         <w:rPr>
           <w:i/>
         </w:rPr>
         <w:t>upload</w:t>
       </w:r>
-      <w:proofErr w:type="spellEnd"/>
-      <w:r>
-        <w:t xml:space="preserve">). O </w:t>
-      </w:r>
-      <w:proofErr w:type="spellStart"/>
-      <w:r>
-        <w:t>unico</w:t>
-      </w:r>
-      <w:proofErr w:type="spellEnd"/>
-      <w:r>
-        <w:t xml:space="preserve"> consumidor é o </w:t>
-      </w:r>
-      <w:proofErr w:type="spellStart"/>
+      <w:r>
+        <w:t xml:space="preserve">). O unico consumidor é o </w:t>
+      </w:r>
+      <w:proofErr w:type="gramStart"/>
       <w:r>
         <w:rPr>
           <w:i/>
         </w:rPr>
         <w:t>TimelineServiceController</w:t>
       </w:r>
-      <w:proofErr w:type="spellEnd"/>
+      <w:proofErr w:type="gramEnd"/>
       <w:r>
         <w:t>.</w:t>
       </w:r>
@@ -4327,73 +4229,51 @@
       <w:r>
         <w:t xml:space="preserve">O </w:t>
       </w:r>
-      <w:proofErr w:type="spellStart"/>
-      <w:r>
-        <w:rPr>
-          <w:i/>
-        </w:rPr>
-        <w:t>content</w:t>
-      </w:r>
-      <w:proofErr w:type="spellEnd"/>
-      <w:r>
-        <w:rPr>
-          <w:i/>
-        </w:rPr>
-        <w:t xml:space="preserve"> </w:t>
-      </w:r>
-      <w:proofErr w:type="spellStart"/>
-      <w:r>
-        <w:rPr>
-          <w:i/>
-        </w:rPr>
-        <w:t>provider</w:t>
-      </w:r>
-      <w:proofErr w:type="spellEnd"/>
-      <w:r>
-        <w:t xml:space="preserve"> dos status utiliza um ficheiro como forma de preservar os dados de forma não volátil e o único produtor e consumir é o serviço </w:t>
-      </w:r>
-      <w:proofErr w:type="spellStart"/>
+      <w:r>
+        <w:rPr>
+          <w:i/>
+        </w:rPr>
+        <w:t>content provider</w:t>
+      </w:r>
+      <w:r>
+        <w:t xml:space="preserve"> dos status utiliza um ficheiro como forma de preservar os dados de forma não volát</w:t>
+      </w:r>
+      <w:r>
+        <w:t>il e o único produtor e consumidor</w:t>
+      </w:r>
+      <w:r>
+        <w:t xml:space="preserve"> é o serviço </w:t>
+      </w:r>
+      <w:proofErr w:type="gramStart"/>
       <w:r>
         <w:rPr>
           <w:i/>
         </w:rPr>
         <w:t>StatusUpload</w:t>
       </w:r>
-      <w:proofErr w:type="spellEnd"/>
+      <w:proofErr w:type="gramEnd"/>
       <w:r>
         <w:t>.</w:t>
       </w:r>
     </w:p>
-    <w:p>
-      <w:pPr>
-        <w:rPr>
-          <w:lang w:val="en-US"/>
-        </w:rPr>
-      </w:pPr>
-    </w:p>
+    <w:p/>
     <w:p>
       <w:pPr>
         <w:spacing w:line="276" w:lineRule="auto"/>
         <w:jc w:val="left"/>
+      </w:pPr>
+      <w:r>
+        <w:br w:type="page"/>
+      </w:r>
+    </w:p>
+    <w:p>
+      <w:pPr>
+        <w:pStyle w:val="Ttulo1"/>
         <w:rPr>
           <w:lang w:val="en-US"/>
         </w:rPr>
       </w:pPr>
-      <w:r>
-        <w:rPr>
-          <w:lang w:val="en-US"/>
-        </w:rPr>
-        <w:br w:type="page"/>
-      </w:r>
-    </w:p>
-    <w:p>
-      <w:pPr>
-        <w:pStyle w:val="Ttulo1"/>
-        <w:rPr>
-          <w:lang w:val="en-US"/>
-        </w:rPr>
-      </w:pPr>
-      <w:bookmarkStart w:id="19" w:name="_Toc327206882"/>
+      <w:bookmarkStart w:id="18" w:name="_Toc327206882"/>
       <w:r>
         <w:rPr>
           <w:lang w:val="en-US"/>
@@ -4419,7 +4299,7 @@
         </w:rPr>
         <w:t>lication</w:t>
       </w:r>
-      <w:bookmarkEnd w:id="19"/>
+      <w:bookmarkEnd w:id="18"/>
     </w:p>
     <w:p>
       <w:pPr>
@@ -4429,7 +4309,7 @@
       <w:r>
         <w:rPr>
           <w:noProof/>
-          <w:lang w:val="en-US"/>
+          <w:lang w:eastAsia="pt-PT"/>
         </w:rPr>
         <w:drawing>
           <wp:inline distT="0" distB="0" distL="0" distR="0">
@@ -4449,7 +4329,7 @@
                     </pic:cNvPicPr>
                   </pic:nvPicPr>
                   <pic:blipFill>
-                    <a:blip r:embed="rId14" cstate="print"/>
+                    <a:blip r:embed="rId15" cstate="print"/>
                     <a:srcRect/>
                     <a:stretch>
                       <a:fillRect/>
@@ -4486,22 +4366,35 @@
       <w:r>
         <w:t xml:space="preserve">Figura </w:t>
       </w:r>
-      <w:fldSimple w:instr=" SEQ Figura \* ARABIC ">
-        <w:r>
-          <w:rPr>
-            <w:noProof/>
-          </w:rPr>
-          <w:t>8</w:t>
-        </w:r>
-      </w:fldSimple>
+      <w:r>
+        <w:fldChar w:fldCharType="begin"/>
+      </w:r>
+      <w:r>
+        <w:instrText xml:space="preserve"> SEQ Figura \* ARABIC </w:instrText>
+      </w:r>
+      <w:r>
+        <w:fldChar w:fldCharType="separate"/>
+      </w:r>
+      <w:r>
+        <w:rPr>
+          <w:noProof/>
+        </w:rPr>
+        <w:t>8</w:t>
+      </w:r>
+      <w:r>
+        <w:rPr>
+          <w:noProof/>
+        </w:rPr>
+        <w:fldChar w:fldCharType="end"/>
+      </w:r>
       <w:r>
         <w:t xml:space="preserve"> - Diagrama da classe </w:t>
       </w:r>
-      <w:proofErr w:type="spellStart"/>
+      <w:proofErr w:type="gramStart"/>
       <w:r>
         <w:t>YambaApplication</w:t>
       </w:r>
-      <w:proofErr w:type="spellEnd"/>
+      <w:proofErr w:type="gramEnd"/>
       <w:r>
         <w:t>.</w:t>
       </w:r>
@@ -4510,16 +4403,19 @@
       <w:r>
         <w:t xml:space="preserve">A classe </w:t>
       </w:r>
-      <w:proofErr w:type="spellStart"/>
+      <w:proofErr w:type="gramStart"/>
       <w:r>
         <w:rPr>
           <w:i/>
         </w:rPr>
         <w:t>YambaApplication</w:t>
       </w:r>
-      <w:proofErr w:type="spellEnd"/>
-      <w:r>
-        <w:t xml:space="preserve"> é um contentor de dados uteis para toda a aplicação:</w:t>
+      <w:proofErr w:type="gramEnd"/>
+      <w:r>
+        <w:t xml:space="preserve"> é um contentor de dados ú</w:t>
+      </w:r>
+      <w:r>
+        <w:t>teis para toda a aplicação:</w:t>
       </w:r>
     </w:p>
     <w:p>
@@ -4542,75 +4438,50 @@
           <w:numId w:val="11"/>
         </w:numPr>
       </w:pPr>
-      <w:proofErr w:type="spellStart"/>
       <w:r>
         <w:rPr>
           <w:i/>
         </w:rPr>
         <w:t>Handlers</w:t>
       </w:r>
-      <w:proofErr w:type="spellEnd"/>
-      <w:r>
-        <w:t xml:space="preserve"> para a </w:t>
-      </w:r>
-      <w:proofErr w:type="spellStart"/>
+      <w:r>
+        <w:t xml:space="preserve"> para </w:t>
+      </w:r>
+      <w:proofErr w:type="gramStart"/>
+      <w:r>
+        <w:t xml:space="preserve">a </w:t>
+      </w:r>
       <w:r>
         <w:rPr>
           <w:i/>
         </w:rPr>
         <w:t>thread</w:t>
       </w:r>
-      <w:proofErr w:type="spellEnd"/>
-      <w:r>
-        <w:rPr>
-          <w:i/>
-        </w:rPr>
-        <w:t xml:space="preserve"> </w:t>
-      </w:r>
-      <w:proofErr w:type="spellStart"/>
-      <w:r>
-        <w:rPr>
-          <w:i/>
-        </w:rPr>
-        <w:t>main</w:t>
-      </w:r>
-      <w:proofErr w:type="spellEnd"/>
+      <w:proofErr w:type="gramEnd"/>
+      <w:r>
+        <w:rPr>
+          <w:i/>
+        </w:rPr>
+        <w:t xml:space="preserve"> main</w:t>
+      </w:r>
       <w:r>
         <w:t xml:space="preserve"> e uma </w:t>
       </w:r>
-      <w:proofErr w:type="spellStart"/>
-      <w:r>
-        <w:rPr>
-          <w:i/>
-        </w:rPr>
-        <w:t>worker</w:t>
-      </w:r>
-      <w:proofErr w:type="spellEnd"/>
-      <w:r>
-        <w:rPr>
-          <w:i/>
-        </w:rPr>
-        <w:t xml:space="preserve"> </w:t>
-      </w:r>
-      <w:proofErr w:type="spellStart"/>
-      <w:r>
-        <w:rPr>
-          <w:i/>
-        </w:rPr>
-        <w:t>thread</w:t>
-      </w:r>
-      <w:proofErr w:type="spellEnd"/>
+      <w:r>
+        <w:rPr>
+          <w:i/>
+        </w:rPr>
+        <w:t>worker thread</w:t>
+      </w:r>
       <w:r>
         <w:t xml:space="preserve"> criada para realizar os despachos assíncronos de serviços e </w:t>
       </w:r>
-      <w:proofErr w:type="spellStart"/>
       <w:r>
         <w:rPr>
           <w:i/>
         </w:rPr>
         <w:t>observers</w:t>
       </w:r>
-      <w:proofErr w:type="spellEnd"/>
       <w:r>
         <w:t xml:space="preserve">.  </w:t>
       </w:r>
@@ -4636,16 +4507,22 @@
         </w:numPr>
       </w:pPr>
       <w:r>
-        <w:t xml:space="preserve">O acesso à instancia de </w:t>
-      </w:r>
-      <w:proofErr w:type="spellStart"/>
+        <w:t xml:space="preserve">O acesso </w:t>
+      </w:r>
+      <w:proofErr w:type="gramStart"/>
+      <w:r>
+        <w:t>à</w:t>
+      </w:r>
+      <w:proofErr w:type="gramEnd"/>
+      <w:r>
+        <w:t xml:space="preserve"> instancia de </w:t>
+      </w:r>
       <w:r>
         <w:rPr>
           <w:i/>
         </w:rPr>
         <w:t>TwitterServiceClient</w:t>
       </w:r>
-      <w:proofErr w:type="spellEnd"/>
       <w:r>
         <w:t>.</w:t>
       </w:r>
@@ -4659,7 +4536,15 @@
         </w:numPr>
       </w:pPr>
       <w:r>
-        <w:t>O acesso à instancia do serviço de enviar emails.</w:t>
+        <w:t xml:space="preserve">O acesso </w:t>
+      </w:r>
+      <w:proofErr w:type="gramStart"/>
+      <w:r>
+        <w:t>à</w:t>
+      </w:r>
+      <w:proofErr w:type="gramEnd"/>
+      <w:r>
+        <w:t xml:space="preserve"> instancia do serviço de enviar emails.</w:t>
       </w:r>
     </w:p>
     <w:p/>
@@ -4679,93 +4564,104 @@
           <w:tab w:val="left" w:pos="6705"/>
         </w:tabs>
       </w:pPr>
-      <w:bookmarkStart w:id="20" w:name="_Toc327206883"/>
-      <w:proofErr w:type="spellStart"/>
+      <w:bookmarkStart w:id="19" w:name="_Toc327206883"/>
       <w:r>
         <w:lastRenderedPageBreak/>
         <w:t>Conclus</w:t>
       </w:r>
       <w:r>
-        <w:rPr>
-          <w:lang w:val="en-US"/>
-        </w:rPr>
         <w:t>ão</w:t>
       </w:r>
+      <w:bookmarkEnd w:id="19"/>
+      <w:r>
+        <w:t xml:space="preserve"> </w:t>
+      </w:r>
+    </w:p>
+    <w:p/>
+    <w:p>
+      <w:r>
+        <w:t>Nas outras fases do trabalho toda a comunicaç</w:t>
+      </w:r>
+      <w:r>
+        <w:t xml:space="preserve">ão entre serviços e controlo era realizado com </w:t>
+      </w:r>
+      <w:proofErr w:type="gramStart"/>
+      <w:r>
+        <w:t>um</w:t>
+      </w:r>
+      <w:r>
+        <w:t xml:space="preserve"> mecanismos</w:t>
+      </w:r>
+      <w:proofErr w:type="gramEnd"/>
+      <w:r>
+        <w:t xml:space="preserve"> de eventos introduzido na introdução</w:t>
+      </w:r>
+      <w:r>
+        <w:t xml:space="preserve"> deste relatório</w:t>
+      </w:r>
+      <w:r>
+        <w:t xml:space="preserve">. O uso deste mecanismo permitiu que as activities não fossem praticamente alteradas desde a primeira fase. Apesar de nesta fase final do trabalho </w:t>
+      </w:r>
+      <w:proofErr w:type="gramStart"/>
+      <w:r>
+        <w:t>terem</w:t>
+      </w:r>
+      <w:proofErr w:type="gramEnd"/>
+      <w:r>
+        <w:t xml:space="preserve"> sido utilizados os mecanismos disponíveis pela plataforma android crê-se que este sistema é interessante para acesso tipificado de pedidos assíncronos intra-processo. A atual utilização do mecanismo de eventos nas </w:t>
+      </w:r>
+      <w:r>
+        <w:rPr>
+          <w:i/>
+        </w:rPr>
+        <w:t>activities</w:t>
+      </w:r>
+      <w:r>
+        <w:t xml:space="preserve"> podia ser alterada para o uso de </w:t>
+      </w:r>
+      <w:r>
+        <w:rPr>
+          <w:i/>
+        </w:rPr>
+        <w:t>messengers</w:t>
+      </w:r>
+      <w:r>
+        <w:t xml:space="preserve"> e </w:t>
+      </w:r>
+      <w:r>
+        <w:rPr>
+          <w:i/>
+        </w:rPr>
+        <w:t>messages</w:t>
+      </w:r>
+      <w:r>
+        <w:t xml:space="preserve">, mas crê-se que o acesso tipificado e facilidade de utilização do mecanismo bem como das funcionalidades deste que prevalecem sobre o que é disponibilizado no android, claro que à custa da comunicação </w:t>
+      </w:r>
+      <w:proofErr w:type="gramStart"/>
+      <w:r>
+        <w:t>inter-processo</w:t>
+      </w:r>
+      <w:proofErr w:type="gramEnd"/>
+      <w:r>
+        <w:t>.</w:t>
+      </w:r>
+    </w:p>
+    <w:p>
+      <w:r>
+        <w:t>Com a realização desta aplicação os intervenientes de grupo adquiriram alguns conhecimentos essenciais para o desenvolvimento nesta plataforma.</w:t>
+      </w:r>
+    </w:p>
+    <w:p>
+      <w:pPr>
+        <w:ind w:firstLine="720"/>
+      </w:pPr>
+    </w:p>
+    <w:p>
+      <w:pPr>
+        <w:ind w:firstLine="720"/>
+      </w:pPr>
+      <w:bookmarkStart w:id="20" w:name="_GoBack"/>
       <w:bookmarkEnd w:id="20"/>
-      <w:proofErr w:type="spellEnd"/>
-      <w:r>
-        <w:t xml:space="preserve"> </w:t>
-      </w:r>
-    </w:p>
-    <w:p>
-      <w:r>
-        <w:t>Nas outras fases do trabalho toda a comunicaç</w:t>
-      </w:r>
-      <w:r>
-        <w:t xml:space="preserve">ão entre serviços e controlo era realizado com o mecanismos de eventos introduzido na introdução. O uso deste mecanismo permitiu que as activities não fossem praticamente alteradas desde a primeira fase. Apesar de nesta fase final do trabalho terem sido utilizados os mecanismos disponíveis pela plataforma android crê-se que este sistema é interessante para acesso tipificado de pedidos assíncronos </w:t>
-      </w:r>
-      <w:proofErr w:type="spellStart"/>
-      <w:r>
-        <w:t>intra-processo</w:t>
-      </w:r>
-      <w:proofErr w:type="spellEnd"/>
-      <w:r>
-        <w:t xml:space="preserve">. A atual utilização do mecanismo de eventos nas </w:t>
-      </w:r>
-      <w:r>
-        <w:rPr>
-          <w:i/>
-        </w:rPr>
-        <w:t>activities</w:t>
-      </w:r>
-      <w:r>
-        <w:t xml:space="preserve"> podia ser alterada para o uso de </w:t>
-      </w:r>
-      <w:proofErr w:type="spellStart"/>
-      <w:r>
-        <w:rPr>
-          <w:i/>
-        </w:rPr>
-        <w:t>messengers</w:t>
-      </w:r>
-      <w:proofErr w:type="spellEnd"/>
-      <w:r>
-        <w:t xml:space="preserve"> e </w:t>
-      </w:r>
-      <w:proofErr w:type="spellStart"/>
-      <w:r>
-        <w:rPr>
-          <w:i/>
-        </w:rPr>
-        <w:t>messages</w:t>
-      </w:r>
-      <w:proofErr w:type="spellEnd"/>
-      <w:r>
-        <w:t xml:space="preserve">, mas crê-se que o acesso tipificado e facilidade de utilização do mecanismo bem como das funcionalidades deste que prevalecem sobre o que é disponibilizado no android, claro que à custa da comunicação </w:t>
-      </w:r>
-      <w:proofErr w:type="spellStart"/>
-      <w:r>
-        <w:t>inter-processo</w:t>
-      </w:r>
-      <w:proofErr w:type="spellEnd"/>
-      <w:r>
-        <w:t>.</w:t>
-      </w:r>
-    </w:p>
-    <w:p>
-      <w:r>
-        <w:t>Com a realização desta aplicação os intervenientes de grupo adquiriram alguns conhecimentos essenciais para o desenvolvimento nesta plataforma.</w:t>
-      </w:r>
-    </w:p>
-    <w:p>
-      <w:pPr>
-        <w:ind w:firstLine="720"/>
-      </w:pPr>
-    </w:p>
-    <w:p>
-      <w:pPr>
-        <w:ind w:firstLine="720"/>
-      </w:pPr>
     </w:p>
     <w:sectPr>
       <w:pgSz w:w="12240" w:h="15840"/>
@@ -4778,7 +4674,7 @@
 </file>
 
 <file path=word/numbering.xml><?xml version="1.0" encoding="utf-8"?>
-<w:numbering xmlns:ve="http://schemas.openxmlformats.org/markup-compatibility/2006" xmlns:o="urn:schemas-microsoft-com:office:office" xmlns:r="http://schemas.openxmlformats.org/officeDocument/2006/relationships" xmlns:m="http://schemas.openxmlformats.org/officeDocument/2006/math" xmlns:v="urn:schemas-microsoft-com:vml" xmlns:wp="http://schemas.openxmlformats.org/drawingml/2006/wordprocessingDrawing" xmlns:w10="urn:schemas-microsoft-com:office:word" xmlns:w="http://schemas.openxmlformats.org/wordprocessingml/2006/main" xmlns:wne="http://schemas.microsoft.com/office/word/2006/wordml">
+<w:numbering xmlns:wpc="http://schemas.microsoft.com/office/word/2010/wordprocessingCanvas" xmlns:mc="http://schemas.openxmlformats.org/markup-compatibility/2006" xmlns:o="urn:schemas-microsoft-com:office:office" xmlns:r="http://schemas.openxmlformats.org/officeDocument/2006/relationships" xmlns:m="http://schemas.openxmlformats.org/officeDocument/2006/math" xmlns:v="urn:schemas-microsoft-com:vml" xmlns:wp14="http://schemas.microsoft.com/office/word/2010/wordprocessingDrawing" xmlns:wp="http://schemas.openxmlformats.org/drawingml/2006/wordprocessingDrawing" xmlns:w10="urn:schemas-microsoft-com:office:word" xmlns:w="http://schemas.openxmlformats.org/wordprocessingml/2006/main" xmlns:w14="http://schemas.microsoft.com/office/word/2010/wordml" xmlns:wpg="http://schemas.microsoft.com/office/word/2010/wordprocessingGroup" xmlns:wpi="http://schemas.microsoft.com/office/word/2010/wordprocessingInk" xmlns:wne="http://schemas.microsoft.com/office/word/2006/wordml" xmlns:wps="http://schemas.microsoft.com/office/word/2010/wordprocessingShape" mc:Ignorable="w14 wp14">
   <w:abstractNum w:abstractNumId="0">
     <w:nsid w:val="044B5A94"/>
     <w:multiLevelType w:val="hybridMultilevel"/>
@@ -6032,7 +5928,7 @@
 </file>
 
 <file path=word/styles.xml><?xml version="1.0" encoding="utf-8"?>
-<w:styles xmlns:r="http://schemas.openxmlformats.org/officeDocument/2006/relationships" xmlns:w="http://schemas.openxmlformats.org/wordprocessingml/2006/main">
+<w:styles xmlns:mc="http://schemas.openxmlformats.org/markup-compatibility/2006" xmlns:r="http://schemas.openxmlformats.org/officeDocument/2006/relationships" xmlns:w="http://schemas.openxmlformats.org/wordprocessingml/2006/main" xmlns:w14="http://schemas.microsoft.com/office/word/2010/wordml" mc:Ignorable="w14">
   <w:docDefaults>
     <w:rPrDefault>
       <w:rPr>
@@ -6205,7 +6101,7 @@
     <w:name w:val="heading 1"/>
     <w:basedOn w:val="Normal"/>
     <w:next w:val="Normal"/>
-    <w:link w:val="Ttulo1Carcter"/>
+    <w:link w:val="Ttulo1Char"/>
     <w:uiPriority w:val="9"/>
     <w:qFormat/>
     <w:rsid w:val="00733EFB"/>
@@ -6228,7 +6124,7 @@
     <w:name w:val="heading 2"/>
     <w:basedOn w:val="Normal"/>
     <w:next w:val="Normal"/>
-    <w:link w:val="Ttulo2Carcter"/>
+    <w:link w:val="Ttulo2Char"/>
     <w:uiPriority w:val="9"/>
     <w:unhideWhenUsed/>
     <w:qFormat/>
@@ -6252,7 +6148,7 @@
     <w:name w:val="heading 3"/>
     <w:basedOn w:val="Normal"/>
     <w:next w:val="Normal"/>
-    <w:link w:val="Ttulo3Carcter"/>
+    <w:link w:val="Ttulo3Char"/>
     <w:uiPriority w:val="9"/>
     <w:unhideWhenUsed/>
     <w:qFormat/>
@@ -6270,7 +6166,7 @@
       <w:color w:val="4F81BD" w:themeColor="accent1"/>
     </w:rPr>
   </w:style>
-  <w:style w:type="character" w:default="1" w:styleId="Tipodeletrapredefinidodopargrafo">
+  <w:style w:type="character" w:default="1" w:styleId="Fontepargpadro">
     <w:name w:val="Default Paragraph Font"/>
     <w:uiPriority w:val="1"/>
     <w:semiHidden/>
@@ -6281,7 +6177,6 @@
     <w:uiPriority w:val="99"/>
     <w:semiHidden/>
     <w:unhideWhenUsed/>
-    <w:qFormat/>
     <w:tblPr>
       <w:tblInd w:w="0" w:type="dxa"/>
       <w:tblCellMar>
@@ -6298,9 +6193,9 @@
     <w:semiHidden/>
     <w:unhideWhenUsed/>
   </w:style>
-  <w:style w:type="character" w:customStyle="1" w:styleId="Ttulo1Carcter">
-    <w:name w:val="Título 1 Carácter"/>
-    <w:basedOn w:val="Tipodeletrapredefinidodopargrafo"/>
+  <w:style w:type="character" w:customStyle="1" w:styleId="Ttulo1Char">
+    <w:name w:val="Título 1 Char"/>
+    <w:basedOn w:val="Fontepargpadro"/>
     <w:link w:val="Ttulo1"/>
     <w:uiPriority w:val="9"/>
     <w:rsid w:val="00733EFB"/>
@@ -6328,7 +6223,7 @@
   <w:style w:type="paragraph" w:styleId="Textodebalo">
     <w:name w:val="Balloon Text"/>
     <w:basedOn w:val="Normal"/>
-    <w:link w:val="TextodebaloCarcter"/>
+    <w:link w:val="TextodebaloChar"/>
     <w:uiPriority w:val="99"/>
     <w:semiHidden/>
     <w:unhideWhenUsed/>
@@ -6342,9 +6237,9 @@
       <w:szCs w:val="16"/>
     </w:rPr>
   </w:style>
-  <w:style w:type="character" w:customStyle="1" w:styleId="TextodebaloCarcter">
-    <w:name w:val="Texto de balão Carácter"/>
-    <w:basedOn w:val="Tipodeletrapredefinidodopargrafo"/>
+  <w:style w:type="character" w:customStyle="1" w:styleId="TextodebaloChar">
+    <w:name w:val="Texto de balão Char"/>
+    <w:basedOn w:val="Fontepargpadro"/>
     <w:link w:val="Textodebalo"/>
     <w:uiPriority w:val="99"/>
     <w:semiHidden/>
@@ -6375,9 +6270,9 @@
       <w:szCs w:val="18"/>
     </w:rPr>
   </w:style>
-  <w:style w:type="character" w:customStyle="1" w:styleId="Ttulo2Carcter">
-    <w:name w:val="Título 2 Carácter"/>
-    <w:basedOn w:val="Tipodeletrapredefinidodopargrafo"/>
+  <w:style w:type="character" w:customStyle="1" w:styleId="Ttulo2Char">
+    <w:name w:val="Título 2 Char"/>
+    <w:basedOn w:val="Fontepargpadro"/>
     <w:link w:val="Ttulo2"/>
     <w:uiPriority w:val="9"/>
     <w:rsid w:val="008E363F"/>
@@ -6396,7 +6291,7 @@
     <w:aliases w:val="Code"/>
     <w:basedOn w:val="Normal"/>
     <w:next w:val="Normal"/>
-    <w:link w:val="SubttuloCarcter"/>
+    <w:link w:val="SubttuloChar"/>
     <w:uiPriority w:val="11"/>
     <w:qFormat/>
     <w:rsid w:val="006E3CF9"/>
@@ -6421,10 +6316,10 @@
       <w:lang w:val="en-US"/>
     </w:rPr>
   </w:style>
-  <w:style w:type="character" w:customStyle="1" w:styleId="SubttuloCarcter">
-    <w:name w:val="Subtítulo Carácter"/>
-    <w:aliases w:val="Code Carácter"/>
-    <w:basedOn w:val="Tipodeletrapredefinidodopargrafo"/>
+  <w:style w:type="character" w:customStyle="1" w:styleId="SubttuloChar">
+    <w:name w:val="Subtítulo Char"/>
+    <w:aliases w:val="Code Char"/>
+    <w:basedOn w:val="Fontepargpadro"/>
     <w:link w:val="Subttulo"/>
     <w:uiPriority w:val="11"/>
     <w:rsid w:val="006E3CF9"/>
@@ -6438,12 +6333,12 @@
   </w:style>
   <w:style w:type="character" w:customStyle="1" w:styleId="apple-converted-space">
     <w:name w:val="apple-converted-space"/>
-    <w:basedOn w:val="Tipodeletrapredefinidodopargrafo"/>
+    <w:basedOn w:val="Fontepargpadro"/>
     <w:rsid w:val="00C01046"/>
   </w:style>
   <w:style w:type="character" w:styleId="CdigoHTML">
     <w:name w:val="HTML Code"/>
-    <w:basedOn w:val="Tipodeletrapredefinidodopargrafo"/>
+    <w:basedOn w:val="Fontepargpadro"/>
     <w:uiPriority w:val="99"/>
     <w:semiHidden/>
     <w:unhideWhenUsed/>
@@ -6454,9 +6349,9 @@
       <w:szCs w:val="20"/>
     </w:rPr>
   </w:style>
-  <w:style w:type="character" w:styleId="Hiperligao">
+  <w:style w:type="character" w:styleId="Hyperlink">
     <w:name w:val="Hyperlink"/>
-    <w:basedOn w:val="Tipodeletrapredefinidodopargrafo"/>
+    <w:basedOn w:val="Fontepargpadro"/>
     <w:uiPriority w:val="99"/>
     <w:unhideWhenUsed/>
     <w:rsid w:val="00C01046"/>
@@ -6465,7 +6360,7 @@
       <w:u w:val="single"/>
     </w:rPr>
   </w:style>
-  <w:style w:type="paragraph" w:styleId="Ttulodondice">
+  <w:style w:type="paragraph" w:styleId="CabealhodoSumrio">
     <w:name w:val="TOC Heading"/>
     <w:basedOn w:val="Ttulo1"/>
     <w:next w:val="Normal"/>
@@ -6480,7 +6375,7 @@
       <w:outlineLvl w:val="9"/>
     </w:pPr>
   </w:style>
-  <w:style w:type="paragraph" w:styleId="ndice1">
+  <w:style w:type="paragraph" w:styleId="Sumrio1">
     <w:name w:val="toc 1"/>
     <w:basedOn w:val="Normal"/>
     <w:next w:val="Normal"/>
@@ -6492,7 +6387,7 @@
       <w:spacing w:after="100"/>
     </w:pPr>
   </w:style>
-  <w:style w:type="paragraph" w:styleId="ndice2">
+  <w:style w:type="paragraph" w:styleId="Sumrio2">
     <w:name w:val="toc 2"/>
     <w:basedOn w:val="Normal"/>
     <w:next w:val="Normal"/>
@@ -6505,9 +6400,9 @@
       <w:ind w:left="240"/>
     </w:pPr>
   </w:style>
-  <w:style w:type="character" w:customStyle="1" w:styleId="Ttulo3Carcter">
-    <w:name w:val="Título 3 Carácter"/>
-    <w:basedOn w:val="Tipodeletrapredefinidodopargrafo"/>
+  <w:style w:type="character" w:customStyle="1" w:styleId="Ttulo3Char">
+    <w:name w:val="Título 3 Char"/>
+    <w:basedOn w:val="Fontepargpadro"/>
     <w:link w:val="Ttulo3"/>
     <w:uiPriority w:val="9"/>
     <w:rsid w:val="00EE6BA1"/>
@@ -6520,7 +6415,7 @@
       <w:lang w:val="pt-PT"/>
     </w:rPr>
   </w:style>
-  <w:style w:type="paragraph" w:styleId="ndice3">
+  <w:style w:type="paragraph" w:styleId="Sumrio3">
     <w:name w:val="toc 3"/>
     <w:basedOn w:val="Normal"/>
     <w:next w:val="Normal"/>
@@ -7014,7 +6909,7 @@
 </file>
 
 <file path=customXml/itemProps1.xml><?xml version="1.0" encoding="utf-8"?>
-<ds:datastoreItem xmlns:ds="http://schemas.openxmlformats.org/officeDocument/2006/customXml" ds:itemID="{68746C35-244D-4B27-B121-EEAAA41952DA}">
+<ds:datastoreItem xmlns:ds="http://schemas.openxmlformats.org/officeDocument/2006/customXml" ds:itemID="{DD60AC8B-93D5-453F-86A8-8F1F08C43259}">
   <ds:schemaRefs>
     <ds:schemaRef ds:uri="http://schemas.openxmlformats.org/officeDocument/2006/bibliography"/>
   </ds:schemaRefs>

</xml_diff>